<commit_message>
Report + Organic Farming Jupyter
</commit_message>
<xml_diff>
--- a/report/ca2-report.docx
+++ b/report/ca2-report.docx
@@ -2824,10 +2824,22 @@
         <w:t xml:space="preserve">ection is </w:t>
       </w:r>
       <w:r>
-        <w:t xml:space="preserve">focused on the general approach adopted to perform </w:t>
-      </w:r>
-      <w:r>
-        <w:t>this analysis</w:t>
+        <w:t xml:space="preserve">focused on the general approach adopted to </w:t>
+      </w:r>
+      <w:r>
+        <w:t>execute the project and perform</w:t>
+      </w:r>
+      <w:r>
+        <w:t xml:space="preserve"> </w:t>
+      </w:r>
+      <w:r>
+        <w:t>th</w:t>
+      </w:r>
+      <w:r>
+        <w:t>e</w:t>
+      </w:r>
+      <w:r>
+        <w:t xml:space="preserve"> analysis</w:t>
       </w:r>
       <w:r>
         <w:t xml:space="preserve"> on the different datasets </w:t>
@@ -2888,6 +2900,27 @@
       </w:r>
       <w:r>
         <w:t xml:space="preserve"> explains the version control system used.</w:t>
+      </w:r>
+      <w:r>
+        <w:t xml:space="preserve"> Finally, section </w:t>
+      </w:r>
+      <w:r>
+        <w:fldChar w:fldCharType="begin"/>
+      </w:r>
+      <w:r>
+        <w:instrText xml:space="preserve"> REF _Ref122799888 \r \h </w:instrText>
+      </w:r>
+      <w:r>
+        <w:fldChar w:fldCharType="separate"/>
+      </w:r>
+      <w:r>
+        <w:t>2.3</w:t>
+      </w:r>
+      <w:r>
+        <w:fldChar w:fldCharType="end"/>
+      </w:r>
+      <w:r>
+        <w:t xml:space="preserve"> briefly describes the tasks management used.</w:t>
       </w:r>
     </w:p>
     <w:p/>
@@ -3759,28 +3792,68 @@
     <w:p/>
     <w:p>
       <w:pPr>
-        <w:pStyle w:val="Heading1"/>
-      </w:pPr>
-      <w:bookmarkStart w:id="14" w:name="_Ref118320655"/>
-      <w:bookmarkStart w:id="15" w:name="_Ref122784715"/>
-      <w:bookmarkStart w:id="16" w:name="_Toc122790044"/>
-      <w:r>
-        <w:t>Statistics</w:t>
+        <w:pStyle w:val="Heading2"/>
+      </w:pPr>
+      <w:bookmarkStart w:id="14" w:name="_Ref122799888"/>
+      <w:r>
+        <w:t>Tasks Management</w:t>
       </w:r>
       <w:bookmarkEnd w:id="14"/>
-      <w:r>
-        <w:t xml:space="preserve"> Logic</w:t>
-      </w:r>
-      <w:bookmarkEnd w:id="15"/>
-      <w:bookmarkEnd w:id="16"/>
     </w:p>
     <w:p/>
     <w:p>
+      <w:r>
+        <w:t xml:space="preserve">Although there are several more efficient ways to manage tasks in a project, it was used an Excel file with all the topics required in the project’s brief for simplicity. This way, it was possible to keep track of the deliverables and mark the items as completed. The file with the full planning and checkboxes is located under the repository’s folder </w:t>
+      </w:r>
+      <w:r>
+        <w:rPr>
+          <w:i/>
+          <w:iCs/>
+        </w:rPr>
+        <w:t>project-</w:t>
+      </w:r>
+      <w:proofErr w:type="spellStart"/>
+      <w:r>
+        <w:rPr>
+          <w:i/>
+          <w:iCs/>
+        </w:rPr>
+        <w:t>mngmt</w:t>
+      </w:r>
+      <w:proofErr w:type="spellEnd"/>
+      <w:r>
+        <w:rPr>
+          <w:i/>
+          <w:iCs/>
+        </w:rPr>
+        <w:t>.</w:t>
+      </w:r>
+    </w:p>
+    <w:p/>
+    <w:p>
+      <w:pPr>
+        <w:pStyle w:val="Heading1"/>
+      </w:pPr>
+      <w:bookmarkStart w:id="15" w:name="_Ref118320655"/>
+      <w:bookmarkStart w:id="16" w:name="_Ref122784715"/>
+      <w:bookmarkStart w:id="17" w:name="_Toc122790044"/>
+      <w:r>
+        <w:t>Statistics</w:t>
+      </w:r>
+      <w:bookmarkEnd w:id="15"/>
+      <w:r>
+        <w:t xml:space="preserve"> Logic</w:t>
+      </w:r>
+      <w:bookmarkEnd w:id="16"/>
+      <w:bookmarkEnd w:id="17"/>
+    </w:p>
+    <w:p/>
+    <w:p>
       <w:pPr>
         <w:pStyle w:val="Heading2"/>
       </w:pPr>
-      <w:bookmarkStart w:id="17" w:name="_Ref118749071"/>
-      <w:bookmarkStart w:id="18" w:name="_Toc122790045"/>
+      <w:bookmarkStart w:id="18" w:name="_Ref118749071"/>
+      <w:bookmarkStart w:id="19" w:name="_Toc122790045"/>
       <w:r>
         <w:rPr>
           <w:iCs/>
@@ -3790,11 +3863,11 @@
       <w:r>
         <w:t xml:space="preserve"> Preparation</w:t>
       </w:r>
-      <w:bookmarkEnd w:id="17"/>
+      <w:bookmarkEnd w:id="18"/>
       <w:r>
         <w:t xml:space="preserve"> and Visualization</w:t>
       </w:r>
-      <w:bookmarkEnd w:id="18"/>
+      <w:bookmarkEnd w:id="19"/>
     </w:p>
     <w:p>
       <w:pPr>
@@ -3810,11 +3883,11 @@
       <w:pPr>
         <w:pStyle w:val="Heading2"/>
       </w:pPr>
-      <w:bookmarkStart w:id="19" w:name="_Toc122790046"/>
+      <w:bookmarkStart w:id="20" w:name="_Toc122790046"/>
       <w:r>
         <w:t>Confidence Interval</w:t>
       </w:r>
-      <w:bookmarkEnd w:id="19"/>
+      <w:bookmarkEnd w:id="20"/>
     </w:p>
     <w:p>
       <w:pPr>
@@ -3830,12 +3903,12 @@
       <w:pPr>
         <w:pStyle w:val="Heading2"/>
       </w:pPr>
-      <w:bookmarkStart w:id="20" w:name="_Ref118320659"/>
-      <w:bookmarkStart w:id="21" w:name="_Toc122790047"/>
+      <w:bookmarkStart w:id="21" w:name="_Ref118320659"/>
+      <w:bookmarkStart w:id="22" w:name="_Toc122790047"/>
       <w:r>
         <w:t>Inferential Statistics Tests</w:t>
       </w:r>
-      <w:bookmarkEnd w:id="21"/>
+      <w:bookmarkEnd w:id="22"/>
     </w:p>
     <w:p>
       <w:pPr>
@@ -3851,25 +3924,25 @@
       <w:pPr>
         <w:pStyle w:val="Heading2"/>
       </w:pPr>
-      <w:bookmarkStart w:id="22" w:name="_Toc122790048"/>
+      <w:bookmarkStart w:id="23" w:name="_Toc122790048"/>
       <w:r>
         <w:t>Results</w:t>
       </w:r>
-      <w:bookmarkEnd w:id="22"/>
+      <w:bookmarkEnd w:id="23"/>
     </w:p>
     <w:p/>
     <w:p>
       <w:pPr>
         <w:pStyle w:val="Heading1"/>
       </w:pPr>
-      <w:bookmarkStart w:id="23" w:name="_Ref119060916"/>
-      <w:bookmarkStart w:id="24" w:name="_Toc122790049"/>
+      <w:bookmarkStart w:id="24" w:name="_Ref119060916"/>
+      <w:bookmarkStart w:id="25" w:name="_Toc122790049"/>
       <w:r>
         <w:t>Machine Learning</w:t>
       </w:r>
-      <w:bookmarkEnd w:id="20"/>
-      <w:bookmarkEnd w:id="23"/>
+      <w:bookmarkEnd w:id="21"/>
       <w:bookmarkEnd w:id="24"/>
+      <w:bookmarkEnd w:id="25"/>
     </w:p>
     <w:p/>
     <w:p>
@@ -3995,6 +4068,7 @@
         <w:rPr>
           <w:color w:val="FF0000"/>
         </w:rPr>
+        <w:lastRenderedPageBreak/>
         <w:t>must</w:t>
       </w:r>
       <w:r>
@@ -4098,7 +4172,7 @@
       <w:pPr>
         <w:pStyle w:val="Heading2"/>
       </w:pPr>
-      <w:bookmarkStart w:id="25" w:name="_Toc122790050"/>
+      <w:bookmarkStart w:id="26" w:name="_Toc122790050"/>
       <w:r>
         <w:rPr>
           <w:iCs/>
@@ -4108,18 +4182,18 @@
       <w:r>
         <w:t xml:space="preserve"> Preparation and Visualization</w:t>
       </w:r>
-      <w:bookmarkEnd w:id="25"/>
+      <w:bookmarkEnd w:id="26"/>
     </w:p>
     <w:p/>
     <w:p>
       <w:pPr>
         <w:pStyle w:val="Heading2"/>
       </w:pPr>
-      <w:bookmarkStart w:id="26" w:name="_Toc122790051"/>
+      <w:bookmarkStart w:id="27" w:name="_Toc122790051"/>
       <w:r>
         <w:t>Experiment Setup</w:t>
       </w:r>
-      <w:bookmarkEnd w:id="26"/>
+      <w:bookmarkEnd w:id="27"/>
     </w:p>
     <w:p/>
     <w:p>
@@ -4617,11 +4691,11 @@
       <w:pPr>
         <w:pStyle w:val="Heading2"/>
       </w:pPr>
-      <w:bookmarkStart w:id="27" w:name="_Toc122790052"/>
+      <w:bookmarkStart w:id="28" w:name="_Toc122790052"/>
       <w:r>
         <w:t>Model 1</w:t>
       </w:r>
-      <w:bookmarkEnd w:id="27"/>
+      <w:bookmarkEnd w:id="28"/>
     </w:p>
     <w:p/>
     <w:p>
@@ -4776,6 +4850,7 @@
         <w:rPr>
           <w:color w:val="FF0000"/>
         </w:rPr>
+        <w:lastRenderedPageBreak/>
         <w:t xml:space="preserve">Ridge regression uses the same formula as Linear Regression to make predictions. However, this model tries to reduce the influence of the features in the outcome to avoid overfitting, a side-effect that occurs when the model becomes too complex with several parameters. The Ridge model makes a trade-off between the simplicity of the model (near-zero coefficients) and its performance on the training set </w:t>
       </w:r>
       <w:sdt>
@@ -4816,12 +4891,11 @@
       <w:pPr>
         <w:pStyle w:val="Heading2"/>
       </w:pPr>
-      <w:bookmarkStart w:id="28" w:name="_Toc122790053"/>
-      <w:r>
-        <w:lastRenderedPageBreak/>
+      <w:bookmarkStart w:id="29" w:name="_Toc122790053"/>
+      <w:r>
         <w:t>Model 2</w:t>
       </w:r>
-      <w:bookmarkEnd w:id="28"/>
+      <w:bookmarkEnd w:id="29"/>
     </w:p>
     <w:p/>
     <w:p>
@@ -4963,44 +5037,44 @@
         </w:numPr>
         <w:ind w:left="720"/>
       </w:pPr>
-      <w:bookmarkStart w:id="29" w:name="_Ref118744862"/>
+      <w:bookmarkStart w:id="30" w:name="_Ref118744862"/>
     </w:p>
     <w:p>
       <w:pPr>
         <w:pStyle w:val="Heading2"/>
       </w:pPr>
-      <w:bookmarkStart w:id="30" w:name="_Toc122790054"/>
+      <w:bookmarkStart w:id="31" w:name="_Toc122790054"/>
       <w:r>
         <w:t>Results</w:t>
       </w:r>
-      <w:bookmarkEnd w:id="30"/>
+      <w:bookmarkEnd w:id="31"/>
     </w:p>
     <w:p/>
     <w:p>
       <w:pPr>
         <w:pStyle w:val="Heading1"/>
       </w:pPr>
-      <w:bookmarkStart w:id="31" w:name="_Ref122784896"/>
-      <w:bookmarkStart w:id="32" w:name="_Toc122790055"/>
+      <w:bookmarkStart w:id="32" w:name="_Ref122784896"/>
+      <w:bookmarkStart w:id="33" w:name="_Toc122790055"/>
       <w:r>
         <w:t>Interactive Dashboard</w:t>
       </w:r>
-      <w:bookmarkEnd w:id="31"/>
       <w:bookmarkEnd w:id="32"/>
+      <w:bookmarkEnd w:id="33"/>
     </w:p>
     <w:p/>
     <w:p>
       <w:pPr>
         <w:pStyle w:val="Heading1"/>
       </w:pPr>
-      <w:bookmarkStart w:id="33" w:name="_Ref118744872"/>
-      <w:bookmarkStart w:id="34" w:name="_Toc122790056"/>
-      <w:bookmarkEnd w:id="29"/>
+      <w:bookmarkStart w:id="34" w:name="_Ref118744872"/>
+      <w:bookmarkStart w:id="35" w:name="_Toc122790056"/>
+      <w:bookmarkEnd w:id="30"/>
       <w:r>
         <w:t>Conclusions</w:t>
       </w:r>
-      <w:bookmarkEnd w:id="33"/>
       <w:bookmarkEnd w:id="34"/>
+      <w:bookmarkEnd w:id="35"/>
     </w:p>
     <w:p>
       <w:pPr>
@@ -5020,12 +5094,12 @@
       <w:pPr>
         <w:pStyle w:val="Heading1"/>
       </w:pPr>
-      <w:bookmarkStart w:id="35" w:name="_Toc122790057"/>
+      <w:bookmarkStart w:id="36" w:name="_Toc122790057"/>
       <w:r>
         <w:t>References</w:t>
       </w:r>
       <w:bookmarkEnd w:id="0"/>
-      <w:bookmarkEnd w:id="35"/>
+      <w:bookmarkEnd w:id="36"/>
     </w:p>
     <w:sectPr>
       <w:footerReference w:type="default" r:id="rId13"/>
@@ -8890,7 +8964,7 @@
     <w:rsid w:val="001F701B"/>
     <w:rsid w:val="003C79F1"/>
     <w:rsid w:val="004A076E"/>
-    <w:rsid w:val="00975E97"/>
+    <w:rsid w:val="0092492C"/>
     <w:rsid w:val="009D4CD9"/>
     <w:rsid w:val="00A645C9"/>
     <w:rsid w:val="00A8626E"/>

</xml_diff>

<commit_message>
Fixing dataset name. Adding index to jupyter. Report.
</commit_message>
<xml_diff>
--- a/report/ca2-report.docx
+++ b/report/ca2-report.docx
@@ -247,7 +247,19 @@
         <w:rPr>
           <w:i/>
         </w:rPr>
-        <w:t>Several organizations across the world collect data on the agricultural sector, such as the United Nations, the European Union</w:t>
+        <w:t>Several organizations across the world collect data on the agricultur</w:t>
+      </w:r>
+      <w:r>
+        <w:rPr>
+          <w:i/>
+        </w:rPr>
+        <w:t>e</w:t>
+      </w:r>
+      <w:r>
+        <w:rPr>
+          <w:i/>
+        </w:rPr>
+        <w:t xml:space="preserve"> sector, such as the United Nations, the European Union</w:t>
       </w:r>
       <w:r>
         <w:rPr>
@@ -421,7 +433,31 @@
         <w:rPr>
           <w:i/>
         </w:rPr>
-        <w:t xml:space="preserve"> Ireland agricultural sector with countries worldwide. </w:t>
+        <w:t xml:space="preserve"> Ir</w:t>
+      </w:r>
+      <w:r>
+        <w:rPr>
+          <w:i/>
+        </w:rPr>
+        <w:t>ish</w:t>
+      </w:r>
+      <w:r>
+        <w:rPr>
+          <w:i/>
+        </w:rPr>
+        <w:t xml:space="preserve"> agricultu</w:t>
+      </w:r>
+      <w:r>
+        <w:rPr>
+          <w:i/>
+        </w:rPr>
+        <w:t>re</w:t>
+      </w:r>
+      <w:r>
+        <w:rPr>
+          <w:i/>
+        </w:rPr>
+        <w:t xml:space="preserve"> sector with countries worldwide. </w:t>
       </w:r>
       <w:r>
         <w:rPr>
@@ -511,7 +547,7 @@
         <w:rPr>
           <w:i/>
         </w:rPr>
-        <w:t xml:space="preserve"> over the years? </w:t>
+        <w:t xml:space="preserve">? </w:t>
       </w:r>
       <w:r>
         <w:rPr>
@@ -823,21 +859,55 @@
         <w:rPr>
           <w:i/>
         </w:rPr>
-        <w:t xml:space="preserve">Different text processing techniques were used in the sentiment analysis such as </w:t>
-      </w:r>
-      <w:proofErr w:type="spellStart"/>
-      <w:r>
-        <w:rPr>
-          <w:i/>
-        </w:rPr>
-        <w:t>Lemmatizer</w:t>
-      </w:r>
-      <w:proofErr w:type="spellEnd"/>
-      <w:r>
-        <w:rPr>
-          <w:i/>
-        </w:rPr>
-        <w:t>, Porter Stemmer and vectorization. The models were evaluated using cross validation and compared using the appropriate scoring</w:t>
+        <w:t>Different text processing techniques were used in the sentiment analysis such as Lemmatizer, Porter Stemmer</w:t>
+      </w:r>
+      <w:r>
+        <w:rPr>
+          <w:i/>
+        </w:rPr>
+        <w:t>,</w:t>
+      </w:r>
+      <w:r>
+        <w:rPr>
+          <w:i/>
+        </w:rPr>
+        <w:t xml:space="preserve"> </w:t>
+      </w:r>
+      <w:r>
+        <w:rPr>
+          <w:i/>
+        </w:rPr>
+        <w:t>as well as</w:t>
+      </w:r>
+      <w:r>
+        <w:rPr>
+          <w:i/>
+        </w:rPr>
+        <w:t xml:space="preserve"> </w:t>
+      </w:r>
+      <w:r>
+        <w:rPr>
+          <w:i/>
+        </w:rPr>
+        <w:t xml:space="preserve">Count and TF-IDF </w:t>
+      </w:r>
+      <w:r>
+        <w:rPr>
+          <w:i/>
+        </w:rPr>
+        <w:t>vectorization</w:t>
+      </w:r>
+      <w:r>
+        <w:rPr>
+          <w:i/>
+        </w:rPr>
+        <w:t xml:space="preserve"> strategies</w:t>
+      </w:r>
+      <w:r>
+        <w:rPr>
+          <w:i/>
+        </w:rPr>
+        <w:t>. The models were evaluated using cross validation and compared using the appropriate scoring</w:t>
       </w:r>
       <w:r>
         <w:rPr>
@@ -849,21 +919,7 @@
         <w:rPr>
           <w:i/>
         </w:rPr>
-        <w:t xml:space="preserve">. </w:t>
-      </w:r>
-      <w:proofErr w:type="spellStart"/>
-      <w:r>
-        <w:rPr>
-          <w:i/>
-        </w:rPr>
-        <w:t>GridSearchCV</w:t>
-      </w:r>
-      <w:proofErr w:type="spellEnd"/>
-      <w:r>
-        <w:rPr>
-          <w:i/>
-        </w:rPr>
-        <w:t xml:space="preserve"> was also used to obtain the best</w:t>
+        <w:t>. GridSearchCV was also used to obtain the best</w:t>
       </w:r>
       <w:r>
         <w:rPr>
@@ -979,7 +1035,7 @@
           <w:r>
             <w:fldChar w:fldCharType="separate"/>
           </w:r>
-          <w:hyperlink w:anchor="_Toc123838019" w:history="1">
+          <w:hyperlink w:anchor="_Toc123846365" w:history="1">
             <w:r>
               <w:rPr>
                 <w:rStyle w:val="Hyperlink"/>
@@ -1023,7 +1079,7 @@
                 <w:noProof/>
                 <w:webHidden/>
               </w:rPr>
-              <w:instrText xml:space="preserve"> PAGEREF _Toc123838019 \h </w:instrText>
+              <w:instrText xml:space="preserve"> PAGEREF _Toc123846365 \h </w:instrText>
             </w:r>
             <w:r>
               <w:rPr>
@@ -1069,7 +1125,7 @@
               <w:lang w:val="en-GB" w:eastAsia="en-GB"/>
             </w:rPr>
           </w:pPr>
-          <w:hyperlink w:anchor="_Toc123838020" w:history="1">
+          <w:hyperlink w:anchor="_Toc123846366" w:history="1">
             <w:r>
               <w:rPr>
                 <w:rStyle w:val="Hyperlink"/>
@@ -1113,7 +1169,7 @@
                 <w:noProof/>
                 <w:webHidden/>
               </w:rPr>
-              <w:instrText xml:space="preserve"> PAGEREF _Toc123838020 \h </w:instrText>
+              <w:instrText xml:space="preserve"> PAGEREF _Toc123846366 \h </w:instrText>
             </w:r>
             <w:r>
               <w:rPr>
@@ -1159,7 +1215,7 @@
               <w:lang w:val="en-GB" w:eastAsia="en-GB"/>
             </w:rPr>
           </w:pPr>
-          <w:hyperlink w:anchor="_Toc123838021" w:history="1">
+          <w:hyperlink w:anchor="_Toc123846367" w:history="1">
             <w:r>
               <w:rPr>
                 <w:rStyle w:val="Hyperlink"/>
@@ -1203,7 +1259,7 @@
                 <w:noProof/>
                 <w:webHidden/>
               </w:rPr>
-              <w:instrText xml:space="preserve"> PAGEREF _Toc123838021 \h </w:instrText>
+              <w:instrText xml:space="preserve"> PAGEREF _Toc123846367 \h </w:instrText>
             </w:r>
             <w:r>
               <w:rPr>
@@ -1223,7 +1279,7 @@
                 <w:noProof/>
                 <w:webHidden/>
               </w:rPr>
-              <w:t>5</w:t>
+              <w:t>4</w:t>
             </w:r>
             <w:r>
               <w:rPr>
@@ -1249,7 +1305,7 @@
               <w:lang w:val="en-GB" w:eastAsia="en-GB"/>
             </w:rPr>
           </w:pPr>
-          <w:hyperlink w:anchor="_Toc123838022" w:history="1">
+          <w:hyperlink w:anchor="_Toc123846368" w:history="1">
             <w:r>
               <w:rPr>
                 <w:rStyle w:val="Hyperlink"/>
@@ -1272,7 +1328,7 @@
                 <w:rStyle w:val="Hyperlink"/>
                 <w:noProof/>
               </w:rPr>
-              <w:t>Version Control</w:t>
+              <w:t>Project Scope and Organization</w:t>
             </w:r>
             <w:r>
               <w:rPr>
@@ -1293,7 +1349,7 @@
                 <w:noProof/>
                 <w:webHidden/>
               </w:rPr>
-              <w:instrText xml:space="preserve"> PAGEREF _Toc123838022 \h </w:instrText>
+              <w:instrText xml:space="preserve"> PAGEREF _Toc123846368 \h </w:instrText>
             </w:r>
             <w:r>
               <w:rPr>
@@ -1339,7 +1395,7 @@
               <w:lang w:val="en-GB" w:eastAsia="en-GB"/>
             </w:rPr>
           </w:pPr>
-          <w:hyperlink w:anchor="_Toc123838023" w:history="1">
+          <w:hyperlink w:anchor="_Toc123846369" w:history="1">
             <w:r>
               <w:rPr>
                 <w:rStyle w:val="Hyperlink"/>
@@ -1362,7 +1418,7 @@
                 <w:rStyle w:val="Hyperlink"/>
                 <w:noProof/>
               </w:rPr>
-              <w:t>Tasks Management</w:t>
+              <w:t>Version Control and Task Management</w:t>
             </w:r>
             <w:r>
               <w:rPr>
@@ -1383,7 +1439,7 @@
                 <w:noProof/>
                 <w:webHidden/>
               </w:rPr>
-              <w:instrText xml:space="preserve"> PAGEREF _Toc123838023 \h </w:instrText>
+              <w:instrText xml:space="preserve"> PAGEREF _Toc123846369 \h </w:instrText>
             </w:r>
             <w:r>
               <w:rPr>
@@ -1403,7 +1459,7 @@
                 <w:noProof/>
                 <w:webHidden/>
               </w:rPr>
-              <w:t>6</w:t>
+              <w:t>5</w:t>
             </w:r>
             <w:r>
               <w:rPr>
@@ -1429,7 +1485,7 @@
               <w:lang w:val="en-GB" w:eastAsia="en-GB"/>
             </w:rPr>
           </w:pPr>
-          <w:hyperlink w:anchor="_Toc123838024" w:history="1">
+          <w:hyperlink w:anchor="_Toc123846370" w:history="1">
             <w:r>
               <w:rPr>
                 <w:rStyle w:val="Hyperlink"/>
@@ -1473,7 +1529,7 @@
                 <w:noProof/>
                 <w:webHidden/>
               </w:rPr>
-              <w:instrText xml:space="preserve"> PAGEREF _Toc123838024 \h </w:instrText>
+              <w:instrText xml:space="preserve"> PAGEREF _Toc123846370 \h </w:instrText>
             </w:r>
             <w:r>
               <w:rPr>
@@ -1519,7 +1575,7 @@
               <w:lang w:val="en-GB" w:eastAsia="en-GB"/>
             </w:rPr>
           </w:pPr>
-          <w:hyperlink w:anchor="_Toc123838025" w:history="1">
+          <w:hyperlink w:anchor="_Toc123846371" w:history="1">
             <w:r>
               <w:rPr>
                 <w:rStyle w:val="Hyperlink"/>
@@ -1563,7 +1619,7 @@
                 <w:noProof/>
                 <w:webHidden/>
               </w:rPr>
-              <w:instrText xml:space="preserve"> PAGEREF _Toc123838025 \h </w:instrText>
+              <w:instrText xml:space="preserve"> PAGEREF _Toc123846371 \h </w:instrText>
             </w:r>
             <w:r>
               <w:rPr>
@@ -1609,7 +1665,7 @@
               <w:lang w:val="en-GB" w:eastAsia="en-GB"/>
             </w:rPr>
           </w:pPr>
-          <w:hyperlink w:anchor="_Toc123838026" w:history="1">
+          <w:hyperlink w:anchor="_Toc123846372" w:history="1">
             <w:r>
               <w:rPr>
                 <w:rStyle w:val="Hyperlink"/>
@@ -1653,7 +1709,7 @@
                 <w:noProof/>
                 <w:webHidden/>
               </w:rPr>
-              <w:instrText xml:space="preserve"> PAGEREF _Toc123838026 \h </w:instrText>
+              <w:instrText xml:space="preserve"> PAGEREF _Toc123846372 \h </w:instrText>
             </w:r>
             <w:r>
               <w:rPr>
@@ -1699,7 +1755,7 @@
               <w:lang w:val="en-GB" w:eastAsia="en-GB"/>
             </w:rPr>
           </w:pPr>
-          <w:hyperlink w:anchor="_Toc123838027" w:history="1">
+          <w:hyperlink w:anchor="_Toc123846373" w:history="1">
             <w:r>
               <w:rPr>
                 <w:rStyle w:val="Hyperlink"/>
@@ -1743,7 +1799,7 @@
                 <w:noProof/>
                 <w:webHidden/>
               </w:rPr>
-              <w:instrText xml:space="preserve"> PAGEREF _Toc123838027 \h </w:instrText>
+              <w:instrText xml:space="preserve"> PAGEREF _Toc123846373 \h </w:instrText>
             </w:r>
             <w:r>
               <w:rPr>
@@ -1789,7 +1845,7 @@
               <w:lang w:val="en-GB" w:eastAsia="en-GB"/>
             </w:rPr>
           </w:pPr>
-          <w:hyperlink w:anchor="_Toc123838028" w:history="1">
+          <w:hyperlink w:anchor="_Toc123846374" w:history="1">
             <w:r>
               <w:rPr>
                 <w:rStyle w:val="Hyperlink"/>
@@ -1833,7 +1889,7 @@
                 <w:noProof/>
                 <w:webHidden/>
               </w:rPr>
-              <w:instrText xml:space="preserve"> PAGEREF _Toc123838028 \h </w:instrText>
+              <w:instrText xml:space="preserve"> PAGEREF _Toc123846374 \h </w:instrText>
             </w:r>
             <w:r>
               <w:rPr>
@@ -1879,7 +1935,7 @@
               <w:lang w:val="en-GB" w:eastAsia="en-GB"/>
             </w:rPr>
           </w:pPr>
-          <w:hyperlink w:anchor="_Toc123838029" w:history="1">
+          <w:hyperlink w:anchor="_Toc123846375" w:history="1">
             <w:r>
               <w:rPr>
                 <w:rStyle w:val="Hyperlink"/>
@@ -1923,7 +1979,7 @@
                 <w:noProof/>
                 <w:webHidden/>
               </w:rPr>
-              <w:instrText xml:space="preserve"> PAGEREF _Toc123838029 \h </w:instrText>
+              <w:instrText xml:space="preserve"> PAGEREF _Toc123846375 \h </w:instrText>
             </w:r>
             <w:r>
               <w:rPr>
@@ -1969,7 +2025,7 @@
               <w:lang w:val="en-GB" w:eastAsia="en-GB"/>
             </w:rPr>
           </w:pPr>
-          <w:hyperlink w:anchor="_Toc123838030" w:history="1">
+          <w:hyperlink w:anchor="_Toc123846376" w:history="1">
             <w:r>
               <w:rPr>
                 <w:rStyle w:val="Hyperlink"/>
@@ -2013,7 +2069,7 @@
                 <w:noProof/>
                 <w:webHidden/>
               </w:rPr>
-              <w:instrText xml:space="preserve"> PAGEREF _Toc123838030 \h </w:instrText>
+              <w:instrText xml:space="preserve"> PAGEREF _Toc123846376 \h </w:instrText>
             </w:r>
             <w:r>
               <w:rPr>
@@ -2059,7 +2115,7 @@
               <w:lang w:val="en-GB" w:eastAsia="en-GB"/>
             </w:rPr>
           </w:pPr>
-          <w:hyperlink w:anchor="_Toc123838031" w:history="1">
+          <w:hyperlink w:anchor="_Toc123846377" w:history="1">
             <w:r>
               <w:rPr>
                 <w:rStyle w:val="Hyperlink"/>
@@ -2103,7 +2159,7 @@
                 <w:noProof/>
                 <w:webHidden/>
               </w:rPr>
-              <w:instrText xml:space="preserve"> PAGEREF _Toc123838031 \h </w:instrText>
+              <w:instrText xml:space="preserve"> PAGEREF _Toc123846377 \h </w:instrText>
             </w:r>
             <w:r>
               <w:rPr>
@@ -2149,7 +2205,7 @@
               <w:lang w:val="en-GB" w:eastAsia="en-GB"/>
             </w:rPr>
           </w:pPr>
-          <w:hyperlink w:anchor="_Toc123838032" w:history="1">
+          <w:hyperlink w:anchor="_Toc123846378" w:history="1">
             <w:r>
               <w:rPr>
                 <w:rStyle w:val="Hyperlink"/>
@@ -2193,7 +2249,7 @@
                 <w:noProof/>
                 <w:webHidden/>
               </w:rPr>
-              <w:instrText xml:space="preserve"> PAGEREF _Toc123838032 \h </w:instrText>
+              <w:instrText xml:space="preserve"> PAGEREF _Toc123846378 \h </w:instrText>
             </w:r>
             <w:r>
               <w:rPr>
@@ -2239,7 +2295,7 @@
               <w:lang w:val="en-GB" w:eastAsia="en-GB"/>
             </w:rPr>
           </w:pPr>
-          <w:hyperlink w:anchor="_Toc123838033" w:history="1">
+          <w:hyperlink w:anchor="_Toc123846379" w:history="1">
             <w:r>
               <w:rPr>
                 <w:rStyle w:val="Hyperlink"/>
@@ -2283,7 +2339,7 @@
                 <w:noProof/>
                 <w:webHidden/>
               </w:rPr>
-              <w:instrText xml:space="preserve"> PAGEREF _Toc123838033 \h </w:instrText>
+              <w:instrText xml:space="preserve"> PAGEREF _Toc123846379 \h </w:instrText>
             </w:r>
             <w:r>
               <w:rPr>
@@ -2329,7 +2385,7 @@
               <w:lang w:val="en-GB" w:eastAsia="en-GB"/>
             </w:rPr>
           </w:pPr>
-          <w:hyperlink w:anchor="_Toc123838034" w:history="1">
+          <w:hyperlink w:anchor="_Toc123846380" w:history="1">
             <w:r>
               <w:rPr>
                 <w:rStyle w:val="Hyperlink"/>
@@ -2373,7 +2429,7 @@
                 <w:noProof/>
                 <w:webHidden/>
               </w:rPr>
-              <w:instrText xml:space="preserve"> PAGEREF _Toc123838034 \h </w:instrText>
+              <w:instrText xml:space="preserve"> PAGEREF _Toc123846380 \h </w:instrText>
             </w:r>
             <w:r>
               <w:rPr>
@@ -2419,7 +2475,7 @@
               <w:lang w:val="en-GB" w:eastAsia="en-GB"/>
             </w:rPr>
           </w:pPr>
-          <w:hyperlink w:anchor="_Toc123838035" w:history="1">
+          <w:hyperlink w:anchor="_Toc123846381" w:history="1">
             <w:r>
               <w:rPr>
                 <w:rStyle w:val="Hyperlink"/>
@@ -2463,7 +2519,7 @@
                 <w:noProof/>
                 <w:webHidden/>
               </w:rPr>
-              <w:instrText xml:space="preserve"> PAGEREF _Toc123838035 \h </w:instrText>
+              <w:instrText xml:space="preserve"> PAGEREF _Toc123846381 \h </w:instrText>
             </w:r>
             <w:r>
               <w:rPr>
@@ -2509,7 +2565,7 @@
               <w:lang w:val="en-GB" w:eastAsia="en-GB"/>
             </w:rPr>
           </w:pPr>
-          <w:hyperlink w:anchor="_Toc123838036" w:history="1">
+          <w:hyperlink w:anchor="_Toc123846382" w:history="1">
             <w:r>
               <w:rPr>
                 <w:rStyle w:val="Hyperlink"/>
@@ -2553,7 +2609,7 @@
                 <w:noProof/>
                 <w:webHidden/>
               </w:rPr>
-              <w:instrText xml:space="preserve"> PAGEREF _Toc123838036 \h </w:instrText>
+              <w:instrText xml:space="preserve"> PAGEREF _Toc123846382 \h </w:instrText>
             </w:r>
             <w:r>
               <w:rPr>
@@ -2599,7 +2655,7 @@
               <w:lang w:val="en-GB" w:eastAsia="en-GB"/>
             </w:rPr>
           </w:pPr>
-          <w:hyperlink w:anchor="_Toc123838037" w:history="1">
+          <w:hyperlink w:anchor="_Toc123846383" w:history="1">
             <w:r>
               <w:rPr>
                 <w:rStyle w:val="Hyperlink"/>
@@ -2643,7 +2699,7 @@
                 <w:noProof/>
                 <w:webHidden/>
               </w:rPr>
-              <w:instrText xml:space="preserve"> PAGEREF _Toc123838037 \h </w:instrText>
+              <w:instrText xml:space="preserve"> PAGEREF _Toc123846383 \h </w:instrText>
             </w:r>
             <w:r>
               <w:rPr>
@@ -2689,7 +2745,7 @@
               <w:lang w:val="en-GB" w:eastAsia="en-GB"/>
             </w:rPr>
           </w:pPr>
-          <w:hyperlink w:anchor="_Toc123838038" w:history="1">
+          <w:hyperlink w:anchor="_Toc123846384" w:history="1">
             <w:r>
               <w:rPr>
                 <w:rStyle w:val="Hyperlink"/>
@@ -2733,7 +2789,7 @@
                 <w:noProof/>
                 <w:webHidden/>
               </w:rPr>
-              <w:instrText xml:space="preserve"> PAGEREF _Toc123838038 \h </w:instrText>
+              <w:instrText xml:space="preserve"> PAGEREF _Toc123846384 \h </w:instrText>
             </w:r>
             <w:r>
               <w:rPr>
@@ -2779,7 +2835,7 @@
               <w:lang w:val="en-GB" w:eastAsia="en-GB"/>
             </w:rPr>
           </w:pPr>
-          <w:hyperlink w:anchor="_Toc123838039" w:history="1">
+          <w:hyperlink w:anchor="_Toc123846385" w:history="1">
             <w:r>
               <w:rPr>
                 <w:rStyle w:val="Hyperlink"/>
@@ -2823,7 +2879,7 @@
                 <w:noProof/>
                 <w:webHidden/>
               </w:rPr>
-              <w:instrText xml:space="preserve"> PAGEREF _Toc123838039 \h </w:instrText>
+              <w:instrText xml:space="preserve"> PAGEREF _Toc123846385 \h </w:instrText>
             </w:r>
             <w:r>
               <w:rPr>
@@ -2869,7 +2925,7 @@
               <w:lang w:val="en-GB" w:eastAsia="en-GB"/>
             </w:rPr>
           </w:pPr>
-          <w:hyperlink w:anchor="_Toc123838040" w:history="1">
+          <w:hyperlink w:anchor="_Toc123846386" w:history="1">
             <w:r>
               <w:rPr>
                 <w:rStyle w:val="Hyperlink"/>
@@ -2913,7 +2969,7 @@
                 <w:noProof/>
                 <w:webHidden/>
               </w:rPr>
-              <w:instrText xml:space="preserve"> PAGEREF _Toc123838040 \h </w:instrText>
+              <w:instrText xml:space="preserve"> PAGEREF _Toc123846386 \h </w:instrText>
             </w:r>
             <w:r>
               <w:rPr>
@@ -2959,7 +3015,7 @@
               <w:lang w:val="en-GB" w:eastAsia="en-GB"/>
             </w:rPr>
           </w:pPr>
-          <w:hyperlink w:anchor="_Toc123838041" w:history="1">
+          <w:hyperlink w:anchor="_Toc123846387" w:history="1">
             <w:r>
               <w:rPr>
                 <w:rStyle w:val="Hyperlink"/>
@@ -3003,7 +3059,7 @@
                 <w:noProof/>
                 <w:webHidden/>
               </w:rPr>
-              <w:instrText xml:space="preserve"> PAGEREF _Toc123838041 \h </w:instrText>
+              <w:instrText xml:space="preserve"> PAGEREF _Toc123846387 \h </w:instrText>
             </w:r>
             <w:r>
               <w:rPr>
@@ -3049,7 +3105,7 @@
               <w:lang w:val="en-GB" w:eastAsia="en-GB"/>
             </w:rPr>
           </w:pPr>
-          <w:hyperlink w:anchor="_Toc123838042" w:history="1">
+          <w:hyperlink w:anchor="_Toc123846388" w:history="1">
             <w:r>
               <w:rPr>
                 <w:rStyle w:val="Hyperlink"/>
@@ -3093,7 +3149,7 @@
                 <w:noProof/>
                 <w:webHidden/>
               </w:rPr>
-              <w:instrText xml:space="preserve"> PAGEREF _Toc123838042 \h </w:instrText>
+              <w:instrText xml:space="preserve"> PAGEREF _Toc123846388 \h </w:instrText>
             </w:r>
             <w:r>
               <w:rPr>
@@ -3139,7 +3195,7 @@
               <w:lang w:val="en-GB" w:eastAsia="en-GB"/>
             </w:rPr>
           </w:pPr>
-          <w:hyperlink w:anchor="_Toc123838043" w:history="1">
+          <w:hyperlink w:anchor="_Toc123846389" w:history="1">
             <w:r>
               <w:rPr>
                 <w:rStyle w:val="Hyperlink"/>
@@ -3183,7 +3239,7 @@
                 <w:noProof/>
                 <w:webHidden/>
               </w:rPr>
-              <w:instrText xml:space="preserve"> PAGEREF _Toc123838043 \h </w:instrText>
+              <w:instrText xml:space="preserve"> PAGEREF _Toc123846389 \h </w:instrText>
             </w:r>
             <w:r>
               <w:rPr>
@@ -3264,7 +3320,7 @@
         </w:numPr>
       </w:pPr>
       <w:bookmarkStart w:id="1" w:name="_Ref118921083"/>
-      <w:bookmarkStart w:id="2" w:name="_Toc123838019"/>
+      <w:bookmarkStart w:id="2" w:name="_Toc123846365"/>
       <w:r>
         <w:lastRenderedPageBreak/>
         <w:t>Introduction</w:t>
@@ -3278,99 +3334,55 @@
         <w:t xml:space="preserve">In this project, </w:t>
       </w:r>
       <w:r>
-        <w:t>four</w:t>
-      </w:r>
-      <w:r>
-        <w:t xml:space="preserve"> agricultural </w:t>
-      </w:r>
-      <w:r>
-        <w:t>datasets</w:t>
+        <w:t xml:space="preserve">machine learning (ML) and statistical logic was applied to </w:t>
+      </w:r>
+      <w:r>
+        <w:t xml:space="preserve">the Irish </w:t>
+      </w:r>
+      <w:r>
+        <w:t>a</w:t>
+      </w:r>
+      <w:r>
+        <w:t>griculture sector</w:t>
       </w:r>
       <w:r>
         <w:t xml:space="preserve"> </w:t>
       </w:r>
       <w:r>
-        <w:t>were</w:t>
-      </w:r>
-      <w:r>
-        <w:t xml:space="preserve"> analysed under different perspectives</w:t>
-      </w:r>
-      <w:r>
-        <w:t xml:space="preserve"> using Statistical Logic and Machine Learning (ML)</w:t>
-      </w:r>
-      <w:r>
-        <w:t>, that is,</w:t>
-      </w:r>
-      <w:r>
-        <w:t xml:space="preserve"> Organic farming</w:t>
-      </w:r>
-      <w:r>
-        <w:t xml:space="preserve"> growth</w:t>
-      </w:r>
-      <w:r>
-        <w:t xml:space="preserve">, import/export of </w:t>
-      </w:r>
-      <w:r>
-        <w:t>crops and livestock,</w:t>
-      </w:r>
-      <w:r>
-        <w:t xml:space="preserve"> food price inflation</w:t>
-      </w:r>
-      <w:r>
-        <w:t xml:space="preserve"> and Twitter’s comments </w:t>
-      </w:r>
-      <w:r>
-        <w:t>about</w:t>
-      </w:r>
-      <w:r>
+        <w:t xml:space="preserve">data. The sector </w:t>
+      </w:r>
+      <w:r>
+        <w:t>was analysed under different perspectives and compared with other c</w:t>
+      </w:r>
+      <w:r>
+        <w:t xml:space="preserve">ountries in </w:t>
+      </w:r>
+      <w:r>
+        <w:t>Europe</w:t>
+      </w:r>
+      <w:r>
+        <w:t xml:space="preserve">, such as, Slovakia and Finland. </w:t>
+      </w:r>
+      <w:r>
+        <w:t xml:space="preserve">According to Eurostat, </w:t>
+      </w:r>
+      <w:r>
+        <w:t>these countries h</w:t>
+      </w:r>
+      <w:r>
+        <w:t>ave about the same</w:t>
+      </w:r>
+      <w:r>
+        <w:t xml:space="preserve"> number of</w:t>
+      </w:r>
+      <w:r>
+        <w:t xml:space="preserve"> habitants, around 5M people</w:t>
+      </w:r>
+      <w:r>
+        <w:rPr>
+          <w:color w:val="000000"/>
+        </w:rPr>
         <w:t xml:space="preserve"> </w:t>
-      </w:r>
-      <w:r>
-        <w:t>agriculture</w:t>
-      </w:r>
-      <w:r>
-        <w:t xml:space="preserve">. </w:t>
-      </w:r>
-    </w:p>
-    <w:p>
-      <w:r>
-        <w:t xml:space="preserve">The main subject of the study </w:t>
-      </w:r>
-      <w:r>
-        <w:t>was</w:t>
-      </w:r>
-      <w:r>
-        <w:t xml:space="preserve"> the Irish Agriculture sector</w:t>
-      </w:r>
-      <w:r>
-        <w:t xml:space="preserve">, whose data </w:t>
-      </w:r>
-      <w:r>
-        <w:t>were</w:t>
-      </w:r>
-      <w:r>
-        <w:t xml:space="preserve"> </w:t>
-      </w:r>
-      <w:r>
-        <w:t xml:space="preserve">analysed and </w:t>
-      </w:r>
-      <w:r>
-        <w:t>compared against</w:t>
-      </w:r>
-      <w:r>
-        <w:t xml:space="preserve"> other</w:t>
-      </w:r>
-      <w:r>
-        <w:t xml:space="preserve"> similar countries in </w:t>
-      </w:r>
-      <w:r>
-        <w:t>Europe</w:t>
-      </w:r>
-      <w:r>
-        <w:t xml:space="preserve">, such as, Slovakia and Finland. </w:t>
-      </w:r>
-      <w:r>
-        <w:t xml:space="preserve">According to Eurostat </w:t>
       </w:r>
       <w:sdt>
         <w:sdtPr>
@@ -3380,7 +3392,7 @@
           <w:tag w:val="MENDELEY_CITATION_v3_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"/>
           <w:id w:val="1924293891"/>
           <w:placeholder>
-            <w:docPart w:val="C4DB726C04A34ADF99491D5866802E3F"/>
+            <w:docPart w:val="5D42736CB33B4272BD9636FC65DE0D08"/>
           </w:placeholder>
         </w:sdtPr>
         <w:sdtContent>
@@ -3393,161 +3405,22 @@
         </w:sdtContent>
       </w:sdt>
       <w:r>
-        <w:t xml:space="preserve">, </w:t>
-      </w:r>
-      <w:r>
-        <w:t>these countries h</w:t>
-      </w:r>
-      <w:r>
-        <w:t>ave about the same</w:t>
-      </w:r>
-      <w:r>
-        <w:t xml:space="preserve"> number of</w:t>
-      </w:r>
-      <w:r>
-        <w:t xml:space="preserve"> habitants, around 5M people. Thus, for simplicity and to limit the amount of data to be processed, </w:t>
-      </w:r>
-      <w:r>
-        <w:t>only these countries data were used in the comparison type of analysis</w:t>
+        <w:t xml:space="preserve">. Thus, </w:t>
+      </w:r>
+      <w:r>
+        <w:t xml:space="preserve">only these countries </w:t>
+      </w:r>
+      <w:r>
+        <w:t xml:space="preserve">were compared </w:t>
+      </w:r>
+      <w:r>
+        <w:t>for simplicity and to limit the amount of data to be processed</w:t>
       </w:r>
       <w:r>
         <w:t>.</w:t>
       </w:r>
     </w:p>
     <w:p>
-      <w:pPr>
-        <w:rPr>
-          <w:color w:val="FF0000"/>
-        </w:rPr>
-      </w:pPr>
-      <w:r>
-        <w:t>T</w:t>
-      </w:r>
-      <w:r>
-        <w:t xml:space="preserve">his project </w:t>
-      </w:r>
-      <w:r>
-        <w:t>is</w:t>
-      </w:r>
-      <w:r>
-        <w:t xml:space="preserve"> divided into t</w:t>
-      </w:r>
-      <w:r>
-        <w:t xml:space="preserve">hree </w:t>
-      </w:r>
-      <w:r>
-        <w:t>parts</w:t>
-      </w:r>
-      <w:r>
-        <w:t xml:space="preserve">: </w:t>
-      </w:r>
-      <w:r>
-        <w:t xml:space="preserve">(1) </w:t>
-      </w:r>
-      <w:r>
-        <w:t xml:space="preserve">data preparation and visualization, (2) </w:t>
-      </w:r>
-      <w:r>
-        <w:t>statistical</w:t>
-      </w:r>
-      <w:r>
-        <w:t xml:space="preserve"> logic</w:t>
-      </w:r>
-      <w:r>
-        <w:t xml:space="preserve"> and (</w:t>
-      </w:r>
-      <w:r>
-        <w:t>3</w:t>
-      </w:r>
-      <w:r>
-        <w:t>) machine learning analysis, which are summarized as follows:</w:t>
-      </w:r>
-    </w:p>
-    <w:p>
-      <w:pPr>
-        <w:pStyle w:val="ListParagraph"/>
-        <w:numPr>
-          <w:ilvl w:val="0"/>
-          <w:numId w:val="27"/>
-        </w:numPr>
-      </w:pPr>
-      <w:r>
-        <w:t xml:space="preserve">In the data preparation and visualization part, the four datasets were pre-processed for the statistical and ML analysis. This step was carried on separately because some datasets were used in both </w:t>
-      </w:r>
-      <w:r>
-        <w:t>analyses</w:t>
-      </w:r>
-      <w:r>
-        <w:t xml:space="preserve">, avoiding code duplication. In this step, it was also created an interactive dashboard with the main graphs that describe </w:t>
-      </w:r>
-      <w:r>
-        <w:t xml:space="preserve">the information collected from the </w:t>
-      </w:r>
-      <w:r>
-        <w:t>datasets.</w:t>
-      </w:r>
-    </w:p>
-    <w:p>
-      <w:pPr>
-        <w:pStyle w:val="ListParagraph"/>
-        <w:numPr>
-          <w:ilvl w:val="0"/>
-          <w:numId w:val="27"/>
-        </w:numPr>
-      </w:pPr>
-      <w:r>
-        <w:t>In the statistical analysis, a confidence interval was found to estimate the organic farming growth in Europe based on the countries data. The import/export of crops and livestock as well as the food price inflation datasets were explored using inferential statistics tests to compare Ireland’s indicators with similar countries.</w:t>
-      </w:r>
-    </w:p>
-    <w:p>
-      <w:pPr>
-        <w:pStyle w:val="ListParagraph"/>
-        <w:numPr>
-          <w:ilvl w:val="0"/>
-          <w:numId w:val="27"/>
-        </w:numPr>
-      </w:pPr>
-      <w:r>
-        <w:t xml:space="preserve">In the ML part, it was performed sentiment analysis on a curated dataset collected from Twitter’s platform with </w:t>
-      </w:r>
-      <w:r>
-        <w:t xml:space="preserve">recent </w:t>
-      </w:r>
-      <w:r>
-        <w:t xml:space="preserve">user’s comments about the agriculture topic. More specifically, the sentiment of the tweets was </w:t>
-      </w:r>
-      <w:r>
-        <w:t>extracted</w:t>
-      </w:r>
-      <w:r>
-        <w:t xml:space="preserve">, and classification models were evaluated </w:t>
-      </w:r>
-      <w:r>
-        <w:t>on</w:t>
-      </w:r>
-      <w:r>
-        <w:t xml:space="preserve"> th</w:t>
-      </w:r>
-      <w:r>
-        <w:t>ese data</w:t>
-      </w:r>
-      <w:r>
-        <w:t xml:space="preserve">. Moreover, forecasting analysis </w:t>
-      </w:r>
-      <w:r>
-        <w:t>was</w:t>
-      </w:r>
-      <w:r>
-        <w:t xml:space="preserve"> performed on the crops and livestock import/export dataset, where different models were </w:t>
-      </w:r>
-      <w:r>
-        <w:t>tested</w:t>
-      </w:r>
-      <w:r>
-        <w:t>.</w:t>
-      </w:r>
-    </w:p>
-    <w:p>
       <w:r>
         <w:t>This report is organized as follows:</w:t>
       </w:r>
@@ -3576,7 +3449,13 @@
         <w:t xml:space="preserve"> </w:t>
       </w:r>
       <w:r>
-        <w:t>details the general framework and tools used to manage and complete this project.</w:t>
+        <w:t>details the framework</w:t>
+      </w:r>
+      <w:r>
+        <w:t>, scope</w:t>
+      </w:r>
+      <w:r>
+        <w:t xml:space="preserve"> and tools used to manage and complete this project.</w:t>
       </w:r>
       <w:r>
         <w:t xml:space="preserve"> In Section </w:t>
@@ -3708,7 +3587,7 @@
         <w:pStyle w:val="Heading1"/>
       </w:pPr>
       <w:bookmarkStart w:id="3" w:name="_Ref118744835"/>
-      <w:bookmarkStart w:id="4" w:name="_Toc123838020"/>
+      <w:bookmarkStart w:id="4" w:name="_Toc123846366"/>
       <w:r>
         <w:t>Materials and Methods</w:t>
       </w:r>
@@ -3718,165 +3597,161 @@
     <w:p/>
     <w:p>
       <w:r>
-        <w:t xml:space="preserve">In this section it is described </w:t>
-      </w:r>
-      <w:r>
-        <w:t xml:space="preserve">the </w:t>
-      </w:r>
-      <w:r>
-        <w:t>framework</w:t>
-      </w:r>
-      <w:r>
-        <w:t xml:space="preserve"> adopted to </w:t>
-      </w:r>
-      <w:r>
-        <w:t>execute th</w:t>
-      </w:r>
-      <w:r>
-        <w:t>is</w:t>
-      </w:r>
-      <w:r>
-        <w:t xml:space="preserve"> project </w:t>
-      </w:r>
-      <w:r>
-        <w:t xml:space="preserve">and to </w:t>
-      </w:r>
-      <w:r>
-        <w:t>perform</w:t>
+        <w:t xml:space="preserve">In this project, four agricultural datasets were </w:t>
+      </w:r>
+      <w:r>
+        <w:t>used,</w:t>
+      </w:r>
+      <w:r>
+        <w:t xml:space="preserve"> that is, Organic Farming Growth, Import/Export of Crops and Livestock, Food Price Inflation and Twitter’s comments about agriculture.</w:t>
       </w:r>
       <w:r>
         <w:t xml:space="preserve"> </w:t>
       </w:r>
       <w:r>
-        <w:t>th</w:t>
-      </w:r>
-      <w:r>
-        <w:t>e</w:t>
-      </w:r>
-      <w:r>
-        <w:t xml:space="preserve"> analysis</w:t>
-      </w:r>
-      <w:r>
-        <w:t xml:space="preserve"> on the different </w:t>
-      </w:r>
-      <w:r>
-        <w:t xml:space="preserve">chosen </w:t>
-      </w:r>
-      <w:r>
-        <w:t xml:space="preserve">datasets. This way, section </w:t>
-      </w:r>
-      <w:r>
-        <w:fldChar w:fldCharType="begin"/>
-      </w:r>
-      <w:r>
-        <w:instrText xml:space="preserve"> REF _Ref118748765 \r \h </w:instrText>
-      </w:r>
-      <w:r>
-        <w:fldChar w:fldCharType="separate"/>
-      </w:r>
-      <w:r>
-        <w:t>2.1</w:t>
-      </w:r>
-      <w:r>
-        <w:fldChar w:fldCharType="end"/>
+        <w:t xml:space="preserve">Thus, it was very important to use a framework to </w:t>
+      </w:r>
+      <w:r>
+        <w:t>study</w:t>
+      </w:r>
+      <w:r>
+        <w:t xml:space="preserve"> and model the data for the different types of </w:t>
+      </w:r>
+      <w:r>
+        <w:t>analysis</w:t>
+      </w:r>
+      <w:r>
+        <w:t xml:space="preserve"> proposed. </w:t>
+      </w:r>
+      <w:r>
+        <w:t xml:space="preserve">This project also used a version control system and a </w:t>
+      </w:r>
+      <w:r>
+        <w:t>task manage</w:t>
+      </w:r>
+      <w:r>
+        <w:t xml:space="preserve">ment </w:t>
+      </w:r>
+      <w:r>
+        <w:t>strategy</w:t>
+      </w:r>
+      <w:r>
+        <w:t>.</w:t>
       </w:r>
       <w:r>
         <w:t xml:space="preserve"> </w:t>
-      </w:r>
-      <w:r>
-        <w:t>summarizes</w:t>
-      </w:r>
-      <w:r>
-        <w:t xml:space="preserve"> the </w:t>
-      </w:r>
-      <w:r>
-        <w:t xml:space="preserve">steps of the </w:t>
-      </w:r>
-      <w:r>
-        <w:t xml:space="preserve">adopted </w:t>
-      </w:r>
-      <w:r>
-        <w:t xml:space="preserve">project </w:t>
-      </w:r>
-      <w:r>
-        <w:t>management framework</w:t>
-      </w:r>
-      <w:r>
-        <w:t xml:space="preserve">, while section </w:t>
-      </w:r>
-      <w:r>
-        <w:fldChar w:fldCharType="begin"/>
-      </w:r>
-      <w:r>
-        <w:instrText xml:space="preserve"> REF _Ref122789707 \r \h </w:instrText>
-      </w:r>
-      <w:r>
-        <w:fldChar w:fldCharType="separate"/>
-      </w:r>
-      <w:r>
-        <w:t>2.2</w:t>
-      </w:r>
-      <w:r>
-        <w:fldChar w:fldCharType="end"/>
-      </w:r>
-      <w:r>
-        <w:t xml:space="preserve"> explains the version control system used.</w:t>
-      </w:r>
-      <w:r>
-        <w:t xml:space="preserve"> Finally, section </w:t>
-      </w:r>
-      <w:r>
-        <w:fldChar w:fldCharType="begin"/>
-      </w:r>
-      <w:r>
-        <w:instrText xml:space="preserve"> REF _Ref122799888 \r \h </w:instrText>
-      </w:r>
-      <w:r>
-        <w:fldChar w:fldCharType="separate"/>
-      </w:r>
-      <w:r>
-        <w:t>2.3</w:t>
-      </w:r>
-      <w:r>
-        <w:fldChar w:fldCharType="end"/>
-      </w:r>
-      <w:r>
-        <w:t xml:space="preserve"> describes</w:t>
-      </w:r>
-      <w:r>
-        <w:t xml:space="preserve"> how</w:t>
-      </w:r>
-      <w:r>
-        <w:t xml:space="preserve"> the </w:t>
-      </w:r>
-      <w:r>
-        <w:t>requirements of the project were</w:t>
-      </w:r>
-      <w:r>
-        <w:t xml:space="preserve"> managed.</w:t>
       </w:r>
     </w:p>
     <w:p>
-      <w:pPr>
-        <w:overflowPunct/>
-        <w:autoSpaceDE/>
-        <w:autoSpaceDN/>
-        <w:adjustRightInd/>
-        <w:textAlignment w:val="auto"/>
-      </w:pPr>
-      <w:r>
-        <w:br w:type="page"/>
+      <w:r>
+        <w:t>S</w:t>
+      </w:r>
+      <w:r>
+        <w:t>ection</w:t>
+      </w:r>
+      <w:r>
+        <w:t xml:space="preserve"> </w:t>
+      </w:r>
+      <w:r>
+        <w:fldChar w:fldCharType="begin"/>
+      </w:r>
+      <w:r>
+        <w:instrText xml:space="preserve"> REF _Ref118748765 \r \h </w:instrText>
+      </w:r>
+      <w:r>
+        <w:fldChar w:fldCharType="separate"/>
+      </w:r>
+      <w:r>
+        <w:t>2.1</w:t>
+      </w:r>
+      <w:r>
+        <w:fldChar w:fldCharType="end"/>
+      </w:r>
+      <w:r>
+        <w:t xml:space="preserve"> </w:t>
+      </w:r>
+      <w:r>
+        <w:t>describes</w:t>
+      </w:r>
+      <w:r>
+        <w:t xml:space="preserve"> </w:t>
+      </w:r>
+      <w:r>
+        <w:t xml:space="preserve">the </w:t>
+      </w:r>
+      <w:r>
+        <w:t xml:space="preserve">adopted </w:t>
+      </w:r>
+      <w:r>
+        <w:t>framework</w:t>
+      </w:r>
+      <w:r>
+        <w:t xml:space="preserve">, </w:t>
+      </w:r>
+      <w:r>
+        <w:t xml:space="preserve">section </w:t>
+      </w:r>
+      <w:r>
+        <w:fldChar w:fldCharType="begin"/>
+      </w:r>
+      <w:r>
+        <w:instrText xml:space="preserve"> REF _Ref123845378 \r \h </w:instrText>
+      </w:r>
+      <w:r>
+        <w:fldChar w:fldCharType="separate"/>
+      </w:r>
+      <w:r>
+        <w:t>2.2</w:t>
+      </w:r>
+      <w:r>
+        <w:fldChar w:fldCharType="end"/>
+      </w:r>
+      <w:r>
+        <w:t xml:space="preserve"> </w:t>
+      </w:r>
+      <w:r>
+        <w:t xml:space="preserve">details the scope of the project, </w:t>
+      </w:r>
+      <w:r>
+        <w:t xml:space="preserve">while section </w:t>
+      </w:r>
+      <w:r>
+        <w:fldChar w:fldCharType="begin"/>
+      </w:r>
+      <w:r>
+        <w:instrText xml:space="preserve"> REF _Ref122789707 \r \h </w:instrText>
+      </w:r>
+      <w:r>
+        <w:fldChar w:fldCharType="separate"/>
+      </w:r>
+      <w:r>
+        <w:t>2.3</w:t>
+      </w:r>
+      <w:r>
+        <w:fldChar w:fldCharType="end"/>
+      </w:r>
+      <w:r>
+        <w:t xml:space="preserve"> explains the version control system</w:t>
+      </w:r>
+      <w:r>
+        <w:t xml:space="preserve"> and</w:t>
+      </w:r>
+      <w:r>
+        <w:t xml:space="preserve"> task management</w:t>
+      </w:r>
+      <w:r>
+        <w:t>.</w:t>
       </w:r>
     </w:p>
+    <w:p/>
     <w:p>
       <w:pPr>
         <w:pStyle w:val="Heading2"/>
       </w:pPr>
       <w:bookmarkStart w:id="5" w:name="_Ref118748765"/>
       <w:bookmarkStart w:id="6" w:name="_Ref118320177"/>
-      <w:bookmarkStart w:id="7" w:name="_Toc123838021"/>
-      <w:r>
-        <w:lastRenderedPageBreak/>
+      <w:bookmarkStart w:id="7" w:name="_Toc123846367"/>
+      <w:r>
         <w:t>Project Management Framework</w:t>
       </w:r>
       <w:bookmarkEnd w:id="5"/>
@@ -3885,105 +3760,20 @@
     <w:p/>
     <w:p>
       <w:r>
-        <w:t xml:space="preserve">This project used </w:t>
-      </w:r>
-      <w:r>
-        <w:t xml:space="preserve">four </w:t>
-      </w:r>
-      <w:r>
-        <w:t xml:space="preserve">datasets covering distinct agricultural </w:t>
-      </w:r>
-      <w:r>
-        <w:t>domains</w:t>
+        <w:t xml:space="preserve">In this project, </w:t>
+      </w:r>
+      <w:r>
+        <w:t>the Cross Industry Standard Process (CRISP-DM) framework</w:t>
       </w:r>
       <w:r>
         <w:t xml:space="preserve"> </w:t>
-      </w:r>
-      <w:r>
-        <w:t xml:space="preserve">as outlined in </w:t>
-      </w:r>
-      <w:r>
-        <w:t xml:space="preserve">Section </w:t>
-      </w:r>
-      <w:r>
-        <w:fldChar w:fldCharType="begin"/>
-      </w:r>
-      <w:r>
-        <w:instrText xml:space="preserve"> REF _Ref118921083 \r \h </w:instrText>
-      </w:r>
-      <w:r>
-        <w:fldChar w:fldCharType="separate"/>
-      </w:r>
-      <w:r>
-        <w:t>1</w:t>
-      </w:r>
-      <w:r>
-        <w:fldChar w:fldCharType="end"/>
-      </w:r>
-      <w:r>
-        <w:t>. T</w:t>
-      </w:r>
-      <w:r>
-        <w:t>h</w:t>
-      </w:r>
-      <w:r>
-        <w:t>us</w:t>
-      </w:r>
-      <w:r>
-        <w:t xml:space="preserve">, </w:t>
-      </w:r>
-      <w:r>
-        <w:t xml:space="preserve">it was very important to </w:t>
-      </w:r>
-      <w:r>
-        <w:t xml:space="preserve">use </w:t>
-      </w:r>
-      <w:r>
-        <w:t>a</w:t>
-      </w:r>
-      <w:r>
-        <w:t xml:space="preserve"> framework to analyse and model the data for the different types of </w:t>
-      </w:r>
-      <w:r>
-        <w:t>study</w:t>
-      </w:r>
-      <w:r>
-        <w:t xml:space="preserve"> </w:t>
-      </w:r>
-      <w:r>
-        <w:t xml:space="preserve">proposed in </w:t>
-      </w:r>
-      <w:r>
-        <w:t>this project.</w:t>
-      </w:r>
-      <w:r>
-        <w:t xml:space="preserve"> </w:t>
-      </w:r>
-    </w:p>
-    <w:p>
-      <w:r>
-        <w:t xml:space="preserve">The main advantage of following such a framework is that it can be applied to any domain, so the main tasks are known before the project starts, which contributes to a better organization </w:t>
-      </w:r>
-      <w:r>
-        <w:t xml:space="preserve">and definition of the steps </w:t>
-      </w:r>
-      <w:r>
-        <w:t>in a systematic fashion.</w:t>
-      </w:r>
-    </w:p>
-    <w:p>
-      <w:r>
-        <w:t>This way</w:t>
-      </w:r>
-      <w:r>
-        <w:t xml:space="preserve">, the Cross Industry Standard Process (CRISP-DM) </w:t>
       </w:r>
       <w:sdt>
         <w:sdtPr>
           <w:tag w:val="MENDELEY_CITATION_v3_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"/>
           <w:id w:val="1051274908"/>
           <w:placeholder>
-            <w:docPart w:val="0898CDACADFD4732BD9FF18299BC70E9"/>
+            <w:docPart w:val="A2F13498BC7A4194BBE5FD2FBC4A5BFE"/>
           </w:placeholder>
         </w:sdtPr>
         <w:sdtContent>
@@ -4003,10 +3793,43 @@
         </w:sdtContent>
       </w:sdt>
       <w:r>
-        <w:t xml:space="preserve"> was used as a reference framework</w:t>
-      </w:r>
-      <w:r>
-        <w:t>, which suggests the following steps</w:t>
+        <w:t xml:space="preserve"> was adapted</w:t>
+      </w:r>
+      <w:r>
+        <w:t xml:space="preserve">. </w:t>
+      </w:r>
+      <w:r>
+        <w:t xml:space="preserve"> </w:t>
+      </w:r>
+      <w:r>
+        <w:t xml:space="preserve">The </w:t>
+      </w:r>
+      <w:r>
+        <w:t xml:space="preserve">advantage </w:t>
+      </w:r>
+      <w:r>
+        <w:t xml:space="preserve">of using such a framework </w:t>
+      </w:r>
+      <w:r>
+        <w:t xml:space="preserve">is that it can be applied to any domain, so the main tasks are known before the project starts, which contributes to </w:t>
+      </w:r>
+      <w:r>
+        <w:t xml:space="preserve">the </w:t>
+      </w:r>
+      <w:r>
+        <w:t xml:space="preserve">organization and definition of the </w:t>
+      </w:r>
+      <w:r>
+        <w:t xml:space="preserve">required </w:t>
+      </w:r>
+      <w:r>
+        <w:t>steps.</w:t>
+      </w:r>
+      <w:r>
+        <w:t xml:space="preserve"> CRISP-DM suggests the following </w:t>
+      </w:r>
+      <w:r>
+        <w:t>overall tasks and what they mean in this project</w:t>
       </w:r>
       <w:r>
         <w:t>:</w:t>
@@ -4046,16 +3869,10 @@
         <w:t>ere</w:t>
       </w:r>
       <w:r>
-        <w:t xml:space="preserve"> studied to understand its formatting and constraints as well as to decide which </w:t>
-      </w:r>
-      <w:r>
-        <w:t xml:space="preserve">columns or rows </w:t>
-      </w:r>
-      <w:r>
-        <w:t xml:space="preserve">could be used </w:t>
-      </w:r>
-      <w:r>
-        <w:t>in</w:t>
+        <w:t xml:space="preserve"> studied to understand its formatting and constraints as well as to decide </w:t>
+      </w:r>
+      <w:r>
+        <w:t>the preparation steps for</w:t>
       </w:r>
       <w:r>
         <w:t xml:space="preserve"> the analysis</w:t>
@@ -4065,6 +3882,9 @@
       </w:r>
       <w:r>
         <w:t>.</w:t>
+      </w:r>
+      <w:r>
+        <w:t xml:space="preserve"> </w:t>
       </w:r>
     </w:p>
     <w:p>
@@ -4119,7 +3939,7 @@
         <w:t xml:space="preserve">that was implemented </w:t>
       </w:r>
       <w:r>
-        <w:t xml:space="preserve">to process and prepare the data for the </w:t>
+        <w:t xml:space="preserve">to prepare the data for the </w:t>
       </w:r>
       <w:r>
         <w:t>s</w:t>
@@ -4241,7 +4061,13 @@
         <w:t xml:space="preserve">In </w:t>
       </w:r>
       <w:r>
-        <w:t xml:space="preserve">the ML study, this step means </w:t>
+        <w:t xml:space="preserve">the ML study, </w:t>
+      </w:r>
+      <w:r>
+        <w:t>it involves</w:t>
+      </w:r>
+      <w:r>
+        <w:t xml:space="preserve"> </w:t>
       </w:r>
       <w:r>
         <w:t xml:space="preserve">assessing </w:t>
@@ -4257,94 +4083,518 @@
       </w:r>
     </w:p>
     <w:p>
-      <w:bookmarkStart w:id="8" w:name="_Ref118978770"/>
-      <w:r>
-        <w:t xml:space="preserve">The application of each step of the framework is described in the next sections in the context of the </w:t>
-      </w:r>
-      <w:r>
-        <w:t>analysis</w:t>
-      </w:r>
-      <w:r>
-        <w:t xml:space="preserve"> </w:t>
-      </w:r>
-      <w:r>
-        <w:t>being discussed.</w:t>
-      </w:r>
+      <w:pPr>
+        <w:pStyle w:val="Heading2"/>
+      </w:pPr>
+      <w:bookmarkStart w:id="8" w:name="_Ref123845378"/>
+      <w:bookmarkStart w:id="9" w:name="_Toc123846368"/>
+      <w:r>
+        <w:lastRenderedPageBreak/>
+        <w:t xml:space="preserve">Project </w:t>
+      </w:r>
+      <w:r>
+        <w:t>Scope and Organization</w:t>
+      </w:r>
+      <w:bookmarkEnd w:id="8"/>
+      <w:bookmarkEnd w:id="9"/>
     </w:p>
     <w:p/>
     <w:p>
       <w:pPr>
-        <w:pStyle w:val="Heading2"/>
-      </w:pPr>
-      <w:bookmarkStart w:id="9" w:name="_Ref122789707"/>
-      <w:bookmarkStart w:id="10" w:name="_Ref118320316"/>
-      <w:bookmarkStart w:id="11" w:name="_Toc123838022"/>
-      <w:bookmarkEnd w:id="6"/>
-      <w:bookmarkEnd w:id="8"/>
-      <w:r>
-        <w:t>Version Control</w:t>
-      </w:r>
-      <w:bookmarkEnd w:id="9"/>
-      <w:bookmarkEnd w:id="11"/>
+        <w:rPr>
+          <w:color w:val="FF0000"/>
+        </w:rPr>
+      </w:pPr>
+      <w:r>
+        <w:t>Based on the framework presented in the previous section, this project was divided into the following parts:</w:t>
+      </w:r>
     </w:p>
-    <w:bookmarkEnd w:id="10"/>
+    <w:p>
+      <w:pPr>
+        <w:pStyle w:val="ListParagraph"/>
+        <w:numPr>
+          <w:ilvl w:val="0"/>
+          <w:numId w:val="27"/>
+        </w:numPr>
+      </w:pPr>
+      <w:r>
+        <w:rPr>
+          <w:b/>
+          <w:bCs/>
+        </w:rPr>
+        <w:t>D</w:t>
+      </w:r>
+      <w:r>
+        <w:rPr>
+          <w:b/>
+          <w:bCs/>
+        </w:rPr>
+        <w:t xml:space="preserve">ata </w:t>
+      </w:r>
+      <w:r>
+        <w:rPr>
+          <w:b/>
+          <w:bCs/>
+        </w:rPr>
+        <w:t>p</w:t>
+      </w:r>
+      <w:r>
+        <w:rPr>
+          <w:b/>
+          <w:bCs/>
+        </w:rPr>
+        <w:t>reparation and visualization</w:t>
+      </w:r>
+      <w:r>
+        <w:t xml:space="preserve">: </w:t>
+      </w:r>
+      <w:r>
+        <w:t>In the data preparation and visualization part, the four datasets were pre-processed for the statistical and ML analysis. This step was carried on separately because some datasets were used in both analyses, avoiding code duplication. In this step, it was also created an interactive dashboard with the main graphs that describe the information collected from the datasets.</w:t>
+      </w:r>
+    </w:p>
+    <w:p>
+      <w:pPr>
+        <w:pStyle w:val="ListParagraph"/>
+        <w:numPr>
+          <w:ilvl w:val="0"/>
+          <w:numId w:val="27"/>
+        </w:numPr>
+      </w:pPr>
+      <w:r>
+        <w:rPr>
+          <w:b/>
+          <w:bCs/>
+        </w:rPr>
+        <w:t>Statistical logic</w:t>
+      </w:r>
+      <w:r>
+        <w:t xml:space="preserve">: </w:t>
+      </w:r>
+      <w:r>
+        <w:t>In the statistical analysis, a confidence interval was found to estimate the organic farming growth in Europe based on the countries data. The import/export of crops and livestock as well as the food price inflation datasets were explored using inferential statistics tests to compare Ireland’s indicators with similar countries.</w:t>
+      </w:r>
+    </w:p>
+    <w:p>
+      <w:pPr>
+        <w:pStyle w:val="ListParagraph"/>
+        <w:numPr>
+          <w:ilvl w:val="0"/>
+          <w:numId w:val="27"/>
+        </w:numPr>
+      </w:pPr>
+      <w:r>
+        <w:rPr>
+          <w:b/>
+          <w:bCs/>
+        </w:rPr>
+        <w:t>ML analysis</w:t>
+      </w:r>
+      <w:r>
+        <w:t xml:space="preserve">: </w:t>
+      </w:r>
+      <w:r>
+        <w:t xml:space="preserve">In the ML part, it was performed sentiment analysis on a curated dataset collected from Twitter’s platform with </w:t>
+      </w:r>
+      <w:r>
+        <w:t xml:space="preserve">recent </w:t>
+      </w:r>
+      <w:r>
+        <w:t xml:space="preserve">user’s comments about the agriculture topic. More specifically, the sentiment of the tweets was </w:t>
+      </w:r>
+      <w:r>
+        <w:t>extracted</w:t>
+      </w:r>
+      <w:r>
+        <w:t xml:space="preserve">, and classification models were evaluated </w:t>
+      </w:r>
+      <w:r>
+        <w:t>on</w:t>
+      </w:r>
+      <w:r>
+        <w:t xml:space="preserve"> th</w:t>
+      </w:r>
+      <w:r>
+        <w:t>ese data</w:t>
+      </w:r>
+      <w:r>
+        <w:t xml:space="preserve">. Moreover, forecasting analysis </w:t>
+      </w:r>
+      <w:r>
+        <w:t>was</w:t>
+      </w:r>
+      <w:r>
+        <w:t xml:space="preserve"> performed on the crops and livestock import/export dataset, where different models were </w:t>
+      </w:r>
+      <w:r>
+        <w:t>tested</w:t>
+      </w:r>
+      <w:r>
+        <w:t>.</w:t>
+      </w:r>
+    </w:p>
+    <w:p>
+      <w:r>
+        <w:t>Thus, t</w:t>
+      </w:r>
+      <w:r>
+        <w:t xml:space="preserve">he data preparation </w:t>
+      </w:r>
+      <w:r>
+        <w:t xml:space="preserve">and visualization </w:t>
+      </w:r>
+      <w:r>
+        <w:t>w</w:t>
+      </w:r>
+      <w:r>
+        <w:t>ere</w:t>
+      </w:r>
+      <w:r>
+        <w:t xml:space="preserve"> implemented in the </w:t>
+      </w:r>
+      <w:proofErr w:type="spellStart"/>
+      <w:r>
+        <w:rPr>
+          <w:b/>
+          <w:bCs/>
+        </w:rPr>
+        <w:t>DataPrepVis</w:t>
+      </w:r>
+      <w:proofErr w:type="spellEnd"/>
+      <w:r>
+        <w:t xml:space="preserve"> accompanying</w:t>
+      </w:r>
+      <w:r>
+        <w:t xml:space="preserve"> Jupyter noteboo</w:t>
+      </w:r>
+      <w:r>
+        <w:t>k</w:t>
+      </w:r>
+      <w:r>
+        <w:t xml:space="preserve">. The modelling and evaluation of the results for the statistical logic and ML can be found in the </w:t>
+      </w:r>
+      <w:r>
+        <w:rPr>
+          <w:b/>
+          <w:bCs/>
+        </w:rPr>
+        <w:t>Statistics</w:t>
+      </w:r>
+      <w:r>
+        <w:t xml:space="preserve"> and </w:t>
+      </w:r>
+      <w:r>
+        <w:rPr>
+          <w:b/>
+          <w:bCs/>
+        </w:rPr>
+        <w:t>ML</w:t>
+      </w:r>
+      <w:r>
+        <w:t xml:space="preserve"> Jupyter notebooks</w:t>
+      </w:r>
+      <w:r>
+        <w:t>, respectively.</w:t>
+      </w:r>
+    </w:p>
     <w:p/>
     <w:p>
-      <w:r>
-        <w:t>Version control systems are largely used in industry as they are</w:t>
-      </w:r>
-      <w:r>
-        <w:t xml:space="preserve"> powerful</w:t>
-      </w:r>
-      <w:r>
-        <w:t xml:space="preserve"> tools to </w:t>
-      </w:r>
-      <w:r>
-        <w:t xml:space="preserve">keep track of </w:t>
-      </w:r>
-      <w:r>
-        <w:t xml:space="preserve">the changes in </w:t>
-      </w:r>
-      <w:r>
-        <w:t>the history of documents</w:t>
-      </w:r>
-      <w:r>
-        <w:t>, such as</w:t>
-      </w:r>
-      <w:r>
-        <w:t xml:space="preserve"> source code</w:t>
-      </w:r>
-      <w:r>
-        <w:t xml:space="preserve">, </w:t>
-      </w:r>
-      <w:r>
-        <w:t>providing ways to revert</w:t>
-      </w:r>
-      <w:r>
-        <w:t xml:space="preserve"> modifications</w:t>
-      </w:r>
-      <w:r>
-        <w:t>, detect and resolve conflicts while keeping the repository organized</w:t>
-      </w:r>
-      <w:r>
-        <w:t xml:space="preserve">. There are several systems in the market, however the main </w:t>
-      </w:r>
-      <w:r>
-        <w:t xml:space="preserve">version control system nowadays is </w:t>
-      </w:r>
-      <w:r>
-        <w:t>Git</w:t>
+      <w:pPr>
+        <w:pStyle w:val="Heading2"/>
+      </w:pPr>
+      <w:bookmarkStart w:id="10" w:name="_Ref122789707"/>
+      <w:bookmarkStart w:id="11" w:name="_Ref118320316"/>
+      <w:bookmarkStart w:id="12" w:name="_Toc123846369"/>
+      <w:bookmarkEnd w:id="6"/>
+      <w:r>
+        <w:t>Version Control</w:t>
+      </w:r>
+      <w:bookmarkEnd w:id="10"/>
+      <w:bookmarkEnd w:id="11"/>
+      <w:r>
+        <w:t xml:space="preserve"> and Task Management</w:t>
+      </w:r>
+      <w:bookmarkEnd w:id="12"/>
+    </w:p>
+    <w:p/>
+    <w:p>
+      <w:r>
+        <w:t>This project was hosted on</w:t>
+      </w:r>
+      <w:r>
+        <w:t xml:space="preserve"> a</w:t>
+      </w:r>
+      <w:r>
+        <w:t xml:space="preserve"> GitHub server, a cloud provider </w:t>
+      </w:r>
+      <w:r>
+        <w:t>that allows</w:t>
       </w:r>
       <w:r>
         <w:t xml:space="preserve"> </w:t>
+      </w:r>
+      <w:r>
+        <w:t>users to have several</w:t>
+      </w:r>
+      <w:r>
+        <w:t xml:space="preserve"> Git repositories. </w:t>
+      </w:r>
+      <w:r>
+        <w:t xml:space="preserve">Users can also keep </w:t>
+      </w:r>
+      <w:r>
+        <w:t>different organizations under</w:t>
+      </w:r>
+      <w:r>
+        <w:t xml:space="preserve"> the same account</w:t>
+      </w:r>
+      <w:r>
+        <w:t xml:space="preserve">. </w:t>
+      </w:r>
+      <w:r>
+        <w:t>This way, i</w:t>
+      </w:r>
+      <w:r>
+        <w:t>t was created a</w:t>
+      </w:r>
+      <w:r>
+        <w:t xml:space="preserve"> public</w:t>
+      </w:r>
+      <w:r>
+        <w:t xml:space="preserve"> organization called </w:t>
+      </w:r>
+      <w:hyperlink r:id="rId10" w:history="1">
+        <w:r>
+          <w:rPr>
+            <w:rStyle w:val="Hyperlink"/>
+          </w:rPr>
+          <w:t>CCT-MastersDA</w:t>
+        </w:r>
+      </w:hyperlink>
+      <w:r>
+        <w:t xml:space="preserve"> with a repository </w:t>
+      </w:r>
+      <w:r>
+        <w:t>named</w:t>
+      </w:r>
+      <w:r>
+        <w:t xml:space="preserve"> </w:t>
+      </w:r>
+      <w:hyperlink r:id="rId11" w:history="1">
+        <w:r>
+          <w:rPr>
+            <w:rStyle w:val="Hyperlink"/>
+          </w:rPr>
+          <w:t>cct-ca2</w:t>
+        </w:r>
+      </w:hyperlink>
+      <w:r>
+        <w:t>, where th</w:t>
+      </w:r>
+      <w:r>
+        <w:t>is</w:t>
+      </w:r>
+      <w:r>
+        <w:t xml:space="preserve"> project is versioned. </w:t>
+      </w:r>
+      <w:r>
+        <w:t>It can be accessed with the</w:t>
+      </w:r>
+      <w:r>
+        <w:t xml:space="preserve"> following command in any terminal:</w:t>
+      </w:r>
+      <w:r>
+        <w:t xml:space="preserve"> </w:t>
+      </w:r>
+      <w:r>
+        <w:rPr>
+          <w:i/>
+          <w:iCs/>
+        </w:rPr>
+        <w:t xml:space="preserve">git clone </w:t>
+      </w:r>
+      <w:hyperlink r:id="rId12" w:history="1">
+        <w:r>
+          <w:rPr>
+            <w:rStyle w:val="Hyperlink"/>
+            <w:i/>
+            <w:iCs/>
+          </w:rPr>
+          <w:t>https://github.com/CCT-MastersDA/cct-ca2.git</w:t>
+        </w:r>
+      </w:hyperlink>
+      <w:r>
+        <w:t>.</w:t>
+      </w:r>
+    </w:p>
+    <w:p>
+      <w:r>
+        <w:t>I</w:t>
+      </w:r>
+      <w:r>
+        <w:t>n this project</w:t>
+      </w:r>
+      <w:r>
+        <w:t>,</w:t>
+      </w:r>
+      <w:r>
+        <w:t xml:space="preserve"> an </w:t>
+      </w:r>
+      <w:r>
+        <w:t xml:space="preserve">Excel file </w:t>
+      </w:r>
+      <w:r>
+        <w:t xml:space="preserve">was used </w:t>
+      </w:r>
+      <w:r>
+        <w:t xml:space="preserve">to organize </w:t>
+      </w:r>
+      <w:r>
+        <w:t>the</w:t>
+      </w:r>
+      <w:r>
+        <w:t xml:space="preserve"> tasks and </w:t>
+      </w:r>
+      <w:r>
+        <w:t xml:space="preserve">project </w:t>
+      </w:r>
+      <w:r>
+        <w:t>requirements</w:t>
+      </w:r>
+      <w:r>
+        <w:t xml:space="preserve"> due to its simplicity</w:t>
+      </w:r>
+      <w:r>
+        <w:t xml:space="preserve">. </w:t>
+      </w:r>
+      <w:r>
+        <w:t>This way</w:t>
+      </w:r>
+      <w:r>
+        <w:t>, t</w:t>
+      </w:r>
+      <w:r>
+        <w:t>he</w:t>
+      </w:r>
+      <w:r>
+        <w:t xml:space="preserve"> </w:t>
+      </w:r>
+      <w:r>
+        <w:rPr>
+          <w:i/>
+          <w:iCs/>
+        </w:rPr>
+        <w:t>CA2-Planning</w:t>
+      </w:r>
+      <w:r>
+        <w:rPr>
+          <w:i/>
+          <w:iCs/>
+        </w:rPr>
+        <w:t xml:space="preserve">.xlsx </w:t>
+      </w:r>
+      <w:r>
+        <w:t xml:space="preserve">file under the </w:t>
+      </w:r>
+      <w:r>
+        <w:rPr>
+          <w:i/>
+          <w:iCs/>
+        </w:rPr>
+        <w:t>project-</w:t>
+      </w:r>
+      <w:proofErr w:type="spellStart"/>
+      <w:r>
+        <w:rPr>
+          <w:i/>
+          <w:iCs/>
+        </w:rPr>
+        <w:t>mngmt</w:t>
+      </w:r>
+      <w:proofErr w:type="spellEnd"/>
+      <w:r>
+        <w:rPr>
+          <w:i/>
+          <w:iCs/>
+        </w:rPr>
+        <w:t xml:space="preserve"> </w:t>
+      </w:r>
+      <w:r>
+        <w:t xml:space="preserve">folder </w:t>
+      </w:r>
+      <w:r>
+        <w:t>was</w:t>
+      </w:r>
+      <w:r>
+        <w:t xml:space="preserve"> used</w:t>
+      </w:r>
+      <w:r>
+        <w:t xml:space="preserve"> to keep track of the deliverables and mark the items as completed</w:t>
+      </w:r>
+      <w:r>
+        <w:t xml:space="preserve"> using checkboxes</w:t>
+      </w:r>
+      <w:r>
+        <w:t>.</w:t>
+      </w:r>
+    </w:p>
+    <w:p/>
+    <w:p>
+      <w:pPr>
+        <w:pStyle w:val="Heading1"/>
+      </w:pPr>
+      <w:bookmarkStart w:id="13" w:name="_Ref118320655"/>
+      <w:bookmarkStart w:id="14" w:name="_Ref122784715"/>
+      <w:bookmarkStart w:id="15" w:name="_Toc123846370"/>
+      <w:r>
+        <w:t>Data Preparation and Visualization</w:t>
+      </w:r>
+      <w:bookmarkEnd w:id="15"/>
+    </w:p>
+    <w:p/>
+    <w:p>
+      <w:pPr>
+        <w:pStyle w:val="Heading2"/>
+      </w:pPr>
+      <w:bookmarkStart w:id="16" w:name="_Ref123821194"/>
+      <w:bookmarkStart w:id="17" w:name="_Toc123846371"/>
+      <w:r>
+        <w:t>Organic Farming Area</w:t>
+      </w:r>
+      <w:bookmarkEnd w:id="16"/>
+      <w:bookmarkEnd w:id="17"/>
+    </w:p>
+    <w:p/>
+    <w:p>
+      <w:hyperlink r:id="rId13" w:history="1">
+        <w:r>
+          <w:rPr>
+            <w:rStyle w:val="Hyperlink"/>
+          </w:rPr>
+          <w:t>Eurostat</w:t>
+        </w:r>
+      </w:hyperlink>
+      <w:r>
+        <w:t xml:space="preserve"> provides a dataset that gathers the </w:t>
+      </w:r>
+      <w:r>
+        <w:t>percent of</w:t>
+      </w:r>
+      <w:r>
+        <w:t xml:space="preserve"> utilized agricultural are</w:t>
+      </w:r>
+      <w:r>
+        <w:t>a</w:t>
+      </w:r>
+      <w:r>
+        <w:t xml:space="preserve"> (UAA) occupied by organic farming </w:t>
       </w:r>
       <w:sdt>
         <w:sdtPr>
           <w:rPr>
             <w:color w:val="000000"/>
           </w:rPr>
-          <w:tag w:val="MENDELEY_CITATION_v3_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"/>
-          <w:id w:val="-586538187"/>
+          <w:tag w:val="MENDELEY_CITATION_v3_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"/>
+          <w:id w:val="160983261"/>
           <w:placeholder>
             <w:docPart w:val="DefaultPlaceholder_-1854013440"/>
           </w:placeholder>
@@ -4354,429 +4604,528 @@
             <w:rPr>
               <w:color w:val="000000"/>
             </w:rPr>
-            <w:t>(Git, 2022)</w:t>
+            <w:t>(Eurostat, 2022)</w:t>
           </w:r>
         </w:sdtContent>
       </w:sdt>
       <w:r>
+        <w:t xml:space="preserve"> per country </w:t>
+      </w:r>
+      <w:r>
+        <w:t xml:space="preserve">over the years. There are data </w:t>
+      </w:r>
+      <w:r>
+        <w:lastRenderedPageBreak/>
+        <w:t>about 34 countries from 2000 until 2020</w:t>
+      </w:r>
+      <w:r>
         <w:t>.</w:t>
       </w:r>
+      <w:r>
+        <w:t xml:space="preserve"> </w:t>
+      </w:r>
+      <w:r>
+        <w:t xml:space="preserve">The steps performed to retrieve and process this dataset are detailed in Section </w:t>
+      </w:r>
+      <w:r>
+        <w:t>3</w:t>
+      </w:r>
+      <w:r>
+        <w:t xml:space="preserve"> of the </w:t>
+      </w:r>
+      <w:proofErr w:type="spellStart"/>
+      <w:r>
+        <w:rPr>
+          <w:b/>
+          <w:bCs/>
+        </w:rPr>
+        <w:t>DataPrepVis</w:t>
+      </w:r>
+      <w:proofErr w:type="spellEnd"/>
+      <w:r>
+        <w:t xml:space="preserve"> accompanying Jupyter notebook.</w:t>
+      </w:r>
     </w:p>
+    <w:p/>
     <w:p>
-      <w:r>
-        <w:t xml:space="preserve">This project was hosted on GitHub server, which is basically a cloud provider that </w:t>
-      </w:r>
-      <w:r>
-        <w:t>stores</w:t>
-      </w:r>
-      <w:r>
-        <w:t xml:space="preserve"> and allows users to manage different Git repositories. </w:t>
-      </w:r>
-      <w:r>
-        <w:t xml:space="preserve">Users can also keep </w:t>
-      </w:r>
-      <w:r>
-        <w:t>different organizations under</w:t>
-      </w:r>
-      <w:r>
-        <w:t xml:space="preserve"> the same </w:t>
-      </w:r>
-      <w:r>
-        <w:t xml:space="preserve">GitHub </w:t>
-      </w:r>
-      <w:r>
-        <w:t>account</w:t>
-      </w:r>
-      <w:r>
-        <w:t xml:space="preserve"> wh</w:t>
-      </w:r>
-      <w:r>
-        <w:t xml:space="preserve">ere they </w:t>
-      </w:r>
-      <w:r>
-        <w:t xml:space="preserve">organize their </w:t>
-      </w:r>
-      <w:r>
-        <w:t>repositories.</w:t>
-      </w:r>
+      <w:pPr>
+        <w:pStyle w:val="Heading2"/>
+      </w:pPr>
+      <w:bookmarkStart w:id="18" w:name="_Ref123827437"/>
+      <w:bookmarkStart w:id="19" w:name="_Toc123846372"/>
+      <w:r>
+        <w:t>Crops and Livestock Products</w:t>
+      </w:r>
+      <w:r>
+        <w:t xml:space="preserve"> Import/Export</w:t>
+      </w:r>
+      <w:bookmarkEnd w:id="18"/>
+      <w:bookmarkEnd w:id="19"/>
     </w:p>
+    <w:p/>
     <w:p>
-      <w:r>
-        <w:t>For this project, it was created a</w:t>
-      </w:r>
-      <w:r>
-        <w:t xml:space="preserve"> public</w:t>
-      </w:r>
-      <w:r>
-        <w:t xml:space="preserve"> organization called </w:t>
-      </w:r>
-      <w:hyperlink r:id="rId10" w:history="1">
+      <w:hyperlink r:id="rId14" w:anchor="data/QCL" w:history="1">
         <w:r>
           <w:rPr>
             <w:rStyle w:val="Hyperlink"/>
           </w:rPr>
-          <w:t>CCT-MastersDA</w:t>
+          <w:t>Food and Agriculture Organization of the United Nations</w:t>
         </w:r>
       </w:hyperlink>
       <w:r>
-        <w:t xml:space="preserve"> with a repository </w:t>
-      </w:r>
-      <w:r>
-        <w:t>named</w:t>
+        <w:t xml:space="preserve"> (FAO)</w:t>
+      </w:r>
+      <w:r>
+        <w:t xml:space="preserve"> provides data on the </w:t>
+      </w:r>
+      <w:r>
+        <w:t xml:space="preserve">amount of </w:t>
+      </w:r>
+      <w:r>
+        <w:t>import</w:t>
+      </w:r>
+      <w:r>
+        <w:t xml:space="preserve"> and </w:t>
+      </w:r>
+      <w:r>
+        <w:t xml:space="preserve">export of crops and </w:t>
+      </w:r>
+      <w:r>
+        <w:t>livestock</w:t>
+      </w:r>
+      <w:r>
+        <w:t xml:space="preserve"> products from several countries with data ranging from 1961 up to 2020.</w:t>
       </w:r>
       <w:r>
         <w:t xml:space="preserve"> </w:t>
       </w:r>
-      <w:hyperlink r:id="rId11" w:history="1">
+      <w:r>
+        <w:t>The main elements tracked are the import and export quantity, in tonnes, and value, in 1000 US$.</w:t>
+      </w:r>
+      <w:r>
+        <w:t xml:space="preserve"> </w:t>
+      </w:r>
+      <w:r>
+        <w:t xml:space="preserve">The steps performed to retrieve and process this dataset are detailed in Section </w:t>
+      </w:r>
+      <w:r>
+        <w:t>4</w:t>
+      </w:r>
+      <w:r>
+        <w:t xml:space="preserve"> of the </w:t>
+      </w:r>
+      <w:proofErr w:type="spellStart"/>
+      <w:r>
+        <w:rPr>
+          <w:b/>
+          <w:bCs/>
+        </w:rPr>
+        <w:t>DataPrepVis</w:t>
+      </w:r>
+      <w:proofErr w:type="spellEnd"/>
+      <w:r>
+        <w:t xml:space="preserve"> accompanying Jupyter notebook.</w:t>
+      </w:r>
+    </w:p>
+    <w:p/>
+    <w:p>
+      <w:pPr>
+        <w:pStyle w:val="Heading2"/>
+      </w:pPr>
+      <w:bookmarkStart w:id="20" w:name="_Ref123827223"/>
+      <w:bookmarkStart w:id="21" w:name="_Toc123846373"/>
+      <w:r>
+        <w:t>Food Price Inflation</w:t>
+      </w:r>
+      <w:bookmarkEnd w:id="20"/>
+      <w:bookmarkEnd w:id="21"/>
+    </w:p>
+    <w:p/>
+    <w:p>
+      <w:pPr>
+        <w:rPr>
+          <w:lang w:val="en-GB"/>
+        </w:rPr>
+      </w:pPr>
+      <w:hyperlink r:id="rId15" w:anchor="data/CP" w:history="1">
+        <w:r>
+          <w:rPr>
+            <w:rStyle w:val="Hyperlink"/>
+            <w:lang w:val="en-GB"/>
+          </w:rPr>
+          <w:t>FAO</w:t>
+        </w:r>
+      </w:hyperlink>
+      <w:r>
+        <w:rPr>
+          <w:lang w:val="en-GB"/>
+        </w:rPr>
+        <w:t xml:space="preserve"> also provides data on </w:t>
+      </w:r>
+      <w:r>
+        <w:rPr>
+          <w:lang w:val="en-GB"/>
+        </w:rPr>
+        <w:t xml:space="preserve">the food price </w:t>
+      </w:r>
+      <w:r>
+        <w:rPr>
+          <w:lang w:val="en-GB"/>
+        </w:rPr>
+        <w:t>inflation from several countries with data from 2001 up to 2022.</w:t>
+      </w:r>
+      <w:r>
+        <w:rPr>
+          <w:lang w:val="en-GB"/>
+        </w:rPr>
+        <w:t xml:space="preserve"> </w:t>
+      </w:r>
+      <w:r>
+        <w:t xml:space="preserve">The steps performed to retrieve and process this dataset are detailed in Section </w:t>
+      </w:r>
+      <w:r>
+        <w:t>5</w:t>
+      </w:r>
+      <w:r>
+        <w:t xml:space="preserve"> of the </w:t>
+      </w:r>
+      <w:proofErr w:type="spellStart"/>
+      <w:r>
+        <w:rPr>
+          <w:b/>
+          <w:bCs/>
+        </w:rPr>
+        <w:t>DataPrepVis</w:t>
+      </w:r>
+      <w:proofErr w:type="spellEnd"/>
+      <w:r>
+        <w:t xml:space="preserve"> accompanying Jupyter notebook.</w:t>
+      </w:r>
+    </w:p>
+    <w:p>
+      <w:pPr>
+        <w:rPr>
+          <w:lang w:val="en-GB"/>
+        </w:rPr>
+      </w:pPr>
+    </w:p>
+    <w:p>
+      <w:pPr>
+        <w:pStyle w:val="Heading2"/>
+      </w:pPr>
+      <w:bookmarkStart w:id="22" w:name="_Ref123833734"/>
+      <w:bookmarkStart w:id="23" w:name="_Toc123846374"/>
+      <w:r>
+        <w:t>Tweets Dataset</w:t>
+      </w:r>
+      <w:bookmarkEnd w:id="22"/>
+      <w:bookmarkEnd w:id="23"/>
+    </w:p>
+    <w:p/>
+    <w:p>
+      <w:r>
+        <w:t xml:space="preserve">This dataset was collected directly from the Twitter’s platform using their </w:t>
+      </w:r>
+      <w:hyperlink r:id="rId16" w:history="1">
         <w:r>
           <w:rPr>
             <w:rStyle w:val="Hyperlink"/>
           </w:rPr>
-          <w:t>cct-ca2</w:t>
+          <w:t>Developer’s API</w:t>
         </w:r>
       </w:hyperlink>
       <w:r>
-        <w:t>, where the</w:t>
-      </w:r>
-      <w:r>
-        <w:t xml:space="preserve"> entire project is versioned. It basically</w:t>
-      </w:r>
-      <w:r>
-        <w:t xml:space="preserve"> </w:t>
-      </w:r>
-      <w:r>
-        <w:t>contains</w:t>
-      </w:r>
-      <w:r>
-        <w:t xml:space="preserve"> the</w:t>
-      </w:r>
-      <w:r>
-        <w:t xml:space="preserve"> source code</w:t>
-      </w:r>
-      <w:r>
-        <w:t>, datasets,</w:t>
-      </w:r>
-      <w:r>
-        <w:t xml:space="preserve"> and </w:t>
-      </w:r>
-      <w:r>
-        <w:t xml:space="preserve">this </w:t>
-      </w:r>
-      <w:r>
-        <w:t>report</w:t>
-      </w:r>
-      <w:r>
-        <w:t>.</w:t>
-      </w:r>
-      <w:r>
-        <w:t xml:space="preserve"> Anyone with a GitHub account can access this project’s repository by </w:t>
-      </w:r>
-      <w:r>
-        <w:t>executing</w:t>
-      </w:r>
-      <w:r>
-        <w:t xml:space="preserve"> the following command in any terminal:</w:t>
+        <w:t>. The steps performed to retrieve and process this data</w:t>
+      </w:r>
+      <w:r>
+        <w:t>set</w:t>
+      </w:r>
+      <w:r>
+        <w:t xml:space="preserve"> are detailed in Section</w:t>
+      </w:r>
+      <w:r>
+        <w:t xml:space="preserve"> 6 of the </w:t>
+      </w:r>
+      <w:proofErr w:type="spellStart"/>
+      <w:r>
+        <w:rPr>
+          <w:b/>
+          <w:bCs/>
+        </w:rPr>
+        <w:t>DataPrepVis</w:t>
+      </w:r>
+      <w:proofErr w:type="spellEnd"/>
+      <w:r>
+        <w:t xml:space="preserve"> accompanying Jupyter notebook.</w:t>
       </w:r>
     </w:p>
     <w:p/>
     <w:p>
       <w:pPr>
-        <w:jc w:val="center"/>
-      </w:pPr>
-      <w:r>
-        <w:t>git clone https://github.com/CCT-MastersDA/cct-ca2.git</w:t>
-      </w:r>
+        <w:pStyle w:val="Heading2"/>
+      </w:pPr>
+      <w:bookmarkStart w:id="24" w:name="_Toc123846375"/>
+      <w:r>
+        <w:t>Interactive Dashboard</w:t>
+      </w:r>
+      <w:bookmarkEnd w:id="24"/>
     </w:p>
     <w:p/>
     <w:p>
-      <w:pPr>
-        <w:pStyle w:val="Heading2"/>
-      </w:pPr>
-      <w:bookmarkStart w:id="12" w:name="_Ref122799888"/>
-      <w:bookmarkStart w:id="13" w:name="_Toc123838023"/>
-      <w:r>
-        <w:lastRenderedPageBreak/>
-        <w:t>Tasks Management</w:t>
-      </w:r>
-      <w:bookmarkEnd w:id="12"/>
-      <w:bookmarkEnd w:id="13"/>
+      <w:r>
+        <w:t>The dashboard solution used was</w:t>
+      </w:r>
+      <w:r>
+        <w:t xml:space="preserve"> </w:t>
+      </w:r>
+      <w:hyperlink r:id="rId17" w:history="1">
+        <w:r>
+          <w:rPr>
+            <w:rStyle w:val="Hyperlink"/>
+          </w:rPr>
+          <w:t>Voila</w:t>
+        </w:r>
+      </w:hyperlink>
+      <w:r>
+        <w:t xml:space="preserve">, which is a </w:t>
+      </w:r>
+      <w:r>
+        <w:t>tool that allows users to convert Jupyter notebooks into interactive dashboards</w:t>
+      </w:r>
+      <w:r>
+        <w:t xml:space="preserve">. </w:t>
+      </w:r>
+      <w:r>
+        <w:t>There are several tools for this purpose available</w:t>
+      </w:r>
+      <w:r>
+        <w:t xml:space="preserve">. This one was picked for its simplicity and easy </w:t>
+      </w:r>
+      <w:r>
+        <w:t>installation process and use.</w:t>
+      </w:r>
+    </w:p>
+    <w:p>
+      <w:r>
+        <w:t>Voila</w:t>
+      </w:r>
+      <w:r>
+        <w:t xml:space="preserve"> </w:t>
+      </w:r>
+      <w:r>
+        <w:t xml:space="preserve">is </w:t>
+      </w:r>
+      <w:r>
+        <w:t xml:space="preserve">installed </w:t>
+      </w:r>
+      <w:r>
+        <w:t xml:space="preserve">via any supported </w:t>
+      </w:r>
+      <w:r>
+        <w:t xml:space="preserve">package manager, such as pip or Conda. </w:t>
+      </w:r>
+      <w:r>
+        <w:t>There are two ways to generate the dashboard, by using the Voila Jupyter extension, which requires one click</w:t>
+      </w:r>
+      <w:r>
+        <w:t xml:space="preserve"> to run,</w:t>
+      </w:r>
+      <w:r>
+        <w:t xml:space="preserve"> and by running </w:t>
+      </w:r>
+      <w:r>
+        <w:t xml:space="preserve">the following command </w:t>
+      </w:r>
+      <w:r>
+        <w:t>on a</w:t>
+      </w:r>
+      <w:r>
+        <w:t xml:space="preserve"> terminal</w:t>
+      </w:r>
+      <w:r>
+        <w:t xml:space="preserve">: </w:t>
+      </w:r>
+      <w:r>
+        <w:rPr>
+          <w:i/>
+          <w:iCs/>
+        </w:rPr>
+        <w:t xml:space="preserve">voila </w:t>
+      </w:r>
+      <w:proofErr w:type="spellStart"/>
+      <w:r>
+        <w:rPr>
+          <w:i/>
+          <w:iCs/>
+        </w:rPr>
+        <w:t>jupyter_file</w:t>
+      </w:r>
+      <w:proofErr w:type="spellEnd"/>
+      <w:r>
+        <w:t>.</w:t>
+      </w:r>
+    </w:p>
+    <w:p>
+      <w:r>
+        <w:t xml:space="preserve">Every Jupyter notebook </w:t>
+      </w:r>
+      <w:r>
+        <w:t>accompanying</w:t>
+      </w:r>
+      <w:r>
+        <w:t xml:space="preserve"> this project can be converted into a dashboard </w:t>
+      </w:r>
+      <w:r>
+        <w:t>using Voila.</w:t>
+      </w:r>
+      <w:r>
+        <w:t xml:space="preserve"> The outcome of this tool is a web page that is generated with the dashboard, which can run locally or be deployed to a web server</w:t>
+      </w:r>
+      <w:r>
+        <w:t xml:space="preserve"> for broader audience</w:t>
+      </w:r>
+      <w:r>
+        <w:t>.</w:t>
+      </w:r>
+      <w:r>
+        <w:t xml:space="preserve"> For demonstration purposes, a dashboard was generated f</w:t>
+      </w:r>
+      <w:r>
+        <w:t>rom</w:t>
+      </w:r>
+      <w:r>
+        <w:t xml:space="preserve"> the </w:t>
+      </w:r>
+      <w:proofErr w:type="spellStart"/>
+      <w:r>
+        <w:t>DataPrepVis</w:t>
+      </w:r>
+      <w:proofErr w:type="spellEnd"/>
+      <w:r>
+        <w:t xml:space="preserve"> Jupyter</w:t>
+      </w:r>
+      <w:r>
+        <w:t xml:space="preserve">, called </w:t>
+      </w:r>
+      <w:proofErr w:type="spellStart"/>
+      <w:r>
+        <w:rPr>
+          <w:b/>
+          <w:bCs/>
+          <w:color w:val="FF0000"/>
+        </w:rPr>
+        <w:t>DataPrepVisDashboard</w:t>
+      </w:r>
+      <w:proofErr w:type="spellEnd"/>
+      <w:r>
+        <w:t>, which contains the static and interactive graphs created to visualize all the datasets.</w:t>
+      </w:r>
     </w:p>
     <w:p/>
     <w:p>
-      <w:r>
-        <w:t xml:space="preserve">Although there are several more efficient ways to manage </w:t>
-      </w:r>
-      <w:r>
-        <w:t xml:space="preserve">requirements and </w:t>
-      </w:r>
-      <w:r>
-        <w:t xml:space="preserve">tasks </w:t>
-      </w:r>
-      <w:r>
-        <w:t xml:space="preserve">during </w:t>
-      </w:r>
-      <w:r>
-        <w:t>a project,</w:t>
-      </w:r>
-      <w:r>
-        <w:t xml:space="preserve"> </w:t>
-      </w:r>
-      <w:r>
-        <w:t xml:space="preserve">for the sake of simplicity, </w:t>
-      </w:r>
-      <w:r>
-        <w:t xml:space="preserve">in this project an </w:t>
-      </w:r>
-      <w:r>
-        <w:t xml:space="preserve">Excel file </w:t>
-      </w:r>
-      <w:r>
-        <w:t>was used for that purpose</w:t>
-      </w:r>
-      <w:r>
-        <w:t xml:space="preserve">. </w:t>
-      </w:r>
-      <w:r>
-        <w:t>Thus, t</w:t>
-      </w:r>
-      <w:r>
-        <w:t>he</w:t>
-      </w:r>
-      <w:r>
-        <w:t xml:space="preserve"> </w:t>
-      </w:r>
-      <w:r>
-        <w:rPr>
-          <w:i/>
-          <w:iCs/>
-        </w:rPr>
-        <w:t>CA2-Planning</w:t>
-      </w:r>
-      <w:r>
-        <w:rPr>
-          <w:i/>
-          <w:iCs/>
-        </w:rPr>
-        <w:t xml:space="preserve">.xlsx </w:t>
-      </w:r>
-      <w:r>
-        <w:t xml:space="preserve">file under the </w:t>
-      </w:r>
-      <w:r>
-        <w:rPr>
-          <w:i/>
-          <w:iCs/>
-        </w:rPr>
-        <w:t>project-</w:t>
-      </w:r>
-      <w:proofErr w:type="spellStart"/>
-      <w:r>
-        <w:rPr>
-          <w:i/>
-          <w:iCs/>
-        </w:rPr>
-        <w:t>mngmt</w:t>
-      </w:r>
-      <w:proofErr w:type="spellEnd"/>
-      <w:r>
-        <w:rPr>
-          <w:i/>
-          <w:iCs/>
-        </w:rPr>
-        <w:t xml:space="preserve"> </w:t>
-      </w:r>
-      <w:r>
-        <w:t>folder contains the requirements and tasks that needed to be addressed for a successful completion of this project.</w:t>
-      </w:r>
-      <w:r>
-        <w:t xml:space="preserve"> </w:t>
-      </w:r>
-      <w:r>
-        <w:t>This way, it was possible to keep track of the deliverables and mark the items as completed</w:t>
-      </w:r>
-      <w:r>
-        <w:t xml:space="preserve"> using checkboxes</w:t>
-      </w:r>
-      <w:r>
-        <w:t>.</w:t>
-      </w:r>
+      <w:pPr>
+        <w:pStyle w:val="Heading1"/>
+      </w:pPr>
+      <w:bookmarkStart w:id="25" w:name="_Ref123775426"/>
+      <w:bookmarkStart w:id="26" w:name="_Ref123776872"/>
+      <w:bookmarkStart w:id="27" w:name="_Toc123846376"/>
+      <w:r>
+        <w:t>Statistics</w:t>
+      </w:r>
+      <w:bookmarkEnd w:id="13"/>
+      <w:r>
+        <w:t xml:space="preserve"> Logic</w:t>
+      </w:r>
+      <w:bookmarkEnd w:id="14"/>
+      <w:bookmarkEnd w:id="25"/>
+      <w:bookmarkEnd w:id="26"/>
+      <w:bookmarkEnd w:id="27"/>
     </w:p>
     <w:p/>
     <w:p>
-      <w:pPr>
-        <w:pStyle w:val="Heading1"/>
-      </w:pPr>
-      <w:bookmarkStart w:id="14" w:name="_Ref118320655"/>
-      <w:bookmarkStart w:id="15" w:name="_Ref122784715"/>
-      <w:bookmarkStart w:id="16" w:name="_Toc123838024"/>
-      <w:r>
-        <w:t>Data Preparation and Visualization</w:t>
-      </w:r>
-      <w:bookmarkEnd w:id="16"/>
+      <w:r>
+        <w:t xml:space="preserve">In </w:t>
+      </w:r>
+      <w:r>
+        <w:t xml:space="preserve">section </w:t>
+      </w:r>
+      <w:r>
+        <w:fldChar w:fldCharType="begin"/>
+      </w:r>
+      <w:r>
+        <w:instrText xml:space="preserve"> REF _Ref123826212 \r \h </w:instrText>
+      </w:r>
+      <w:r>
+        <w:fldChar w:fldCharType="separate"/>
+      </w:r>
+      <w:r>
+        <w:t>4.1</w:t>
+      </w:r>
+      <w:r>
+        <w:fldChar w:fldCharType="end"/>
+      </w:r>
+      <w:r>
+        <w:t xml:space="preserve">, the Organic Farming Area dataset was used to find a confidence interval for the average area under organic farming in </w:t>
+      </w:r>
+      <w:r>
+        <w:t>Europe.</w:t>
+      </w:r>
+      <w:r>
+        <w:t xml:space="preserve"> </w:t>
+      </w:r>
+      <w:r>
+        <w:t xml:space="preserve">In </w:t>
+      </w:r>
+      <w:r>
+        <w:t xml:space="preserve">section </w:t>
+      </w:r>
+      <w:r>
+        <w:fldChar w:fldCharType="begin"/>
+      </w:r>
+      <w:r>
+        <w:instrText xml:space="preserve"> REF _Ref123826230 \r \h </w:instrText>
+      </w:r>
+      <w:r>
+        <w:fldChar w:fldCharType="separate"/>
+      </w:r>
+      <w:r>
+        <w:t>4.2</w:t>
+      </w:r>
+      <w:r>
+        <w:fldChar w:fldCharType="end"/>
+      </w:r>
+      <w:r>
+        <w:t xml:space="preserve">, </w:t>
+      </w:r>
+      <w:r>
+        <w:t xml:space="preserve">the Crops and </w:t>
+      </w:r>
+      <w:r>
+        <w:lastRenderedPageBreak/>
+        <w:t>Livestock Products Import/Export and the Food Price Inflation datasets were checked against some inferential statistics tests</w:t>
+      </w:r>
+      <w:r>
+        <w:t xml:space="preserve"> to find similarities between </w:t>
+      </w:r>
+      <w:r>
+        <w:t>the selected countries</w:t>
+      </w:r>
+      <w:r>
+        <w:t>.</w:t>
+      </w:r>
     </w:p>
     <w:p/>
     <w:p>
       <w:pPr>
         <w:pStyle w:val="Heading2"/>
       </w:pPr>
-      <w:bookmarkStart w:id="17" w:name="_Ref123821194"/>
-      <w:bookmarkStart w:id="18" w:name="_Toc123838025"/>
-      <w:r>
-        <w:t>Organic Farming Area</w:t>
-      </w:r>
-      <w:bookmarkEnd w:id="17"/>
-      <w:bookmarkEnd w:id="18"/>
-    </w:p>
-    <w:p>
-      <w:pPr>
-        <w:pStyle w:val="Heading2"/>
-      </w:pPr>
-      <w:bookmarkStart w:id="19" w:name="_Ref123827437"/>
-      <w:bookmarkStart w:id="20" w:name="_Toc123838026"/>
-      <w:r>
-        <w:t>Crops and Livestock Products</w:t>
-      </w:r>
-      <w:r>
-        <w:t xml:space="preserve"> Import/Export</w:t>
-      </w:r>
-      <w:bookmarkEnd w:id="19"/>
-      <w:bookmarkEnd w:id="20"/>
-    </w:p>
-    <w:p>
-      <w:pPr>
-        <w:pStyle w:val="Heading2"/>
-      </w:pPr>
-      <w:bookmarkStart w:id="21" w:name="_Ref123827223"/>
-      <w:bookmarkStart w:id="22" w:name="_Toc123838027"/>
-      <w:r>
-        <w:t>Food Price Inflation</w:t>
-      </w:r>
-      <w:bookmarkEnd w:id="21"/>
-      <w:bookmarkEnd w:id="22"/>
-    </w:p>
-    <w:p>
-      <w:pPr>
-        <w:pStyle w:val="Heading2"/>
-      </w:pPr>
-      <w:bookmarkStart w:id="23" w:name="_Ref123833734"/>
-      <w:bookmarkStart w:id="24" w:name="_Toc123838028"/>
-      <w:r>
-        <w:t>Tweets Dataset</w:t>
-      </w:r>
-      <w:bookmarkEnd w:id="23"/>
-      <w:bookmarkEnd w:id="24"/>
-    </w:p>
-    <w:p>
-      <w:pPr>
-        <w:pStyle w:val="Heading2"/>
-      </w:pPr>
-      <w:bookmarkStart w:id="25" w:name="_Toc123838029"/>
-      <w:r>
-        <w:t>Interactive Dashboard</w:t>
-      </w:r>
-      <w:bookmarkEnd w:id="25"/>
-    </w:p>
-    <w:p/>
-    <w:p>
-      <w:pPr>
-        <w:pStyle w:val="Heading1"/>
-      </w:pPr>
-      <w:bookmarkStart w:id="26" w:name="_Ref123775426"/>
-      <w:bookmarkStart w:id="27" w:name="_Ref123776872"/>
-      <w:bookmarkStart w:id="28" w:name="_Toc123838030"/>
-      <w:r>
-        <w:t>Statistics</w:t>
-      </w:r>
-      <w:bookmarkEnd w:id="14"/>
-      <w:r>
-        <w:t xml:space="preserve"> Logic</w:t>
-      </w:r>
-      <w:bookmarkEnd w:id="15"/>
-      <w:bookmarkEnd w:id="26"/>
-      <w:bookmarkEnd w:id="27"/>
+      <w:bookmarkStart w:id="28" w:name="_Ref123826212"/>
+      <w:bookmarkStart w:id="29" w:name="_Toc123846377"/>
+      <w:r>
+        <w:t>Confidence Interval</w:t>
+      </w:r>
       <w:bookmarkEnd w:id="28"/>
-    </w:p>
-    <w:p/>
-    <w:p>
-      <w:r>
-        <w:t xml:space="preserve">In </w:t>
-      </w:r>
-      <w:r>
-        <w:t xml:space="preserve">section </w:t>
-      </w:r>
-      <w:r>
-        <w:fldChar w:fldCharType="begin"/>
-      </w:r>
-      <w:r>
-        <w:instrText xml:space="preserve"> REF _Ref123826212 \r \h </w:instrText>
-      </w:r>
-      <w:r>
-        <w:fldChar w:fldCharType="separate"/>
-      </w:r>
-      <w:r>
-        <w:t>4.1</w:t>
-      </w:r>
-      <w:r>
-        <w:fldChar w:fldCharType="end"/>
-      </w:r>
-      <w:r>
-        <w:t xml:space="preserve">, the Organic Farming Area dataset was used to find a confidence interval for the average area under organic farming in </w:t>
-      </w:r>
-      <w:r>
-        <w:t>Europe.</w:t>
-      </w:r>
-      <w:r>
-        <w:t xml:space="preserve"> </w:t>
-      </w:r>
-      <w:r>
-        <w:t xml:space="preserve">In </w:t>
-      </w:r>
-      <w:r>
-        <w:t xml:space="preserve">section </w:t>
-      </w:r>
-      <w:r>
-        <w:fldChar w:fldCharType="begin"/>
-      </w:r>
-      <w:r>
-        <w:instrText xml:space="preserve"> REF _Ref123826230 \r \h </w:instrText>
-      </w:r>
-      <w:r>
-        <w:fldChar w:fldCharType="separate"/>
-      </w:r>
-      <w:r>
-        <w:t>4.2</w:t>
-      </w:r>
-      <w:r>
-        <w:fldChar w:fldCharType="end"/>
-      </w:r>
-      <w:r>
-        <w:t xml:space="preserve">, </w:t>
-      </w:r>
-      <w:r>
-        <w:t>the Crops and Livestock Products Import/Export and the Food Price Inflation datasets were checked against some inferential statistics tests</w:t>
-      </w:r>
-      <w:r>
-        <w:t xml:space="preserve"> to find similarities between </w:t>
-      </w:r>
-      <w:r>
-        <w:t>the selected countries</w:t>
-      </w:r>
-      <w:r>
-        <w:t>.</w:t>
-      </w:r>
-    </w:p>
-    <w:p/>
-    <w:p>
-      <w:pPr>
-        <w:pStyle w:val="Heading2"/>
-      </w:pPr>
-      <w:bookmarkStart w:id="29" w:name="_Ref123826212"/>
-      <w:bookmarkStart w:id="30" w:name="_Toc123838031"/>
-      <w:r>
-        <w:t>Confidence Interval</w:t>
-      </w:r>
       <w:bookmarkEnd w:id="29"/>
-      <w:bookmarkEnd w:id="30"/>
     </w:p>
     <w:p>
       <w:pPr>
@@ -4837,74 +5186,66 @@
       </w:r>
     </w:p>
     <w:p>
-      <w:pPr>
-        <w:rPr>
-          <w:i/>
-          <w:iCs/>
-        </w:rPr>
-      </w:pPr>
+      <w:r>
+        <w:t xml:space="preserve">For each </w:t>
+      </w:r>
+      <w:r>
+        <w:t>year</w:t>
+      </w:r>
+      <w:r>
+        <w:t>,</w:t>
+      </w:r>
+      <w:r>
+        <w:t xml:space="preserve"> it was </w:t>
+      </w:r>
+      <w:r>
+        <w:t>found</w:t>
+      </w:r>
+      <w:r>
+        <w:t xml:space="preserve"> the standard deviation and average of the percent of land under organic farming in all European countries</w:t>
+      </w:r>
+      <w:r>
+        <w:t xml:space="preserve"> available</w:t>
+      </w:r>
+      <w:r>
+        <w:t xml:space="preserve"> in the dataset.</w:t>
+      </w:r>
+      <w:r>
+        <w:t xml:space="preserve"> </w:t>
+      </w:r>
+      <w:r>
+        <w:t xml:space="preserve">This way, it was </w:t>
+      </w:r>
+      <w:r>
+        <w:t xml:space="preserve">possible to </w:t>
+      </w:r>
+      <w:r>
+        <w:t>calculate</w:t>
+      </w:r>
+      <w:r>
+        <w:t xml:space="preserve"> the confidence interval </w:t>
+      </w:r>
+      <w:r>
+        <w:t xml:space="preserve">to estimate the range in which the average percent of land under organic farming in </w:t>
+      </w:r>
+      <w:r>
+        <w:t xml:space="preserve">the whole </w:t>
+      </w:r>
+      <w:r>
+        <w:t>Europe lies over the years</w:t>
+      </w:r>
+      <w:r>
+        <w:t xml:space="preserve"> with a specified</w:t>
+      </w:r>
+      <w:r>
+        <w:t xml:space="preserve"> level of</w:t>
+      </w:r>
+      <w:r>
+        <w:t xml:space="preserve"> confidence.</w:t>
+      </w:r>
     </w:p>
     <w:p>
       <w:r>
-        <w:t xml:space="preserve">For each </w:t>
-      </w:r>
-      <w:r>
-        <w:t>year</w:t>
-      </w:r>
-      <w:r>
-        <w:t>,</w:t>
-      </w:r>
-      <w:r>
-        <w:t xml:space="preserve"> it was </w:t>
-      </w:r>
-      <w:r>
-        <w:t>found</w:t>
-      </w:r>
-      <w:r>
-        <w:t xml:space="preserve"> the standard deviation and average of the percent of land under organic farming in all European countries</w:t>
-      </w:r>
-      <w:r>
-        <w:t xml:space="preserve"> available</w:t>
-      </w:r>
-      <w:r>
-        <w:t xml:space="preserve"> in the dataset.</w:t>
-      </w:r>
-      <w:r>
-        <w:t xml:space="preserve"> </w:t>
-      </w:r>
-      <w:r>
-        <w:t xml:space="preserve">This way, it was </w:t>
-      </w:r>
-      <w:r>
-        <w:t xml:space="preserve">possible to </w:t>
-      </w:r>
-      <w:r>
-        <w:t>calculate</w:t>
-      </w:r>
-      <w:r>
-        <w:t xml:space="preserve"> the confidence interval </w:t>
-      </w:r>
-      <w:r>
-        <w:t xml:space="preserve">to estimate the range in which the average percent of land under organic farming in </w:t>
-      </w:r>
-      <w:r>
-        <w:t xml:space="preserve">the whole </w:t>
-      </w:r>
-      <w:r>
-        <w:t>Europe lies over the years</w:t>
-      </w:r>
-      <w:r>
-        <w:t xml:space="preserve"> with a specified</w:t>
-      </w:r>
-      <w:r>
-        <w:t xml:space="preserve"> level of</w:t>
-      </w:r>
-      <w:r>
-        <w:t xml:space="preserve"> confidence.</w:t>
-      </w:r>
-    </w:p>
-    <w:p>
-      <w:r>
         <w:fldChar w:fldCharType="begin"/>
       </w:r>
       <w:r>
@@ -4959,11 +5300,7 @@
         <w:t xml:space="preserve">, as the null values were removed from the calculation. </w:t>
       </w:r>
       <w:r>
-        <w:t xml:space="preserve">Since the standard deviation is unknown for this analysis, the distribution used to calculate the </w:t>
-      </w:r>
-      <w:r>
-        <w:lastRenderedPageBreak/>
-        <w:t xml:space="preserve">interval was T-Student. The alpha parameter means the </w:t>
+        <w:t xml:space="preserve">Since the standard deviation is unknown for this analysis, the distribution used to calculate the interval was T-Student. The alpha parameter means the </w:t>
       </w:r>
       <w:r>
         <w:t>level of confidence used for the calculation, which was 97%.</w:t>
@@ -5209,8 +5546,8 @@
           <w:szCs w:val="24"/>
         </w:rPr>
       </w:pPr>
-      <w:bookmarkStart w:id="31" w:name="_Ref123823010"/>
-      <w:bookmarkStart w:id="32" w:name="_Ref123823018"/>
+      <w:bookmarkStart w:id="30" w:name="_Ref123823010"/>
+      <w:bookmarkStart w:id="31" w:name="_Ref123823018"/>
       <w:r>
         <w:rPr>
           <w:i w:val="0"/>
@@ -5272,7 +5609,7 @@
         </w:rPr>
         <w:fldChar w:fldCharType="end"/>
       </w:r>
-      <w:bookmarkEnd w:id="32"/>
+      <w:bookmarkEnd w:id="31"/>
       <w:r>
         <w:rPr>
           <w:i w:val="0"/>
@@ -5283,7 +5620,7 @@
         </w:rPr>
         <w:t>- Confidence Interval Parameters</w:t>
       </w:r>
-      <w:bookmarkEnd w:id="31"/>
+      <w:bookmarkEnd w:id="30"/>
       <w:r>
         <w:rPr>
           <w:i w:val="0"/>
@@ -5300,14 +5637,14 @@
       <w:pPr>
         <w:pStyle w:val="Heading2"/>
       </w:pPr>
-      <w:bookmarkStart w:id="33" w:name="_Ref118320659"/>
-      <w:bookmarkStart w:id="34" w:name="_Ref123826230"/>
-      <w:bookmarkStart w:id="35" w:name="_Toc123838032"/>
+      <w:bookmarkStart w:id="32" w:name="_Ref118320659"/>
+      <w:bookmarkStart w:id="33" w:name="_Ref123826230"/>
+      <w:bookmarkStart w:id="34" w:name="_Toc123846378"/>
       <w:r>
         <w:t>Inferential Statistics Tests</w:t>
       </w:r>
+      <w:bookmarkEnd w:id="33"/>
       <w:bookmarkEnd w:id="34"/>
-      <w:bookmarkEnd w:id="35"/>
     </w:p>
     <w:p>
       <w:pPr>
@@ -5391,17 +5728,18 @@
       <w:pPr>
         <w:pStyle w:val="Heading3"/>
       </w:pPr>
-      <w:bookmarkStart w:id="36" w:name="_Ref123825622"/>
-      <w:bookmarkStart w:id="37" w:name="_Toc123838033"/>
+      <w:bookmarkStart w:id="35" w:name="_Ref123825622"/>
+      <w:bookmarkStart w:id="36" w:name="_Toc123846379"/>
       <w:r>
         <w:t>Crops and Livestock Products Import/Export</w:t>
       </w:r>
+      <w:bookmarkEnd w:id="35"/>
       <w:bookmarkEnd w:id="36"/>
-      <w:bookmarkEnd w:id="37"/>
     </w:p>
     <w:p/>
     <w:p>
       <w:r>
+        <w:lastRenderedPageBreak/>
         <w:t xml:space="preserve">The dataset used for this analysis </w:t>
       </w:r>
       <w:r>
@@ -5499,75 +5837,190 @@
       <w:pPr>
         <w:pStyle w:val="Heading3"/>
       </w:pPr>
-      <w:bookmarkStart w:id="38" w:name="_Ref123825669"/>
-      <w:bookmarkStart w:id="39" w:name="_Toc123838034"/>
+      <w:bookmarkStart w:id="37" w:name="_Ref123825669"/>
+      <w:bookmarkStart w:id="38" w:name="_Toc123846380"/>
       <w:r>
         <w:t xml:space="preserve">Food Price Inflation </w:t>
       </w:r>
       <w:r>
         <w:t>Similarities</w:t>
       </w:r>
+      <w:bookmarkEnd w:id="37"/>
       <w:bookmarkEnd w:id="38"/>
+    </w:p>
+    <w:p/>
+    <w:p>
+      <w:r>
+        <w:t xml:space="preserve">The dataset used for this analysis is described in </w:t>
+      </w:r>
+      <w:r>
+        <w:t>s</w:t>
+      </w:r>
+      <w:r>
+        <w:t>ection</w:t>
+      </w:r>
+      <w:r>
+        <w:t xml:space="preserve"> </w:t>
+      </w:r>
+      <w:r>
+        <w:fldChar w:fldCharType="begin"/>
+      </w:r>
+      <w:r>
+        <w:instrText xml:space="preserve"> REF _Ref123827223 \r \h </w:instrText>
+      </w:r>
+      <w:r>
+        <w:fldChar w:fldCharType="separate"/>
+      </w:r>
+      <w:r>
+        <w:t>3.3</w:t>
+      </w:r>
+      <w:r>
+        <w:fldChar w:fldCharType="end"/>
+      </w:r>
+      <w:r>
+        <w:t>. Thus, the main question being solved in this section is:</w:t>
+      </w:r>
+    </w:p>
+    <w:p/>
+    <w:p>
+      <w:pPr>
+        <w:jc w:val="center"/>
+      </w:pPr>
+      <w:r>
+        <w:rPr>
+          <w:i/>
+          <w:iCs/>
+        </w:rPr>
+        <w:t xml:space="preserve">How does Ireland compare to other countries in terms of </w:t>
+      </w:r>
+      <w:r>
+        <w:rPr>
+          <w:i/>
+          <w:iCs/>
+        </w:rPr>
+        <w:t>food price inflation</w:t>
+      </w:r>
+      <w:r>
+        <w:rPr>
+          <w:i/>
+          <w:iCs/>
+        </w:rPr>
+        <w:t>?</w:t>
+      </w:r>
+    </w:p>
+    <w:p/>
+    <w:p>
+      <w:pPr>
+        <w:pStyle w:val="Heading2"/>
+      </w:pPr>
+      <w:bookmarkStart w:id="39" w:name="_Toc123846381"/>
+      <w:r>
+        <w:t>Results</w:t>
+      </w:r>
       <w:bookmarkEnd w:id="39"/>
     </w:p>
     <w:p/>
     <w:p>
-      <w:r>
-        <w:t xml:space="preserve">The dataset used for this analysis is described in </w:t>
-      </w:r>
-      <w:r>
-        <w:t>s</w:t>
-      </w:r>
-      <w:r>
-        <w:t>ection</w:t>
-      </w:r>
-      <w:r>
-        <w:t xml:space="preserve"> </w:t>
-      </w:r>
-      <w:r>
-        <w:fldChar w:fldCharType="begin"/>
-      </w:r>
-      <w:r>
-        <w:instrText xml:space="preserve"> REF _Ref123827223 \r \h </w:instrText>
-      </w:r>
-      <w:r>
-        <w:fldChar w:fldCharType="separate"/>
-      </w:r>
-      <w:r>
-        <w:t>3.3</w:t>
-      </w:r>
-      <w:r>
-        <w:fldChar w:fldCharType="end"/>
-      </w:r>
-      <w:r>
-        <w:t>. Thus, the main question being solved in this section is:</w:t>
-      </w:r>
+      <w:pPr>
+        <w:pStyle w:val="Heading1"/>
+      </w:pPr>
+      <w:bookmarkStart w:id="40" w:name="_Ref119060916"/>
+      <w:bookmarkStart w:id="41" w:name="_Toc123846382"/>
+      <w:r>
+        <w:t>Machine Learning</w:t>
+      </w:r>
+      <w:bookmarkEnd w:id="32"/>
+      <w:bookmarkEnd w:id="40"/>
+      <w:bookmarkEnd w:id="41"/>
     </w:p>
     <w:p/>
     <w:p>
-      <w:pPr>
-        <w:jc w:val="center"/>
-      </w:pPr>
-      <w:r>
-        <w:rPr>
-          <w:i/>
-          <w:iCs/>
-        </w:rPr>
-        <w:t xml:space="preserve">How does Ireland compare to other countries in terms of </w:t>
-      </w:r>
-      <w:r>
-        <w:rPr>
-          <w:i/>
-          <w:iCs/>
-        </w:rPr>
-        <w:t>food price inflation</w:t>
-      </w:r>
-      <w:r>
-        <w:rPr>
-          <w:i/>
-          <w:iCs/>
-        </w:rPr>
-        <w:t>?</w:t>
+      <w:r>
+        <w:t xml:space="preserve">In </w:t>
+      </w:r>
+      <w:r>
+        <w:t xml:space="preserve">section </w:t>
+      </w:r>
+      <w:r>
+        <w:fldChar w:fldCharType="begin"/>
+      </w:r>
+      <w:r>
+        <w:instrText xml:space="preserve"> REF _Ref123833545 \r \h </w:instrText>
+      </w:r>
+      <w:r>
+        <w:fldChar w:fldCharType="separate"/>
+      </w:r>
+      <w:r>
+        <w:t>5.1</w:t>
+      </w:r>
+      <w:r>
+        <w:fldChar w:fldCharType="end"/>
+      </w:r>
+      <w:r>
+        <w:t xml:space="preserve">, </w:t>
+      </w:r>
+      <w:r>
+        <w:t xml:space="preserve">it was performed a sentiment analysis on the </w:t>
+      </w:r>
+      <w:r>
+        <w:t>tweet’s</w:t>
+      </w:r>
+      <w:r>
+        <w:t xml:space="preserve"> </w:t>
+      </w:r>
+      <w:r>
+        <w:t xml:space="preserve">dataset </w:t>
+      </w:r>
+      <w:r>
+        <w:t>about agriculture and food prices.</w:t>
+      </w:r>
+      <w:r>
+        <w:t xml:space="preserve"> </w:t>
+      </w:r>
+      <w:r>
+        <w:t xml:space="preserve">In </w:t>
+      </w:r>
+      <w:r>
+        <w:t xml:space="preserve">section </w:t>
+      </w:r>
+      <w:r>
+        <w:fldChar w:fldCharType="begin"/>
+      </w:r>
+      <w:r>
+        <w:instrText xml:space="preserve"> REF _Ref123833611 \r \h </w:instrText>
+      </w:r>
+      <w:r>
+        <w:fldChar w:fldCharType="separate"/>
+      </w:r>
+      <w:r>
+        <w:t>5.2</w:t>
+      </w:r>
+      <w:r>
+        <w:fldChar w:fldCharType="end"/>
+      </w:r>
+      <w:r>
+        <w:t xml:space="preserve">, ML models </w:t>
+      </w:r>
+      <w:r>
+        <w:t xml:space="preserve">were used to predict </w:t>
+      </w:r>
+      <w:r>
+        <w:t xml:space="preserve">the </w:t>
+      </w:r>
+      <w:r>
+        <w:t>import</w:t>
+      </w:r>
+      <w:r>
+        <w:t xml:space="preserve"> and </w:t>
+      </w:r>
+      <w:r>
+        <w:t xml:space="preserve">export of </w:t>
+      </w:r>
+      <w:r>
+        <w:t xml:space="preserve">agriculture </w:t>
+      </w:r>
+      <w:r>
+        <w:t>products in Ireland and other countries using the Crops and Livestock Products Import/Export dataset.</w:t>
       </w:r>
     </w:p>
     <w:p/>
@@ -5575,128 +6028,13 @@
       <w:pPr>
         <w:pStyle w:val="Heading2"/>
       </w:pPr>
-      <w:bookmarkStart w:id="40" w:name="_Toc123838035"/>
-      <w:r>
-        <w:t>Results</w:t>
-      </w:r>
-      <w:bookmarkEnd w:id="40"/>
-    </w:p>
-    <w:p/>
-    <w:p>
-      <w:pPr>
-        <w:pStyle w:val="Heading1"/>
-      </w:pPr>
-      <w:bookmarkStart w:id="41" w:name="_Ref119060916"/>
-      <w:bookmarkStart w:id="42" w:name="_Toc123838036"/>
-      <w:r>
-        <w:t>Machine Learning</w:t>
-      </w:r>
-      <w:bookmarkEnd w:id="33"/>
-      <w:bookmarkEnd w:id="41"/>
+      <w:bookmarkStart w:id="42" w:name="_Ref123833545"/>
+      <w:bookmarkStart w:id="43" w:name="_Toc123846383"/>
+      <w:r>
+        <w:t>Sentiment Classification</w:t>
+      </w:r>
       <w:bookmarkEnd w:id="42"/>
-    </w:p>
-    <w:p/>
-    <w:p>
-      <w:r>
-        <w:t xml:space="preserve">In </w:t>
-      </w:r>
-      <w:r>
-        <w:t xml:space="preserve">section </w:t>
-      </w:r>
-      <w:r>
-        <w:fldChar w:fldCharType="begin"/>
-      </w:r>
-      <w:r>
-        <w:instrText xml:space="preserve"> REF _Ref123833545 \r \h </w:instrText>
-      </w:r>
-      <w:r>
-        <w:fldChar w:fldCharType="separate"/>
-      </w:r>
-      <w:r>
-        <w:t>5.1</w:t>
-      </w:r>
-      <w:r>
-        <w:fldChar w:fldCharType="end"/>
-      </w:r>
-      <w:r>
-        <w:t xml:space="preserve">, </w:t>
-      </w:r>
-      <w:r>
-        <w:t xml:space="preserve">it was performed a sentiment analysis on the </w:t>
-      </w:r>
-      <w:r>
-        <w:t>tweet’s</w:t>
-      </w:r>
-      <w:r>
-        <w:t xml:space="preserve"> </w:t>
-      </w:r>
-      <w:r>
-        <w:t xml:space="preserve">dataset </w:t>
-      </w:r>
-      <w:r>
-        <w:t>about agriculture and food prices.</w:t>
-      </w:r>
-      <w:r>
-        <w:t xml:space="preserve"> </w:t>
-      </w:r>
-      <w:r>
-        <w:t xml:space="preserve">In </w:t>
-      </w:r>
-      <w:r>
-        <w:t xml:space="preserve">section </w:t>
-      </w:r>
-      <w:r>
-        <w:fldChar w:fldCharType="begin"/>
-      </w:r>
-      <w:r>
-        <w:instrText xml:space="preserve"> REF _Ref123833611 \r \h </w:instrText>
-      </w:r>
-      <w:r>
-        <w:fldChar w:fldCharType="separate"/>
-      </w:r>
-      <w:r>
-        <w:t>5.2</w:t>
-      </w:r>
-      <w:r>
-        <w:fldChar w:fldCharType="end"/>
-      </w:r>
-      <w:r>
-        <w:t xml:space="preserve">, ML models </w:t>
-      </w:r>
-      <w:r>
-        <w:t xml:space="preserve">were used to predict </w:t>
-      </w:r>
-      <w:r>
-        <w:t xml:space="preserve">the </w:t>
-      </w:r>
-      <w:r>
-        <w:t>import</w:t>
-      </w:r>
-      <w:r>
-        <w:t xml:space="preserve"> and </w:t>
-      </w:r>
-      <w:r>
-        <w:t xml:space="preserve">export of </w:t>
-      </w:r>
-      <w:r>
-        <w:t xml:space="preserve">agriculture </w:t>
-      </w:r>
-      <w:r>
-        <w:t>products in Ireland and other countries using the Crops and Livestock Products Import/Export dataset.</w:t>
-      </w:r>
-    </w:p>
-    <w:p>
-      <w:pPr>
-        <w:pStyle w:val="Heading2"/>
-      </w:pPr>
-      <w:bookmarkStart w:id="43" w:name="_Ref123833545"/>
-      <w:bookmarkStart w:id="44" w:name="_Toc123838037"/>
-      <w:r>
-        <w:lastRenderedPageBreak/>
-        <w:t>Sentiment Classification</w:t>
-      </w:r>
       <w:bookmarkEnd w:id="43"/>
-      <w:bookmarkEnd w:id="44"/>
     </w:p>
     <w:p/>
     <w:p>
@@ -5855,7 +6193,11 @@
     </w:p>
     <w:p>
       <w:r>
-        <w:t>This dataset was collected from a live platform, so it was likely to be unbalanced in terms of the distribution of the sentiment classes, which was confirmed during the experiments. Therefore, it was used a technique called SMOTE to oversample the dataset, turning it into a balanced dataset, because it is known that unbalanced data can led to a poor classification performance.</w:t>
+        <w:t xml:space="preserve">This dataset was collected from a live platform, so it was likely to be unbalanced in terms of the distribution of the sentiment classes, which was confirmed during the experiments. Therefore, it was used a technique called SMOTE to oversample the dataset, turning it </w:t>
+      </w:r>
+      <w:r>
+        <w:lastRenderedPageBreak/>
+        <w:t>into a balanced dataset, because it is known that unbalanced data can led to a poor classification performance.</w:t>
       </w:r>
     </w:p>
     <w:p>
@@ -5875,21 +6217,13 @@
         <w:t xml:space="preserve"> (NB) model was used. On the other hand, </w:t>
       </w:r>
       <w:r>
-        <w:t>Logistic Regression (</w:t>
-      </w:r>
-      <w:proofErr w:type="spellStart"/>
-      <w:r>
-        <w:t>L</w:t>
-      </w:r>
-      <w:r>
-        <w:t>og</w:t>
-      </w:r>
-      <w:r>
-        <w:t>R</w:t>
-      </w:r>
-      <w:proofErr w:type="spellEnd"/>
-      <w:r>
-        <w:t xml:space="preserve">) algorithm was also tested </w:t>
+        <w:t>Logistic Regression (L</w:t>
+      </w:r>
+      <w:r>
+        <w:t>G</w:t>
+      </w:r>
+      <w:r>
+        <w:t xml:space="preserve">R) algorithm was also tested </w:t>
       </w:r>
       <w:r>
         <w:t xml:space="preserve">due to </w:t>
@@ -5898,15 +6232,58 @@
         <w:t>its efficiency in predicting classes based on the features relationships.</w:t>
       </w:r>
       <w:r>
-        <w:t xml:space="preserve"> The following sections describe the experiment using NB and </w:t>
-      </w:r>
-      <w:proofErr w:type="spellStart"/>
-      <w:r>
-        <w:t>LogR</w:t>
-      </w:r>
-      <w:proofErr w:type="spellEnd"/>
-      <w:r>
-        <w:t xml:space="preserve"> models respectively.</w:t>
+        <w:t xml:space="preserve"> </w:t>
+      </w:r>
+      <w:r>
+        <w:t xml:space="preserve">Sections </w:t>
+      </w:r>
+      <w:r>
+        <w:fldChar w:fldCharType="begin"/>
+      </w:r>
+      <w:r>
+        <w:instrText xml:space="preserve"> REF _Ref123840027 \r \h </w:instrText>
+      </w:r>
+      <w:r>
+        <w:fldChar w:fldCharType="separate"/>
+      </w:r>
+      <w:r>
+        <w:t>5.1.1</w:t>
+      </w:r>
+      <w:r>
+        <w:fldChar w:fldCharType="end"/>
+      </w:r>
+      <w:r>
+        <w:t xml:space="preserve"> and </w:t>
+      </w:r>
+      <w:r>
+        <w:fldChar w:fldCharType="begin"/>
+      </w:r>
+      <w:r>
+        <w:instrText xml:space="preserve"> REF _Ref123840029 \r \h </w:instrText>
+      </w:r>
+      <w:r>
+        <w:fldChar w:fldCharType="separate"/>
+      </w:r>
+      <w:r>
+        <w:t>5.1.2</w:t>
+      </w:r>
+      <w:r>
+        <w:fldChar w:fldCharType="end"/>
+      </w:r>
+      <w:r>
+        <w:t xml:space="preserve"> describe the experiment</w:t>
+      </w:r>
+      <w:r>
+        <w:t>s</w:t>
+      </w:r>
+      <w:r>
+        <w:t xml:space="preserve"> using NB and L</w:t>
+      </w:r>
+      <w:r>
+        <w:t>G</w:t>
+      </w:r>
+      <w:r>
+        <w:t>R models respectively.</w:t>
       </w:r>
     </w:p>
     <w:p/>
@@ -5914,10 +6291,12 @@
       <w:pPr>
         <w:pStyle w:val="Heading3"/>
       </w:pPr>
-      <w:bookmarkStart w:id="45" w:name="_Toc123838038"/>
+      <w:bookmarkStart w:id="44" w:name="_Ref123840027"/>
+      <w:bookmarkStart w:id="45" w:name="_Toc123846384"/>
       <w:r>
         <w:t>Naïve Bayes Model</w:t>
       </w:r>
+      <w:bookmarkEnd w:id="44"/>
       <w:bookmarkEnd w:id="45"/>
     </w:p>
     <w:p/>
@@ -5943,38 +6322,24 @@
       <w:pPr>
         <w:pStyle w:val="Heading3"/>
       </w:pPr>
-      <w:bookmarkStart w:id="46" w:name="_Toc123838039"/>
+      <w:bookmarkStart w:id="46" w:name="_Ref123840029"/>
+      <w:bookmarkStart w:id="47" w:name="_Toc123846385"/>
       <w:r>
         <w:t>Logistic Regression</w:t>
       </w:r>
       <w:bookmarkEnd w:id="46"/>
+      <w:bookmarkEnd w:id="47"/>
     </w:p>
     <w:p/>
     <w:p>
       <w:r>
-        <w:t xml:space="preserve">In this experiment, </w:t>
-      </w:r>
-      <w:proofErr w:type="spellStart"/>
-      <w:r>
-        <w:t>GridSearchCV</w:t>
-      </w:r>
-      <w:proofErr w:type="spellEnd"/>
-      <w:r>
-        <w:t xml:space="preserve"> was applied to decide the best parameters to run the </w:t>
-      </w:r>
-      <w:proofErr w:type="spellStart"/>
-      <w:r>
-        <w:t>L</w:t>
-      </w:r>
-      <w:r>
-        <w:t>og</w:t>
-      </w:r>
-      <w:r>
-        <w:t>R</w:t>
-      </w:r>
-      <w:proofErr w:type="spellEnd"/>
-      <w:r>
-        <w:t xml:space="preserve"> model</w:t>
+        <w:t xml:space="preserve">In this experiment, GridSearchCV was applied to decide the best parameters to run the </w:t>
+      </w:r>
+      <w:r>
+        <w:t xml:space="preserve">LGR </w:t>
+      </w:r>
+      <w:r>
+        <w:t>model</w:t>
       </w:r>
       <w:r>
         <w:t xml:space="preserve">. </w:t>
@@ -6042,74 +6407,433 @@
       <w:r>
         <w:t>.</w:t>
       </w:r>
-    </w:p>
-    <w:p>
-      <w:pPr>
-        <w:pStyle w:val="Heading2"/>
-      </w:pPr>
-      <w:bookmarkStart w:id="47" w:name="_Ref123833611"/>
-      <w:bookmarkStart w:id="48" w:name="_Toc123838040"/>
-      <w:r>
-        <w:lastRenderedPageBreak/>
-        <w:t xml:space="preserve">Agriculture </w:t>
-      </w:r>
-      <w:r>
-        <w:t>Import and Export Prediction</w:t>
-      </w:r>
-      <w:bookmarkEnd w:id="47"/>
-      <w:bookmarkEnd w:id="48"/>
+      <w:r>
+        <w:t xml:space="preserve"> This way, the result given by GridSearchCV could be evaluated.</w:t>
+      </w:r>
     </w:p>
     <w:p/>
     <w:p>
-      <w:r>
-        <w:t>- Linear Regression</w:t>
-      </w:r>
-    </w:p>
-    <w:p>
-      <w:r>
-        <w:t>- KNN Regression</w:t>
-      </w:r>
+      <w:pPr>
+        <w:pStyle w:val="Heading2"/>
+      </w:pPr>
+      <w:bookmarkStart w:id="48" w:name="_Ref123833611"/>
+      <w:bookmarkStart w:id="49" w:name="_Toc123846386"/>
+      <w:r>
+        <w:t xml:space="preserve">Agriculture </w:t>
+      </w:r>
+      <w:r>
+        <w:t>Import and Export Prediction</w:t>
+      </w:r>
+      <w:bookmarkEnd w:id="48"/>
+      <w:bookmarkEnd w:id="49"/>
     </w:p>
     <w:p/>
     <w:p>
-      <w:pPr>
-        <w:rPr>
-          <w:color w:val="FF0000"/>
-        </w:rPr>
-      </w:pPr>
-      <w:r>
-        <w:t xml:space="preserve">The following techniques were also applied K-Fold, </w:t>
-      </w:r>
-      <w:proofErr w:type="spellStart"/>
-      <w:r>
-        <w:t>GridSearchCV</w:t>
-      </w:r>
-      <w:proofErr w:type="spellEnd"/>
-      <w:r>
-        <w:t xml:space="preserve"> and Cross-Validation.</w:t>
+      <w:r>
+        <w:t>The dataset used for this analysis is described in section</w:t>
+      </w:r>
+      <w:r>
+        <w:t xml:space="preserve"> </w:t>
+      </w:r>
+      <w:r>
+        <w:fldChar w:fldCharType="begin"/>
+      </w:r>
+      <w:r>
+        <w:instrText xml:space="preserve"> REF _Ref123827437 \r \h </w:instrText>
+      </w:r>
+      <w:r>
+        <w:fldChar w:fldCharType="separate"/>
+      </w:r>
+      <w:r>
+        <w:t>3.2</w:t>
+      </w:r>
+      <w:r>
+        <w:fldChar w:fldCharType="end"/>
+      </w:r>
+      <w:r>
+        <w:t xml:space="preserve">. Thus, </w:t>
+      </w:r>
+      <w:r>
+        <w:t xml:space="preserve">this part </w:t>
+      </w:r>
+      <w:r>
+        <w:t>focuses</w:t>
+      </w:r>
+      <w:r>
+        <w:t xml:space="preserve"> on applying ML models to </w:t>
+      </w:r>
+      <w:r>
+        <w:t>make predictions about the average import</w:t>
+      </w:r>
+      <w:r>
+        <w:t xml:space="preserve"> and </w:t>
+      </w:r>
+      <w:r>
+        <w:t>export</w:t>
+      </w:r>
+      <w:r>
+        <w:t xml:space="preserve"> </w:t>
+      </w:r>
+      <w:r>
+        <w:t>amount i</w:t>
+      </w:r>
+      <w:r>
+        <w:t>n Ireland and Finland.</w:t>
       </w:r>
     </w:p>
     <w:p>
-      <w:pPr>
-        <w:rPr>
-          <w:color w:val="FF0000"/>
-        </w:rPr>
-      </w:pPr>
-      <w:r>
-        <w:rPr>
-          <w:color w:val="FF0000"/>
-        </w:rPr>
-        <w:t xml:space="preserve">Each model was executed, and the results were compared based on a score function given by the coefficient of determination (R2). This score provides an indication of goodness of fit and therefore a measure of how well unseen samples are likely to be predicted by the model </w:t>
+      <w:r>
+        <w:t xml:space="preserve">To </w:t>
+      </w:r>
+      <w:r>
+        <w:t xml:space="preserve">apply the ML prediction models </w:t>
+      </w:r>
+      <w:r>
+        <w:t>to</w:t>
+      </w:r>
+      <w:r>
+        <w:t xml:space="preserve"> </w:t>
+      </w:r>
+      <w:r>
+        <w:t>this dataset</w:t>
+      </w:r>
+      <w:r>
+        <w:t xml:space="preserve"> </w:t>
+      </w:r>
+      <w:r>
+        <w:t xml:space="preserve">it had to be split and </w:t>
+      </w:r>
+      <w:r>
+        <w:t xml:space="preserve">converted into </w:t>
+      </w:r>
+      <w:r>
+        <w:t xml:space="preserve">a </w:t>
+      </w:r>
+      <w:r>
+        <w:t>timeseries.</w:t>
+      </w:r>
+      <w:r>
+        <w:t xml:space="preserve"> </w:t>
+      </w:r>
+      <w:r>
+        <w:t>Th</w:t>
+      </w:r>
+      <w:r>
+        <w:t>us</w:t>
+      </w:r>
+      <w:r>
+        <w:t>, a dummy time</w:t>
+      </w:r>
+      <w:r>
+        <w:t xml:space="preserve"> </w:t>
+      </w:r>
+      <w:r>
+        <w:t xml:space="preserve">index column was created </w:t>
+      </w:r>
+      <w:r>
+        <w:t xml:space="preserve">to replace the years </w:t>
+      </w:r>
+      <w:r>
+        <w:t xml:space="preserve">for each of the following </w:t>
+      </w:r>
+      <w:r>
+        <w:t xml:space="preserve">amounts </w:t>
+      </w:r>
+      <w:r>
+        <w:t>per country</w:t>
+      </w:r>
+      <w:r>
+        <w:t xml:space="preserve"> (Ireland and Finland)</w:t>
+      </w:r>
+      <w:r>
+        <w:t>: import-quantity, import-value, export-</w:t>
+      </w:r>
+      <w:r>
+        <w:t>quantity, and</w:t>
+      </w:r>
+      <w:r>
+        <w:t xml:space="preserve"> export-value.</w:t>
+      </w:r>
+      <w:r>
+        <w:t xml:space="preserve"> </w:t>
+      </w:r>
+      <w:r>
+        <w:t>T</w:t>
+      </w:r>
+      <w:r>
+        <w:t>he quantity and value import/export amounts were</w:t>
+      </w:r>
+      <w:r>
+        <w:t xml:space="preserve"> also </w:t>
+      </w:r>
+      <w:r>
+        <w:t>scaled</w:t>
+      </w:r>
+      <w:r>
+        <w:t xml:space="preserve"> </w:t>
+      </w:r>
+      <w:r>
+        <w:t xml:space="preserve">in their respective dataset </w:t>
+      </w:r>
+      <w:r>
+        <w:t xml:space="preserve">to normalize the data. </w:t>
+      </w:r>
+      <w:r>
+        <w:t>The</w:t>
+      </w:r>
+      <w:r>
+        <w:t>re</w:t>
+      </w:r>
+      <w:r>
+        <w:t xml:space="preserve">fore, </w:t>
+      </w:r>
+      <w:r>
+        <w:t xml:space="preserve">eight </w:t>
+      </w:r>
+      <w:r>
+        <w:t xml:space="preserve">datasets were created, </w:t>
+      </w:r>
+      <w:r>
+        <w:t>i.e.,</w:t>
+      </w:r>
+      <w:r>
+        <w:t xml:space="preserve"> Import</w:t>
+      </w:r>
+      <w:r>
+        <w:t>-</w:t>
+      </w:r>
+      <w:r>
+        <w:t>Quantity Ireland, Import</w:t>
+      </w:r>
+      <w:r>
+        <w:t>-</w:t>
+      </w:r>
+      <w:r>
+        <w:t xml:space="preserve">Value </w:t>
+      </w:r>
+      <w:r>
+        <w:t>Finland</w:t>
+      </w:r>
+      <w:r>
+        <w:t>, etc.</w:t>
+      </w:r>
+      <w:r>
+        <w:t xml:space="preserve"> </w:t>
+      </w:r>
+      <w:r>
+        <w:t>The following graphs were generated to illustrate the datasets after that pre-processing step.</w:t>
+      </w:r>
+    </w:p>
+    <w:p>
+      <w:r>
+        <w:rPr>
+          <w:color w:val="000000"/>
+        </w:rPr>
+        <w:t xml:space="preserve">The prediction models were created </w:t>
+      </w:r>
+      <w:r>
+        <w:rPr>
+          <w:color w:val="000000"/>
+        </w:rPr>
+        <w:t>using supervised regression algorithms</w:t>
+      </w:r>
+      <w:r>
+        <w:rPr>
+          <w:color w:val="000000"/>
+        </w:rPr>
+        <w:t xml:space="preserve">, where the </w:t>
+      </w:r>
+      <w:r>
+        <w:rPr>
+          <w:color w:val="000000"/>
+        </w:rPr>
+        <w:t xml:space="preserve">independent variable is the time, whereas the </w:t>
+      </w:r>
+      <w:r>
+        <w:rPr>
+          <w:color w:val="000000"/>
+        </w:rPr>
+        <w:t>target</w:t>
+      </w:r>
+      <w:r>
+        <w:rPr>
+          <w:color w:val="000000"/>
+        </w:rPr>
+        <w:t xml:space="preserve"> is the </w:t>
+      </w:r>
+      <w:r>
+        <w:rPr>
+          <w:color w:val="000000"/>
+        </w:rPr>
+        <w:t>import/export average amount.</w:t>
+      </w:r>
+      <w:r>
+        <w:rPr>
+          <w:color w:val="000000"/>
+        </w:rPr>
+        <w:t xml:space="preserve"> </w:t>
+      </w:r>
+      <w:r>
+        <w:rPr>
+          <w:color w:val="000000"/>
+        </w:rPr>
+        <w:t>Therefore, b</w:t>
+      </w:r>
+      <w:r>
+        <w:t xml:space="preserve">ased on the nature of the data, which is numerical and continuous, and the problem being solved, which is a prediction problem, the following </w:t>
+      </w:r>
+      <w:r>
+        <w:t>approaches were used: Polynomial Regression</w:t>
+      </w:r>
+      <w:r>
+        <w:t xml:space="preserve"> and </w:t>
+      </w:r>
+      <w:r>
+        <w:t>KNN Regression algorithms</w:t>
+      </w:r>
+      <w:r>
+        <w:t>.</w:t>
+      </w:r>
+    </w:p>
+    <w:p>
+      <w:pPr>
+        <w:rPr>
+          <w:color w:val="000000"/>
+        </w:rPr>
+      </w:pPr>
+      <w:r>
+        <w:rPr>
+          <w:color w:val="000000"/>
+        </w:rPr>
+        <w:t>Each model was executed</w:t>
+      </w:r>
+      <w:r>
+        <w:rPr>
+          <w:color w:val="000000"/>
+        </w:rPr>
+        <w:t xml:space="preserve"> </w:t>
+      </w:r>
+      <w:r>
+        <w:rPr>
+          <w:color w:val="000000"/>
+        </w:rPr>
+        <w:t xml:space="preserve">manually </w:t>
+      </w:r>
+      <w:r>
+        <w:rPr>
+          <w:color w:val="000000"/>
+        </w:rPr>
+        <w:t>with different predefined parameters</w:t>
+      </w:r>
+      <w:r>
+        <w:rPr>
+          <w:color w:val="000000"/>
+        </w:rPr>
+        <w:t>, and the</w:t>
+      </w:r>
+      <w:r>
+        <w:rPr>
+          <w:color w:val="000000"/>
+        </w:rPr>
+        <w:t>ir</w:t>
+      </w:r>
+      <w:r>
+        <w:rPr>
+          <w:color w:val="000000"/>
+        </w:rPr>
+        <w:t xml:space="preserve"> </w:t>
+      </w:r>
+      <w:r>
+        <w:rPr>
+          <w:color w:val="000000"/>
+        </w:rPr>
+        <w:t xml:space="preserve">performance was </w:t>
+      </w:r>
+      <w:r>
+        <w:rPr>
+          <w:color w:val="000000"/>
+        </w:rPr>
+        <w:t>calculated using cross validation</w:t>
+      </w:r>
+      <w:r>
+        <w:rPr>
+          <w:color w:val="000000"/>
+        </w:rPr>
+        <w:t xml:space="preserve">. </w:t>
+      </w:r>
+      <w:r>
+        <w:t>Moreover, f</w:t>
+      </w:r>
+      <w:r>
+        <w:t>or each experiment, the dataset was split into train and test dataset</w:t>
+      </w:r>
+      <w:r>
+        <w:t>, but d</w:t>
+      </w:r>
+      <w:r>
+        <w:t>ue to the small size of the datasets, it was used 40% of the data for test and 60% for train.</w:t>
+      </w:r>
+      <w:r>
+        <w:rPr>
+          <w:color w:val="000000"/>
+        </w:rPr>
+        <w:t xml:space="preserve"> </w:t>
+      </w:r>
+      <w:r>
+        <w:t xml:space="preserve">For each model it was also executed </w:t>
+      </w:r>
+      <w:r>
+        <w:lastRenderedPageBreak/>
+        <w:t>GridSearchCV with K Fold to retrieve the best parameters</w:t>
+      </w:r>
+      <w:r>
+        <w:t xml:space="preserve"> to be compared with the results given by the manual executions</w:t>
+      </w:r>
+      <w:r>
+        <w:t>.</w:t>
+      </w:r>
+      <w:r>
+        <w:t xml:space="preserve"> </w:t>
+      </w:r>
+      <w:r>
+        <w:rPr>
+          <w:color w:val="000000"/>
+        </w:rPr>
+        <w:t xml:space="preserve">The results were compared based on a score function given by the </w:t>
+      </w:r>
+      <w:r>
+        <w:rPr>
+          <w:color w:val="000000"/>
+        </w:rPr>
+        <w:t>coefficient of determination</w:t>
+      </w:r>
+      <w:r>
+        <w:rPr>
+          <w:color w:val="000000"/>
+        </w:rPr>
+        <w:t xml:space="preserve"> (R2). This score </w:t>
+      </w:r>
+      <w:r>
+        <w:rPr>
+          <w:color w:val="000000"/>
+        </w:rPr>
+        <w:t>provides an indication of goodness of fit and therefore a measure of how well unseen samples are likely to be predicted by the model</w:t>
+      </w:r>
+      <w:r>
+        <w:rPr>
+          <w:color w:val="000000"/>
+        </w:rPr>
+        <w:t xml:space="preserve"> </w:t>
       </w:r>
       <w:sdt>
         <w:sdtPr>
           <w:rPr>
             <w:color w:val="000000"/>
           </w:rPr>
-          <w:tag w:val="MENDELEY_CITATION_v3_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"/>
-          <w:id w:val="2128046300"/>
+          <w:tag w:val="MENDELEY_CITATION_v3_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"/>
+          <w:id w:val="130446006"/>
           <w:placeholder>
-            <w:docPart w:val="E93BE14A3EE3420B80C2357B861A8FEA"/>
+            <w:docPart w:val="A11C73BD738D4D8A9F43A9EF717A3E3F"/>
           </w:placeholder>
         </w:sdtPr>
         <w:sdtContent>
@@ -6117,16 +6841,10 @@
             <w:rPr>
               <w:color w:val="000000"/>
             </w:rPr>
-            <w:t>(Scikit-learn, 2022)</w:t>
+            <w:t>(Scikit-learn, 2022).</w:t>
           </w:r>
         </w:sdtContent>
       </w:sdt>
-      <w:r>
-        <w:rPr>
-          <w:color w:val="FF0000"/>
-        </w:rPr>
-        <w:t xml:space="preserve">. </w:t>
-      </w:r>
     </w:p>
     <w:p>
       <w:pPr>
@@ -6134,83 +6852,31 @@
           <w:color w:val="FF0000"/>
         </w:rPr>
       </w:pPr>
-      <w:r>
-        <w:rPr>
-          <w:color w:val="FF0000"/>
-        </w:rPr>
-        <w:t xml:space="preserve">Polynomial and KNN regressions were applied to all vehicles so the performance of the models can be seen across the board. The dataset with best score results were then tested against Ridge, so the two linear regression types of algorithms could be compared. </w:t>
-      </w:r>
+      <w:bookmarkStart w:id="50" w:name="_Ref118744862"/>
     </w:p>
     <w:p>
       <w:pPr>
-        <w:rPr>
-          <w:color w:val="FF0000"/>
-        </w:rPr>
-      </w:pPr>
-      <w:r>
-        <w:rPr>
-          <w:color w:val="FF0000"/>
-        </w:rPr>
-        <w:t xml:space="preserve">The scores were obtained using two approaches: Manual and cross-validation. In both approaches the dataset was split into train (70%) and test (30%) data, the difference is that in the first approach, the scores were obtained manually for each execution of the model with the specific parameters set, while in the second approach a K-Fold cross-validation technique was used. K-Fold basically splits the training set into smaller sets, where the final score is the average of the scores obtained with different train sub-sets given by the K-Fold splitting </w:t>
-      </w:r>
-      <w:sdt>
-        <w:sdtPr>
-          <w:rPr>
-            <w:color w:val="000000"/>
-          </w:rPr>
-          <w:tag w:val="MENDELEY_CITATION_v3_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"/>
-          <w:id w:val="-1687368053"/>
-          <w:placeholder>
-            <w:docPart w:val="E93BE14A3EE3420B80C2357B861A8FEA"/>
-          </w:placeholder>
-        </w:sdtPr>
-        <w:sdtContent>
-          <w:r>
-            <w:rPr>
-              <w:color w:val="000000"/>
-            </w:rPr>
-            <w:t>(Scikit-learn, 2022)</w:t>
-          </w:r>
-        </w:sdtContent>
-      </w:sdt>
-      <w:r>
-        <w:rPr>
-          <w:color w:val="FF0000"/>
-        </w:rPr>
-        <w:t>.</w:t>
-      </w:r>
-      <w:bookmarkStart w:id="49" w:name="_Ref118744862"/>
-    </w:p>
-    <w:p>
-      <w:pPr>
-        <w:rPr>
-          <w:color w:val="FF0000"/>
-        </w:rPr>
-      </w:pPr>
-    </w:p>
-    <w:p>
-      <w:pPr>
         <w:pStyle w:val="Heading2"/>
       </w:pPr>
-      <w:bookmarkStart w:id="50" w:name="_Toc123838041"/>
+      <w:bookmarkStart w:id="51" w:name="_Toc123846387"/>
       <w:r>
         <w:t>Results</w:t>
       </w:r>
-      <w:bookmarkEnd w:id="50"/>
+      <w:bookmarkEnd w:id="51"/>
     </w:p>
     <w:p/>
     <w:p>
       <w:pPr>
         <w:pStyle w:val="Heading1"/>
       </w:pPr>
-      <w:bookmarkStart w:id="51" w:name="_Ref118744872"/>
-      <w:bookmarkStart w:id="52" w:name="_Toc123838042"/>
-      <w:bookmarkEnd w:id="49"/>
+      <w:bookmarkStart w:id="52" w:name="_Ref118744872"/>
+      <w:bookmarkStart w:id="53" w:name="_Toc123846388"/>
+      <w:bookmarkEnd w:id="50"/>
       <w:r>
         <w:t>Conclusions</w:t>
       </w:r>
-      <w:bookmarkEnd w:id="51"/>
       <w:bookmarkEnd w:id="52"/>
+      <w:bookmarkEnd w:id="53"/>
     </w:p>
     <w:p>
       <w:pPr>
@@ -6230,18 +6896,18 @@
       <w:pPr>
         <w:pStyle w:val="Heading1"/>
       </w:pPr>
-      <w:bookmarkStart w:id="53" w:name="_Toc123838043"/>
+      <w:bookmarkStart w:id="54" w:name="_Toc123846389"/>
       <w:r>
         <w:t>References</w:t>
       </w:r>
       <w:bookmarkEnd w:id="0"/>
-      <w:bookmarkEnd w:id="53"/>
+      <w:bookmarkEnd w:id="54"/>
     </w:p>
     <w:p/>
     <w:sdt>
       <w:sdtPr>
         <w:tag w:val="MENDELEY_BIBLIOGRAPHY"/>
-        <w:id w:val="-161081534"/>
+        <w:id w:val="-1991546948"/>
         <w:placeholder>
           <w:docPart w:val="DefaultPlaceholder_-1854013440"/>
         </w:placeholder>
@@ -6249,7 +6915,7 @@
       <w:sdtContent>
         <w:p>
           <w:pPr>
-            <w:divId w:val="563105432"/>
+            <w:divId w:val="1997682934"/>
           </w:pPr>
           <w:r>
             <w:t xml:space="preserve">Chapman, P. </w:t>
@@ -6277,7 +6943,7 @@
         </w:p>
         <w:p>
           <w:pPr>
-            <w:divId w:val="1057167601"/>
+            <w:divId w:val="1044253306"/>
           </w:pPr>
           <w:r>
             <w:t xml:space="preserve">Eurostat (2022) </w:t>
@@ -6305,41 +6971,7 @@
         </w:p>
         <w:p>
           <w:pPr>
-            <w:divId w:val="1570076804"/>
-          </w:pPr>
-          <w:r>
-            <w:t>Git (2022) ‘Git’. Available at: https://git-scm.com/ (Accessed: 5 January 2023).</w:t>
-          </w:r>
-        </w:p>
-        <w:p>
-          <w:pPr>
-            <w:divId w:val="2121218723"/>
-          </w:pPr>
-          <w:r>
-            <w:t xml:space="preserve">Guido, </w:t>
-          </w:r>
-          <w:proofErr w:type="gramStart"/>
-          <w:r>
-            <w:t>S.</w:t>
-          </w:r>
-          <w:proofErr w:type="gramEnd"/>
-          <w:r>
-            <w:t xml:space="preserve"> and Müller, A.C. (2016) </w:t>
-          </w:r>
-          <w:r>
-            <w:rPr>
-              <w:i/>
-              <w:iCs/>
-            </w:rPr>
-            <w:t>Introduction to Machine Learning with Python</w:t>
-          </w:r>
-          <w:r>
-            <w:t>. Edited by A.C. Müller and S. Guido. O’Reilly Media.</w:t>
-          </w:r>
-        </w:p>
-        <w:p>
-          <w:pPr>
-            <w:divId w:val="410394667"/>
+            <w:divId w:val="2095129272"/>
           </w:pPr>
           <w:r>
             <w:t xml:space="preserve">Scikit-learn (2022) </w:t>
@@ -6366,9 +6998,6 @@
           </w:r>
         </w:p>
         <w:p>
-          <w:pPr>
-            <w:divId w:val="448469959"/>
-          </w:pPr>
           <w:r>
             <w:t> </w:t>
           </w:r>
@@ -6376,7 +7005,7 @@
       </w:sdtContent>
     </w:sdt>
     <w:sectPr>
-      <w:footerReference w:type="default" r:id="rId12"/>
+      <w:footerReference w:type="default" r:id="rId18"/>
       <w:pgSz w:w="11907" w:h="16840"/>
       <w:pgMar w:top="1440" w:right="1440" w:bottom="1440" w:left="1985" w:header="720" w:footer="720" w:gutter="0"/>
       <w:pgNumType w:start="1"/>
@@ -10029,6 +10658,18 @@
       </w:tcPr>
     </w:tblStylePr>
   </w:style>
+  <w:style w:type="character" w:styleId="FollowedHyperlink">
+    <w:name w:val="FollowedHyperlink"/>
+    <w:basedOn w:val="DefaultParagraphFont"/>
+    <w:uiPriority w:val="99"/>
+    <w:semiHidden/>
+    <w:unhideWhenUsed/>
+    <w:rsid w:val="0083031D"/>
+    <w:rPr>
+      <w:color w:val="954F72" w:themeColor="followedHyperlink"/>
+      <w:u w:val="single"/>
+    </w:rPr>
+  </w:style>
 </w:styles>
 </file>
 
@@ -10052,64 +10693,6 @@
       </w:docPartPr>
       <w:docPartBody>
         <w:p>
-          <w:r>
-            <w:rPr>
-              <w:rStyle w:val="PlaceholderText"/>
-            </w:rPr>
-            <w:t>Click or tap here to enter text.</w:t>
-          </w:r>
-        </w:p>
-      </w:docPartBody>
-    </w:docPart>
-    <w:docPart>
-      <w:docPartPr>
-        <w:name w:val="0898CDACADFD4732BD9FF18299BC70E9"/>
-        <w:category>
-          <w:name w:val="General"/>
-          <w:gallery w:val="placeholder"/>
-        </w:category>
-        <w:types>
-          <w:type w:val="bbPlcHdr"/>
-        </w:types>
-        <w:behaviors>
-          <w:behavior w:val="content"/>
-        </w:behaviors>
-        <w:guid w:val="{9E47AA20-D920-4D23-A41D-9605D4FB604C}"/>
-      </w:docPartPr>
-      <w:docPartBody>
-        <w:p>
-          <w:pPr>
-            <w:pStyle w:val="0898CDACADFD4732BD9FF18299BC70E9"/>
-          </w:pPr>
-          <w:r>
-            <w:rPr>
-              <w:rStyle w:val="PlaceholderText"/>
-            </w:rPr>
-            <w:t>Click or tap here to enter text.</w:t>
-          </w:r>
-        </w:p>
-      </w:docPartBody>
-    </w:docPart>
-    <w:docPart>
-      <w:docPartPr>
-        <w:name w:val="C4DB726C04A34ADF99491D5866802E3F"/>
-        <w:category>
-          <w:name w:val="General"/>
-          <w:gallery w:val="placeholder"/>
-        </w:category>
-        <w:types>
-          <w:type w:val="bbPlcHdr"/>
-        </w:types>
-        <w:behaviors>
-          <w:behavior w:val="content"/>
-        </w:behaviors>
-        <w:guid w:val="{700C5353-BE60-45C1-8F4E-FF3E9F2D92E3}"/>
-      </w:docPartPr>
-      <w:docPartBody>
-        <w:p>
-          <w:pPr>
-            <w:pStyle w:val="C4DB726C04A34ADF99491D5866802E3F"/>
-          </w:pPr>
           <w:r>
             <w:rPr>
               <w:rStyle w:val="PlaceholderText"/>
@@ -10150,7 +10733,7 @@
     </w:docPart>
     <w:docPart>
       <w:docPartPr>
-        <w:name w:val="E93BE14A3EE3420B80C2357B861A8FEA"/>
+        <w:name w:val="A11C73BD738D4D8A9F43A9EF717A3E3F"/>
         <w:category>
           <w:name w:val="General"/>
           <w:gallery w:val="placeholder"/>
@@ -10161,12 +10744,70 @@
         <w:behaviors>
           <w:behavior w:val="content"/>
         </w:behaviors>
-        <w:guid w:val="{5F5665A5-A970-4F34-9E14-F92A5288E44B}"/>
+        <w:guid w:val="{05119706-7358-4E00-9DF2-468BB42FB2AA}"/>
       </w:docPartPr>
       <w:docPartBody>
         <w:p>
           <w:pPr>
-            <w:pStyle w:val="E93BE14A3EE3420B80C2357B861A8FEA"/>
+            <w:pStyle w:val="A11C73BD738D4D8A9F43A9EF717A3E3F"/>
+          </w:pPr>
+          <w:r>
+            <w:rPr>
+              <w:rStyle w:val="PlaceholderText"/>
+            </w:rPr>
+            <w:t>Click or tap here to enter text.</w:t>
+          </w:r>
+        </w:p>
+      </w:docPartBody>
+    </w:docPart>
+    <w:docPart>
+      <w:docPartPr>
+        <w:name w:val="5D42736CB33B4272BD9636FC65DE0D08"/>
+        <w:category>
+          <w:name w:val="General"/>
+          <w:gallery w:val="placeholder"/>
+        </w:category>
+        <w:types>
+          <w:type w:val="bbPlcHdr"/>
+        </w:types>
+        <w:behaviors>
+          <w:behavior w:val="content"/>
+        </w:behaviors>
+        <w:guid w:val="{C5694078-8E43-469A-AC65-F8E3CBFD39E3}"/>
+      </w:docPartPr>
+      <w:docPartBody>
+        <w:p>
+          <w:pPr>
+            <w:pStyle w:val="5D42736CB33B4272BD9636FC65DE0D08"/>
+          </w:pPr>
+          <w:r>
+            <w:rPr>
+              <w:rStyle w:val="PlaceholderText"/>
+            </w:rPr>
+            <w:t>Click or tap here to enter text.</w:t>
+          </w:r>
+        </w:p>
+      </w:docPartBody>
+    </w:docPart>
+    <w:docPart>
+      <w:docPartPr>
+        <w:name w:val="A2F13498BC7A4194BBE5FD2FBC4A5BFE"/>
+        <w:category>
+          <w:name w:val="General"/>
+          <w:gallery w:val="placeholder"/>
+        </w:category>
+        <w:types>
+          <w:type w:val="bbPlcHdr"/>
+        </w:types>
+        <w:behaviors>
+          <w:behavior w:val="content"/>
+        </w:behaviors>
+        <w:guid w:val="{D0D5B02B-267B-411D-84F0-9407205FB3AA}"/>
+      </w:docPartPr>
+      <w:docPartBody>
+        <w:p>
+          <w:pPr>
+            <w:pStyle w:val="A2F13498BC7A4194BBE5FD2FBC4A5BFE"/>
           </w:pPr>
           <w:r>
             <w:rPr>
@@ -10264,6 +10905,7 @@
   </w:compat>
   <w:rsids>
     <w:rsidRoot w:val="004A076E"/>
+    <w:rsid w:val="00191264"/>
     <w:rsid w:val="001F701B"/>
     <w:rsid w:val="003C79F1"/>
     <w:rsid w:val="004A076E"/>
@@ -10272,7 +10914,6 @@
     <w:rsid w:val="009D4CD9"/>
     <w:rsid w:val="00A645C9"/>
     <w:rsid w:val="00A8626E"/>
-    <w:rsid w:val="00CE1D65"/>
     <w:rsid w:val="00D5157A"/>
     <w:rsid w:val="00E36D1C"/>
     <w:rsid w:val="00EA673C"/>
@@ -10770,6 +11411,22 @@
     <w:name w:val="E93BE14A3EE3420B80C2357B861A8FEA"/>
     <w:rsid w:val="008B09E9"/>
   </w:style>
+  <w:style w:type="paragraph" w:customStyle="1" w:styleId="692C658332B843A58FBA095ED544F74A">
+    <w:name w:val="692C658332B843A58FBA095ED544F74A"/>
+    <w:rsid w:val="008B09E9"/>
+  </w:style>
+  <w:style w:type="paragraph" w:customStyle="1" w:styleId="A11C73BD738D4D8A9F43A9EF717A3E3F">
+    <w:name w:val="A11C73BD738D4D8A9F43A9EF717A3E3F"/>
+    <w:rsid w:val="008B09E9"/>
+  </w:style>
+  <w:style w:type="paragraph" w:customStyle="1" w:styleId="5D42736CB33B4272BD9636FC65DE0D08">
+    <w:name w:val="5D42736CB33B4272BD9636FC65DE0D08"/>
+    <w:rsid w:val="008B09E9"/>
+  </w:style>
+  <w:style w:type="paragraph" w:customStyle="1" w:styleId="A2F13498BC7A4194BBE5FD2FBC4A5BFE">
+    <w:name w:val="A2F13498BC7A4194BBE5FD2FBC4A5BFE"/>
+    <w:rsid w:val="008B09E9"/>
+  </w:style>
 </w:styles>
 </file>
 
@@ -11077,7 +11734,7 @@
 
 <file path=word/webextensions/taskpanes.xml><?xml version="1.0" encoding="utf-8"?>
 <wetp:taskpanes xmlns:wetp="http://schemas.microsoft.com/office/webextensions/taskpanes/2010/11">
-  <wetp:taskpane dockstate="right" visibility="0" width="700" row="3">
+  <wetp:taskpane dockstate="right" visibility="0" width="700" row="7">
     <wetp:webextensionref xmlns:r="http://schemas.openxmlformats.org/officeDocument/2006/relationships" r:id="rId1"/>
   </wetp:taskpane>
 </wetp:taskpanes>
@@ -11090,7 +11747,7 @@
     <we:reference id="WA104382081" version="1.46.0.0" store="en-GB" storeType="OMEX"/>
   </we:alternateReferences>
   <we:properties>
-    <we:property name="MENDELEY_CITATIONS" value="[{&quot;citationID&quot;:&quot;MENDELEY_CITATION_3b28e371-3823-460f-ba2e-553b6a150db0&quot;,&quot;properties&quot;:{&quot;noteIndex&quot;:0},&quot;isEdited&quot;:false,&quot;manualOverride&quot;:{&quot;isManuallyOverridden&quot;:false,&quot;citeprocText&quot;:&quot;(Eurostat, 2022)&quot;,&quot;manualOverrideText&quot;:&quot;&quot;},&quot;citationTag&quot;:&quot;MENDELEY_CITATION_v3_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&quot;,&quot;citationItems&quot;:[{&quot;id&quot;:&quot;c58380bf-6f93-38ae-9a42-6eca44f11528&quot;,&quot;itemData&quot;:{&quot;type&quot;:&quot;webpage&quot;,&quot;id&quot;:&quot;c58380bf-6f93-38ae-9a42-6eca44f11528&quot;,&quot;title&quot;:&quot;Facts and figures on life in the European Union&quot;,&quot;author&quot;:[{&quot;family&quot;:&quot;Eurostat&quot;,&quot;given&quot;:&quot;&quot;,&quot;parse-names&quot;:false,&quot;dropping-particle&quot;:&quot;&quot;,&quot;non-dropping-particle&quot;:&quot;&quot;}],&quot;container-title&quot;:&quot;Eurostat&quot;,&quot;accessed&quot;:{&quot;date-parts&quot;:[[2022,12,24]]},&quot;URL&quot;:&quot;https://european-union.europa.eu/principles-countries-history/key-facts-and-figures/life-eu_en&quot;,&quot;issued&quot;:{&quot;date-parts&quot;:[[2022,12,24]]},&quot;container-title-short&quot;:&quot;&quot;},&quot;isTemporary&quot;:false}]},{&quot;citationID&quot;:&quot;MENDELEY_CITATION_f29d1b2b-74c9-4dc2-aea7-b717e535eda3&quot;,&quot;properties&quot;:{&quot;noteIndex&quot;:0},&quot;isEdited&quot;:false,&quot;manualOverride&quot;:{&quot;isManuallyOverridden&quot;:false,&quot;citeprocText&quot;:&quot;(Chapman &lt;i&gt;et al.&lt;/i&gt;, 2000)&quot;,&quot;manualOverrideText&quot;:&quot;&quot;},&quot;citationTag&quot;:&quot;MENDELEY_CITATION_v3_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&quot;,&quot;citationItems&quot;:[{&quot;id&quot;:&quot;d858bddf-b3c0-39b5-82a8-48ba52c91cf2&quot;,&quot;itemData&quot;:{&quot;type&quot;:&quot;report&quot;,&quot;id&quot;:&quot;d858bddf-b3c0-39b5-82a8-48ba52c91cf2&quot;,&quot;title&quot;:&quot;CRISP-DM 1.0 Step-by-step data mining guide&quot;,&quot;author&quot;:[{&quot;family&quot;:&quot;Chapman&quot;,&quot;given&quot;:&quot;Pete&quot;,&quot;parse-names&quot;:false,&quot;dropping-particle&quot;:&quot;&quot;,&quot;non-dropping-particle&quot;:&quot;&quot;},{&quot;family&quot;:&quot;Clinton&quot;,&quot;given&quot;:&quot;Julian&quot;,&quot;parse-names&quot;:false,&quot;dropping-particle&quot;:&quot;&quot;,&quot;non-dropping-particle&quot;:&quot;&quot;},{&quot;family&quot;:&quot;Kerber&quot;,&quot;given&quot;:&quot;Randy&quot;,&quot;parse-names&quot;:false,&quot;dropping-particle&quot;:&quot;&quot;,&quot;non-dropping-particle&quot;:&quot;&quot;},{&quot;family&quot;:&quot;Khabaza&quot;,&quot;given&quot;:&quot;Thomas&quot;,&quot;parse-names&quot;:false,&quot;dropping-particle&quot;:&quot;&quot;,&quot;non-dropping-particle&quot;:&quot;&quot;},{&quot;family&quot;:&quot;Reinartz&quot;,&quot;given&quot;:&quot;Thomas&quot;,&quot;parse-names&quot;:false,&quot;dropping-particle&quot;:&quot;&quot;,&quot;non-dropping-particle&quot;:&quot;&quot;},{&quot;family&quot;:&quot;Shearer&quot;,&quot;given&quot;:&quot;Colin&quot;,&quot;parse-names&quot;:false,&quot;dropping-particle&quot;:&quot;&quot;,&quot;non-dropping-particle&quot;:&quot;&quot;},{&quot;family&quot;:&quot;Wirth&quot;,&quot;given&quot;:&quot;Rudiger&quot;,&quot;parse-names&quot;:false,&quot;dropping-particle&quot;:&quot;&quot;,&quot;non-dropping-particle&quot;:&quot;&quot;}],&quot;URL&quot;:&quot;http://www.crisp-dm.org/CRISPWP-0800.pdf&quot;,&quot;issued&quot;:{&quot;date-parts&quot;:[[2000,8]]},&quot;container-title-short&quot;:&quot;&quot;},&quot;isTemporary&quot;:false}]},{&quot;citationID&quot;:&quot;MENDELEY_CITATION_ce1a345f-c1d4-41d3-b63b-b9e9331b7381&quot;,&quot;properties&quot;:{&quot;noteIndex&quot;:0},&quot;isEdited&quot;:false,&quot;manualOverride&quot;:{&quot;isManuallyOverridden&quot;:false,&quot;citeprocText&quot;:&quot;(Git, 2022)&quot;,&quot;manualOverrideText&quot;:&quot;&quot;},&quot;citationTag&quot;:&quot;MENDELEY_CITATION_v3_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&quot;,&quot;citationItems&quot;:[{&quot;id&quot;:&quot;05cb2708-7b5f-3981-aaba-5282c52bd48a&quot;,&quot;itemData&quot;:{&quot;type&quot;:&quot;article-journal&quot;,&quot;id&quot;:&quot;05cb2708-7b5f-3981-aaba-5282c52bd48a&quot;,&quot;title&quot;:&quot;Git&quot;,&quot;author&quot;:[{&quot;family&quot;:&quot;Git&quot;,&quot;given&quot;:&quot;&quot;,&quot;parse-names&quot;:false,&quot;dropping-particle&quot;:&quot;&quot;,&quot;non-dropping-particle&quot;:&quot;&quot;}],&quot;accessed&quot;:{&quot;date-parts&quot;:[[2023,1,5]]},&quot;URL&quot;:&quot;https://git-scm.com/&quot;,&quot;issued&quot;:{&quot;date-parts&quot;:[[2022,1,5]]},&quot;container-title-short&quot;:&quot;&quot;},&quot;isTemporary&quot;:false}]},{&quot;citationID&quot;:&quot;MENDELEY_CITATION_a7025e0a-2327-4e37-b8b3-8d4007cb347c&quot;,&quot;properties&quot;:{&quot;noteIndex&quot;:0},&quot;isEdited&quot;:false,&quot;manualOverride&quot;:{&quot;isManuallyOverridden&quot;:false,&quot;citeprocText&quot;:&quot;(Scikit-learn, 2022)&quot;,&quot;manualOverrideText&quot;:&quot;&quot;},&quot;citationTag&quot;:&quot;MENDELEY_CITATION_v3_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&quot;,&quot;citationItems&quot;:[{&quot;id&quot;:&quot;cf897704-ea41-3d0a-a758-6efc5bf35349&quot;,&quot;itemData&quot;:{&quot;type&quot;:&quot;webpage&quot;,&quot;id&quot;:&quot;cf897704-ea41-3d0a-a758-6efc5bf35349&quot;,&quot;title&quot;:&quot;Scikit-learn: Machine Learning in Python&quot;,&quot;author&quot;:[{&quot;family&quot;:&quot;Scikit-learn&quot;,&quot;given&quot;:&quot;&quot;,&quot;parse-names&quot;:false,&quot;dropping-particle&quot;:&quot;&quot;,&quot;non-dropping-particle&quot;:&quot;&quot;}],&quot;container-title&quot;:&quot;https://scikit-learn.org&quot;,&quot;issued&quot;:{&quot;date-parts&quot;:[[2022]]},&quot;container-title-short&quot;:&quot;&quot;},&quot;isTemporary&quot;:false}]},{&quot;citationID&quot;:&quot;MENDELEY_CITATION_1bdf274b-f100-4f11-b3f3-a4ab935ba0af&quot;,&quot;properties&quot;:{&quot;noteIndex&quot;:0},&quot;isEdited&quot;:false,&quot;manualOverride&quot;:{&quot;isManuallyOverridden&quot;:false,&quot;citeprocText&quot;:&quot;(Scikit-learn, 2022)&quot;,&quot;manualOverrideText&quot;:&quot;&quot;},&quot;citationTag&quot;:&quot;MENDELEY_CITATION_v3_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&quot;,&quot;citationItems&quot;:[{&quot;id&quot;:&quot;cf897704-ea41-3d0a-a758-6efc5bf35349&quot;,&quot;itemData&quot;:{&quot;type&quot;:&quot;webpage&quot;,&quot;id&quot;:&quot;cf897704-ea41-3d0a-a758-6efc5bf35349&quot;,&quot;title&quot;:&quot;Scikit-learn: Machine Learning in Python&quot;,&quot;author&quot;:[{&quot;family&quot;:&quot;Scikit-learn&quot;,&quot;given&quot;:&quot;&quot;,&quot;parse-names&quot;:false,&quot;dropping-particle&quot;:&quot;&quot;,&quot;non-dropping-particle&quot;:&quot;&quot;}],&quot;container-title&quot;:&quot;https://scikit-learn.org&quot;,&quot;issued&quot;:{&quot;date-parts&quot;:[[2022]]}},&quot;isTemporary&quot;:false}]},{&quot;citationID&quot;:&quot;MENDELEY_CITATION_a6e5ece4-67fe-4628-95f7-ad5bb713ec8b&quot;,&quot;properties&quot;:{&quot;noteIndex&quot;:0},&quot;isEdited&quot;:false,&quot;manualOverride&quot;:{&quot;isManuallyOverridden&quot;:false,&quot;citeprocText&quot;:&quot;(Scikit-learn, 2022)&quot;,&quot;manualOverrideText&quot;:&quot;&quot;},&quot;citationTag&quot;:&quot;MENDELEY_CITATION_v3_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&quot;,&quot;citationItems&quot;:[{&quot;id&quot;:&quot;cf897704-ea41-3d0a-a758-6efc5bf35349&quot;,&quot;itemData&quot;:{&quot;type&quot;:&quot;webpage&quot;,&quot;id&quot;:&quot;cf897704-ea41-3d0a-a758-6efc5bf35349&quot;,&quot;title&quot;:&quot;Scikit-learn: Machine Learning in Python&quot;,&quot;author&quot;:[{&quot;family&quot;:&quot;Scikit-learn&quot;,&quot;given&quot;:&quot;&quot;,&quot;parse-names&quot;:false,&quot;dropping-particle&quot;:&quot;&quot;,&quot;non-dropping-particle&quot;:&quot;&quot;}],&quot;container-title&quot;:&quot;https://scikit-learn.org&quot;,&quot;issued&quot;:{&quot;date-parts&quot;:[[2022]]}},&quot;isTemporary&quot;:false}]},{&quot;citationID&quot;:&quot;MENDELEY_CITATION_33f91097-514b-43d2-bbd0-996541d089b4&quot;,&quot;properties&quot;:{&quot;noteIndex&quot;:0},&quot;isEdited&quot;:false,&quot;manualOverride&quot;:{&quot;isManuallyOverridden&quot;:false,&quot;citeprocText&quot;:&quot;(Guido and Müller, 2016)&quot;,&quot;manualOverrideText&quot;:&quot;&quot;},&quot;citationTag&quot;:&quot;MENDELEY_CITATION_v3_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&quot;,&quot;citationItems&quot;:[{&quot;id&quot;:&quot;3c72b3ca-d698-3fe0-b147-150eceddb57f&quot;,&quot;itemData&quot;:{&quot;type&quot;:&quot;book&quot;,&quot;id&quot;:&quot;3c72b3ca-d698-3fe0-b147-150eceddb57f&quot;,&quot;title&quot;:&quot;Introduction to Machine Learning with Python&quot;,&quot;author&quot;:[{&quot;family&quot;:&quot;Guido&quot;,&quot;given&quot;:&quot;Sarah&quot;,&quot;parse-names&quot;:false,&quot;dropping-particle&quot;:&quot;&quot;,&quot;non-dropping-particle&quot;:&quot;&quot;},{&quot;family&quot;:&quot;Müller&quot;,&quot;given&quot;:&quot;Andreas C.&quot;,&quot;parse-names&quot;:false,&quot;dropping-particle&quot;:&quot;&quot;,&quot;non-dropping-particle&quot;:&quot;&quot;}],&quot;editor&quot;:[{&quot;family&quot;:&quot;Müller&quot;,&quot;given&quot;:&quot;Andreas C.&quot;,&quot;parse-names&quot;:false,&quot;dropping-particle&quot;:&quot;&quot;,&quot;non-dropping-particle&quot;:&quot;&quot;},{&quot;family&quot;:&quot;Guido&quot;,&quot;given&quot;:&quot;Sarah&quot;,&quot;parse-names&quot;:false,&quot;dropping-particle&quot;:&quot;&quot;,&quot;non-dropping-particle&quot;:&quot;&quot;}],&quot;ISBN&quot;:&quot;1449369898&quot;,&quot;issued&quot;:{&quot;date-parts&quot;:[[2016]]},&quot;publisher&quot;:&quot;O'Reilly Media&quot;,&quot;container-title-short&quot;:&quot;&quot;},&quot;isTemporary&quot;:false}]},{&quot;citationID&quot;:&quot;MENDELEY_CITATION_e6bf3476-3e19-4683-a5a0-f04087ed6634&quot;,&quot;properties&quot;:{&quot;noteIndex&quot;:0},&quot;isEdited&quot;:false,&quot;manualOverride&quot;:{&quot;isManuallyOverridden&quot;:false,&quot;citeprocText&quot;:&quot;(Guido and Müller, 2016)&quot;,&quot;manualOverrideText&quot;:&quot;&quot;},&quot;citationTag&quot;:&quot;MENDELEY_CITATION_v3_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&quot;,&quot;citationItems&quot;:[{&quot;id&quot;:&quot;3c72b3ca-d698-3fe0-b147-150eceddb57f&quot;,&quot;itemData&quot;:{&quot;type&quot;:&quot;book&quot;,&quot;id&quot;:&quot;3c72b3ca-d698-3fe0-b147-150eceddb57f&quot;,&quot;title&quot;:&quot;Introduction to Machine Learning with Python&quot;,&quot;author&quot;:[{&quot;family&quot;:&quot;Guido&quot;,&quot;given&quot;:&quot;Sarah&quot;,&quot;parse-names&quot;:false,&quot;dropping-particle&quot;:&quot;&quot;,&quot;non-dropping-particle&quot;:&quot;&quot;},{&quot;family&quot;:&quot;Müller&quot;,&quot;given&quot;:&quot;Andreas C.&quot;,&quot;parse-names&quot;:false,&quot;dropping-particle&quot;:&quot;&quot;,&quot;non-dropping-particle&quot;:&quot;&quot;}],&quot;editor&quot;:[{&quot;family&quot;:&quot;Müller&quot;,&quot;given&quot;:&quot;Andreas C.&quot;,&quot;parse-names&quot;:false,&quot;dropping-particle&quot;:&quot;&quot;,&quot;non-dropping-particle&quot;:&quot;&quot;},{&quot;family&quot;:&quot;Guido&quot;,&quot;given&quot;:&quot;Sarah&quot;,&quot;parse-names&quot;:false,&quot;dropping-particle&quot;:&quot;&quot;,&quot;non-dropping-particle&quot;:&quot;&quot;}],&quot;ISBN&quot;:&quot;1449369898&quot;,&quot;issued&quot;:{&quot;date-parts&quot;:[[2016]]},&quot;publisher&quot;:&quot;O'Reilly Media&quot;,&quot;container-title-short&quot;:&quot;&quot;},&quot;isTemporary&quot;:false}]},{&quot;citationID&quot;:&quot;MENDELEY_CITATION_7d583b86-b5c4-4010-a81b-ed699c84b93e&quot;,&quot;properties&quot;:{&quot;noteIndex&quot;:0},&quot;isEdited&quot;:false,&quot;manualOverride&quot;:{&quot;isManuallyOverridden&quot;:false,&quot;citeprocText&quot;:&quot;(Guido and Müller, 2016)&quot;,&quot;manualOverrideText&quot;:&quot;&quot;},&quot;citationTag&quot;:&quot;MENDELEY_CITATION_v3_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&quot;,&quot;citationItems&quot;:[{&quot;id&quot;:&quot;3c72b3ca-d698-3fe0-b147-150eceddb57f&quot;,&quot;itemData&quot;:{&quot;type&quot;:&quot;book&quot;,&quot;id&quot;:&quot;3c72b3ca-d698-3fe0-b147-150eceddb57f&quot;,&quot;title&quot;:&quot;Introduction to Machine Learning with Python&quot;,&quot;author&quot;:[{&quot;family&quot;:&quot;Guido&quot;,&quot;given&quot;:&quot;Sarah&quot;,&quot;parse-names&quot;:false,&quot;dropping-particle&quot;:&quot;&quot;,&quot;non-dropping-particle&quot;:&quot;&quot;},{&quot;family&quot;:&quot;Müller&quot;,&quot;given&quot;:&quot;Andreas C.&quot;,&quot;parse-names&quot;:false,&quot;dropping-particle&quot;:&quot;&quot;,&quot;non-dropping-particle&quot;:&quot;&quot;}],&quot;editor&quot;:[{&quot;family&quot;:&quot;Müller&quot;,&quot;given&quot;:&quot;Andreas C.&quot;,&quot;parse-names&quot;:false,&quot;dropping-particle&quot;:&quot;&quot;,&quot;non-dropping-particle&quot;:&quot;&quot;},{&quot;family&quot;:&quot;Guido&quot;,&quot;given&quot;:&quot;Sarah&quot;,&quot;parse-names&quot;:false,&quot;dropping-particle&quot;:&quot;&quot;,&quot;non-dropping-particle&quot;:&quot;&quot;}],&quot;ISBN&quot;:&quot;1449369898&quot;,&quot;issued&quot;:{&quot;date-parts&quot;:[[2016]]},&quot;publisher&quot;:&quot;O'Reilly Media&quot;,&quot;container-title-short&quot;:&quot;&quot;},&quot;isTemporary&quot;:false}]}]"/>
+    <we:property name="MENDELEY_CITATIONS" value="[{&quot;citationID&quot;:&quot;MENDELEY_CITATION_3b28e371-3823-460f-ba2e-553b6a150db0&quot;,&quot;properties&quot;:{&quot;noteIndex&quot;:0},&quot;isEdited&quot;:false,&quot;manualOverride&quot;:{&quot;isManuallyOverridden&quot;:false,&quot;citeprocText&quot;:&quot;(Eurostat, 2022)&quot;,&quot;manualOverrideText&quot;:&quot;&quot;},&quot;citationTag&quot;:&quot;MENDELEY_CITATION_v3_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&quot;,&quot;citationItems&quot;:[{&quot;id&quot;:&quot;c58380bf-6f93-38ae-9a42-6eca44f11528&quot;,&quot;itemData&quot;:{&quot;type&quot;:&quot;webpage&quot;,&quot;id&quot;:&quot;c58380bf-6f93-38ae-9a42-6eca44f11528&quot;,&quot;title&quot;:&quot;Facts and figures on life in the European Union&quot;,&quot;author&quot;:[{&quot;family&quot;:&quot;Eurostat&quot;,&quot;given&quot;:&quot;&quot;,&quot;parse-names&quot;:false,&quot;dropping-particle&quot;:&quot;&quot;,&quot;non-dropping-particle&quot;:&quot;&quot;}],&quot;container-title&quot;:&quot;Eurostat&quot;,&quot;accessed&quot;:{&quot;date-parts&quot;:[[2022,12,24]]},&quot;URL&quot;:&quot;https://european-union.europa.eu/principles-countries-history/key-facts-and-figures/life-eu_en&quot;,&quot;issued&quot;:{&quot;date-parts&quot;:[[2022,12,24]]},&quot;container-title-short&quot;:&quot;&quot;},&quot;isTemporary&quot;:false}]},{&quot;citationID&quot;:&quot;MENDELEY_CITATION_f29d1b2b-74c9-4dc2-aea7-b717e535eda3&quot;,&quot;properties&quot;:{&quot;noteIndex&quot;:0},&quot;isEdited&quot;:false,&quot;manualOverride&quot;:{&quot;isManuallyOverridden&quot;:false,&quot;citeprocText&quot;:&quot;(Chapman &lt;i&gt;et al.&lt;/i&gt;, 2000)&quot;,&quot;manualOverrideText&quot;:&quot;&quot;},&quot;citationTag&quot;:&quot;MENDELEY_CITATION_v3_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&quot;,&quot;citationItems&quot;:[{&quot;id&quot;:&quot;d858bddf-b3c0-39b5-82a8-48ba52c91cf2&quot;,&quot;itemData&quot;:{&quot;type&quot;:&quot;report&quot;,&quot;id&quot;:&quot;d858bddf-b3c0-39b5-82a8-48ba52c91cf2&quot;,&quot;title&quot;:&quot;CRISP-DM 1.0 Step-by-step data mining guide&quot;,&quot;author&quot;:[{&quot;family&quot;:&quot;Chapman&quot;,&quot;given&quot;:&quot;Pete&quot;,&quot;parse-names&quot;:false,&quot;dropping-particle&quot;:&quot;&quot;,&quot;non-dropping-particle&quot;:&quot;&quot;},{&quot;family&quot;:&quot;Clinton&quot;,&quot;given&quot;:&quot;Julian&quot;,&quot;parse-names&quot;:false,&quot;dropping-particle&quot;:&quot;&quot;,&quot;non-dropping-particle&quot;:&quot;&quot;},{&quot;family&quot;:&quot;Kerber&quot;,&quot;given&quot;:&quot;Randy&quot;,&quot;parse-names&quot;:false,&quot;dropping-particle&quot;:&quot;&quot;,&quot;non-dropping-particle&quot;:&quot;&quot;},{&quot;family&quot;:&quot;Khabaza&quot;,&quot;given&quot;:&quot;Thomas&quot;,&quot;parse-names&quot;:false,&quot;dropping-particle&quot;:&quot;&quot;,&quot;non-dropping-particle&quot;:&quot;&quot;},{&quot;family&quot;:&quot;Reinartz&quot;,&quot;given&quot;:&quot;Thomas&quot;,&quot;parse-names&quot;:false,&quot;dropping-particle&quot;:&quot;&quot;,&quot;non-dropping-particle&quot;:&quot;&quot;},{&quot;family&quot;:&quot;Shearer&quot;,&quot;given&quot;:&quot;Colin&quot;,&quot;parse-names&quot;:false,&quot;dropping-particle&quot;:&quot;&quot;,&quot;non-dropping-particle&quot;:&quot;&quot;},{&quot;family&quot;:&quot;Wirth&quot;,&quot;given&quot;:&quot;Rudiger&quot;,&quot;parse-names&quot;:false,&quot;dropping-particle&quot;:&quot;&quot;,&quot;non-dropping-particle&quot;:&quot;&quot;}],&quot;URL&quot;:&quot;http://www.crisp-dm.org/CRISPWP-0800.pdf&quot;,&quot;issued&quot;:{&quot;date-parts&quot;:[[2000,8]]},&quot;container-title-short&quot;:&quot;&quot;},&quot;isTemporary&quot;:false}]},{&quot;citationID&quot;:&quot;MENDELEY_CITATION_a2638033-f5c3-4a96-983d-5fce8991135f&quot;,&quot;properties&quot;:{&quot;noteIndex&quot;:0},&quot;isEdited&quot;:false,&quot;manualOverride&quot;:{&quot;isManuallyOverridden&quot;:false,&quot;citeprocText&quot;:&quot;(Eurostat, 2022)&quot;,&quot;manualOverrideText&quot;:&quot;&quot;},&quot;citationTag&quot;:&quot;MENDELEY_CITATION_v3_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&quot;,&quot;citationItems&quot;:[{&quot;id&quot;:&quot;c58380bf-6f93-38ae-9a42-6eca44f11528&quot;,&quot;itemData&quot;:{&quot;type&quot;:&quot;webpage&quot;,&quot;id&quot;:&quot;c58380bf-6f93-38ae-9a42-6eca44f11528&quot;,&quot;title&quot;:&quot;Facts and figures on life in the European Union&quot;,&quot;author&quot;:[{&quot;family&quot;:&quot;Eurostat&quot;,&quot;given&quot;:&quot;&quot;,&quot;parse-names&quot;:false,&quot;dropping-particle&quot;:&quot;&quot;,&quot;non-dropping-particle&quot;:&quot;&quot;}],&quot;container-title&quot;:&quot;Eurostat&quot;,&quot;accessed&quot;:{&quot;date-parts&quot;:[[2022,12,24]]},&quot;URL&quot;:&quot;https://european-union.europa.eu/principles-countries-history/key-facts-and-figures/life-eu_en&quot;,&quot;issued&quot;:{&quot;date-parts&quot;:[[2022,12,24]]},&quot;container-title-short&quot;:&quot;&quot;},&quot;isTemporary&quot;:false}]},{&quot;citationID&quot;:&quot;MENDELEY_CITATION_a7025e0a-2327-4e37-b8b3-8d4007cb347c&quot;,&quot;properties&quot;:{&quot;noteIndex&quot;:0},&quot;isEdited&quot;:false,&quot;manualOverride&quot;:{&quot;isManuallyOverridden&quot;:false,&quot;citeprocText&quot;:&quot;(Scikit-learn, 2022)&quot;,&quot;manualOverrideText&quot;:&quot;&quot;},&quot;citationTag&quot;:&quot;MENDELEY_CITATION_v3_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&quot;,&quot;citationItems&quot;:[{&quot;id&quot;:&quot;cf897704-ea41-3d0a-a758-6efc5bf35349&quot;,&quot;itemData&quot;:{&quot;type&quot;:&quot;webpage&quot;,&quot;id&quot;:&quot;cf897704-ea41-3d0a-a758-6efc5bf35349&quot;,&quot;title&quot;:&quot;Scikit-learn: Machine Learning in Python&quot;,&quot;author&quot;:[{&quot;family&quot;:&quot;Scikit-learn&quot;,&quot;given&quot;:&quot;&quot;,&quot;parse-names&quot;:false,&quot;dropping-particle&quot;:&quot;&quot;,&quot;non-dropping-particle&quot;:&quot;&quot;}],&quot;container-title&quot;:&quot;https://scikit-learn.org&quot;,&quot;issued&quot;:{&quot;date-parts&quot;:[[2022]]},&quot;container-title-short&quot;:&quot;&quot;},&quot;isTemporary&quot;:false}]},{&quot;citationID&quot;:&quot;MENDELEY_CITATION_1bdf274b-f100-4f11-b3f3-a4ab935ba0af&quot;,&quot;properties&quot;:{&quot;noteIndex&quot;:0},&quot;isEdited&quot;:false,&quot;manualOverride&quot;:{&quot;isManuallyOverridden&quot;:true,&quot;citeprocText&quot;:&quot;(Scikit-learn, 2022)&quot;,&quot;manualOverrideText&quot;:&quot;(Scikit-learn, 2022).&quot;},&quot;citationTag&quot;:&quot;MENDELEY_CITATION_v3_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&quot;,&quot;citationItems&quot;:[{&quot;id&quot;:&quot;cf897704-ea41-3d0a-a758-6efc5bf35349&quot;,&quot;itemData&quot;:{&quot;type&quot;:&quot;webpage&quot;,&quot;id&quot;:&quot;cf897704-ea41-3d0a-a758-6efc5bf35349&quot;,&quot;title&quot;:&quot;Metrics and scoring: quantifying the quality of predictions&quot;,&quot;author&quot;:[{&quot;family&quot;:&quot;Scikit-learn&quot;,&quot;given&quot;:&quot;&quot;,&quot;parse-names&quot;:false,&quot;dropping-particle&quot;:&quot;&quot;,&quot;non-dropping-particle&quot;:&quot;&quot;}],&quot;container-title&quot;:&quot;https://scikit-learn.org&quot;,&quot;issued&quot;:{&quot;date-parts&quot;:[[2022]]},&quot;container-title-short&quot;:&quot;&quot;},&quot;isTemporary&quot;:false}]}]"/>
     <we:property name="MENDELEY_CITATIONS_LOCALE_CODE" value="&quot;en-GB&quot;"/>
     <we:property name="MENDELEY_CITATIONS_STYLE" value="{&quot;id&quot;:&quot;https://www.zotero.org/styles/harvard-cite-them-right&quot;,&quot;title&quot;:&quot;Cite Them Right 12th edition - Harvard&quot;,&quot;format&quot;:&quot;author-date&quot;,&quot;defaultLocale&quot;:&quot;en-GB&quot;,&quot;isLocaleCodeValid&quot;:true}"/>
   </we:properties>

</xml_diff>